<commit_message>
updating report - WIP
</commit_message>
<xml_diff>
--- a/DataClean_Final_Project_Report.docx
+++ b/DataClean_Final_Project_Report.docx
@@ -1,6 +1,6 @@
 
 <file path=word/document.xml><?xml version="1.0" encoding="utf-8"?>
-<w:document xmlns:wpc="http://schemas.microsoft.com/office/word/2010/wordprocessingCanvas" xmlns:mc="http://schemas.openxmlformats.org/markup-compatibility/2006" xmlns:o="urn:schemas-microsoft-com:office:office" xmlns:r="http://schemas.openxmlformats.org/officeDocument/2006/relationships" xmlns:m="http://schemas.openxmlformats.org/officeDocument/2006/math" xmlns:v="urn:schemas-microsoft-com:vml" xmlns:wp14="http://schemas.microsoft.com/office/word/2010/wordprocessingDrawing" xmlns:wp="http://schemas.openxmlformats.org/drawingml/2006/wordprocessingDrawing" xmlns:w10="urn:schemas-microsoft-com:office:word" xmlns:w="http://schemas.openxmlformats.org/wordprocessingml/2006/main" xmlns:w14="http://schemas.microsoft.com/office/word/2010/wordml" xmlns:wpg="http://schemas.microsoft.com/office/word/2010/wordprocessingGroup" xmlns:wpi="http://schemas.microsoft.com/office/word/2010/wordprocessingInk" xmlns:wne="http://schemas.microsoft.com/office/word/2006/wordml" xmlns:wps="http://schemas.microsoft.com/office/word/2010/wordprocessingShape" mc:Ignorable="w14 wp14">
+<w:document xmlns:wpc="http://schemas.microsoft.com/office/word/2010/wordprocessingCanvas" xmlns:cx="http://schemas.microsoft.com/office/drawing/2014/chartex" xmlns:cx1="http://schemas.microsoft.com/office/drawing/2015/9/8/chartex" xmlns:cx2="http://schemas.microsoft.com/office/drawing/2015/10/21/chartex" xmlns:cx3="http://schemas.microsoft.com/office/drawing/2016/5/9/chartex" xmlns:cx4="http://schemas.microsoft.com/office/drawing/2016/5/10/chartex" xmlns:cx5="http://schemas.microsoft.com/office/drawing/2016/5/11/chartex" xmlns:cx6="http://schemas.microsoft.com/office/drawing/2016/5/12/chartex" xmlns:cx7="http://schemas.microsoft.com/office/drawing/2016/5/13/chartex" xmlns:cx8="http://schemas.microsoft.com/office/drawing/2016/5/14/chartex" xmlns:mc="http://schemas.openxmlformats.org/markup-compatibility/2006" xmlns:aink="http://schemas.microsoft.com/office/drawing/2016/ink" xmlns:am3d="http://schemas.microsoft.com/office/drawing/2017/model3d" xmlns:o="urn:schemas-microsoft-com:office:office" xmlns:r="http://schemas.openxmlformats.org/officeDocument/2006/relationships" xmlns:m="http://schemas.openxmlformats.org/officeDocument/2006/math" xmlns:v="urn:schemas-microsoft-com:vml" xmlns:wp14="http://schemas.microsoft.com/office/word/2010/wordprocessingDrawing" xmlns:wp="http://schemas.openxmlformats.org/drawingml/2006/wordprocessingDrawing" xmlns:w10="urn:schemas-microsoft-com:office:word" xmlns:w="http://schemas.openxmlformats.org/wordprocessingml/2006/main" xmlns:w14="http://schemas.microsoft.com/office/word/2010/wordml" xmlns:w15="http://schemas.microsoft.com/office/word/2012/wordml" xmlns:w16cid="http://schemas.microsoft.com/office/word/2016/wordml/cid" xmlns:w16se="http://schemas.microsoft.com/office/word/2015/wordml/symex" xmlns:wpg="http://schemas.microsoft.com/office/word/2010/wordprocessingGroup" xmlns:wpi="http://schemas.microsoft.com/office/word/2010/wordprocessingInk" xmlns:wne="http://schemas.microsoft.com/office/word/2006/wordml" xmlns:wps="http://schemas.microsoft.com/office/word/2010/wordprocessingShape" mc:Ignorable="w14 w15 w16se w16cid wp14">
   <w:body>
     <w:p>
       <w:pPr>
@@ -87,14 +87,12 @@
           <w:rFonts w:ascii="Arial Unicode MS" w:eastAsia="Arial Unicode MS" w:hAnsi="Arial Unicode MS" w:cs="Arial Unicode MS"/>
         </w:rPr>
       </w:pPr>
-      <w:proofErr w:type="gramStart"/>
       <w:r>
         <w:rPr>
           <w:rFonts w:ascii="Arial Unicode MS" w:eastAsia="Arial Unicode MS" w:hAnsi="Arial Unicode MS" w:cs="Arial Unicode MS"/>
         </w:rPr>
         <w:t>by</w:t>
       </w:r>
-      <w:proofErr w:type="gramEnd"/>
     </w:p>
     <w:p>
       <w:pPr>
@@ -103,58 +101,34 @@
           <w:rFonts w:ascii="Arial Unicode MS" w:eastAsia="Arial Unicode MS" w:hAnsi="Arial Unicode MS" w:cs="Arial Unicode MS"/>
         </w:rPr>
       </w:pPr>
+      <w:r>
+        <w:rPr>
+          <w:rFonts w:ascii="Arial Unicode MS" w:eastAsia="Arial Unicode MS" w:hAnsi="Arial Unicode MS" w:cs="Arial Unicode MS"/>
+        </w:rPr>
+        <w:t>Sudhir Behani</w:t>
+      </w:r>
+    </w:p>
+    <w:p>
+      <w:pPr>
+        <w:jc w:val="center"/>
+        <w:rPr>
+          <w:rFonts w:ascii="Arial Unicode MS" w:eastAsia="Arial Unicode MS" w:hAnsi="Arial Unicode MS" w:cs="Arial Unicode MS"/>
+        </w:rPr>
+      </w:pPr>
       <w:proofErr w:type="spellStart"/>
       <w:r>
         <w:rPr>
           <w:rFonts w:ascii="Arial Unicode MS" w:eastAsia="Arial Unicode MS" w:hAnsi="Arial Unicode MS" w:cs="Arial Unicode MS"/>
         </w:rPr>
-        <w:t>Sudhir</w:t>
+        <w:t>Bollam</w:t>
       </w:r>
       <w:proofErr w:type="spellEnd"/>
       <w:r>
         <w:rPr>
           <w:rFonts w:ascii="Arial Unicode MS" w:eastAsia="Arial Unicode MS" w:hAnsi="Arial Unicode MS" w:cs="Arial Unicode MS"/>
         </w:rPr>
-        <w:t xml:space="preserve"> </w:t>
-      </w:r>
-      <w:proofErr w:type="spellStart"/>
-      <w:r>
-        <w:rPr>
-          <w:rFonts w:ascii="Arial Unicode MS" w:eastAsia="Arial Unicode MS" w:hAnsi="Arial Unicode MS" w:cs="Arial Unicode MS"/>
-        </w:rPr>
-        <w:t>Behani</w:t>
-      </w:r>
-      <w:proofErr w:type="spellEnd"/>
-    </w:p>
-    <w:p>
-      <w:pPr>
-        <w:jc w:val="center"/>
-        <w:rPr>
-          <w:rFonts w:ascii="Arial Unicode MS" w:eastAsia="Arial Unicode MS" w:hAnsi="Arial Unicode MS" w:cs="Arial Unicode MS"/>
-        </w:rPr>
-      </w:pPr>
-      <w:proofErr w:type="spellStart"/>
-      <w:r>
-        <w:rPr>
-          <w:rFonts w:ascii="Arial Unicode MS" w:eastAsia="Arial Unicode MS" w:hAnsi="Arial Unicode MS" w:cs="Arial Unicode MS"/>
-        </w:rPr>
-        <w:t>Bollam</w:t>
-      </w:r>
-      <w:proofErr w:type="spellEnd"/>
-      <w:r>
-        <w:rPr>
-          <w:rFonts w:ascii="Arial Unicode MS" w:eastAsia="Arial Unicode MS" w:hAnsi="Arial Unicode MS" w:cs="Arial Unicode MS"/>
-        </w:rPr>
-        <w:t xml:space="preserve"> Raja </w:t>
-      </w:r>
-      <w:proofErr w:type="spellStart"/>
-      <w:r>
-        <w:rPr>
-          <w:rFonts w:ascii="Arial Unicode MS" w:eastAsia="Arial Unicode MS" w:hAnsi="Arial Unicode MS" w:cs="Arial Unicode MS"/>
-        </w:rPr>
-        <w:t>Shekar</w:t>
-      </w:r>
-      <w:proofErr w:type="spellEnd"/>
+        <w:t xml:space="preserve"> Raja Shekar</w:t>
+      </w:r>
     </w:p>
     <w:p>
       <w:pPr>
@@ -245,6 +219,16 @@
     </w:p>
     <w:sdt>
       <w:sdtPr>
+        <w:rPr>
+          <w:rFonts w:asciiTheme="minorHAnsi" w:eastAsiaTheme="minorEastAsia" w:hAnsiTheme="minorHAnsi" w:cstheme="minorBidi"/>
+          <w:b w:val="0"/>
+          <w:bCs w:val="0"/>
+          <w:color w:val="auto"/>
+          <w:kern w:val="2"/>
+          <w:sz w:val="20"/>
+          <w:szCs w:val="22"/>
+          <w:lang w:eastAsia="ko-KR"/>
+        </w:rPr>
         <w:id w:val="1079093629"/>
         <w:docPartObj>
           <w:docPartGallery w:val="Table of Contents"/>
@@ -253,13 +237,7 @@
       </w:sdtPr>
       <w:sdtEndPr>
         <w:rPr>
-          <w:rFonts w:asciiTheme="minorHAnsi" w:eastAsiaTheme="minorEastAsia" w:hAnsiTheme="minorHAnsi" w:cstheme="minorBidi"/>
           <w:noProof/>
-          <w:color w:val="auto"/>
-          <w:kern w:val="2"/>
-          <w:sz w:val="20"/>
-          <w:szCs w:val="22"/>
-          <w:lang w:eastAsia="ko-KR"/>
         </w:rPr>
       </w:sdtEndPr>
       <w:sdtContent>
@@ -268,12 +246,7 @@
             <w:pStyle w:val="TOCHeading"/>
           </w:pPr>
           <w:r>
-            <w:t>Table of Co</w:t>
-          </w:r>
-          <w:bookmarkStart w:id="0" w:name="_GoBack"/>
-          <w:bookmarkEnd w:id="0"/>
-          <w:r>
-            <w:t>ntents</w:t>
+            <w:t>Table of Contents</w:t>
           </w:r>
         </w:p>
         <w:p>
@@ -1091,7 +1064,7 @@
                 <w:noProof/>
                 <w:webHidden/>
               </w:rPr>
-              <w:t>9</w:t>
+              <w:t>10</w:t>
             </w:r>
             <w:r>
               <w:rPr>
@@ -1160,7 +1133,7 @@
                 <w:noProof/>
                 <w:webHidden/>
               </w:rPr>
-              <w:t>9</w:t>
+              <w:t>10</w:t>
             </w:r>
             <w:r>
               <w:rPr>
@@ -1229,7 +1202,7 @@
                 <w:noProof/>
                 <w:webHidden/>
               </w:rPr>
-              <w:t>9</w:t>
+              <w:t>10</w:t>
             </w:r>
             <w:r>
               <w:rPr>
@@ -1298,7 +1271,7 @@
                 <w:noProof/>
                 <w:webHidden/>
               </w:rPr>
-              <w:t>10</w:t>
+              <w:t>11</w:t>
             </w:r>
             <w:r>
               <w:rPr>
@@ -1367,7 +1340,7 @@
                 <w:noProof/>
                 <w:webHidden/>
               </w:rPr>
-              <w:t>10</w:t>
+              <w:t>11</w:t>
             </w:r>
             <w:r>
               <w:rPr>
@@ -1436,7 +1409,7 @@
                 <w:noProof/>
                 <w:webHidden/>
               </w:rPr>
-              <w:t>10</w:t>
+              <w:t>11</w:t>
             </w:r>
             <w:r>
               <w:rPr>
@@ -1505,7 +1478,7 @@
                 <w:noProof/>
                 <w:webHidden/>
               </w:rPr>
-              <w:t>10</w:t>
+              <w:t>11</w:t>
             </w:r>
             <w:r>
               <w:rPr>
@@ -1574,7 +1547,7 @@
                 <w:noProof/>
                 <w:webHidden/>
               </w:rPr>
-              <w:t>11</w:t>
+              <w:t>12</w:t>
             </w:r>
             <w:r>
               <w:rPr>
@@ -1640,7 +1613,7 @@
                 <w:noProof/>
                 <w:webHidden/>
               </w:rPr>
-              <w:t>12</w:t>
+              <w:t>13</w:t>
             </w:r>
             <w:r>
               <w:rPr>
@@ -1691,7 +1664,7 @@
           <w:b/>
         </w:rPr>
       </w:pPr>
-      <w:bookmarkStart w:id="1" w:name="_Toc15405887"/>
+      <w:bookmarkStart w:id="0" w:name="_Toc15405887"/>
       <w:r>
         <w:rPr>
           <w:b/>
@@ -1699,7 +1672,7 @@
         <w:lastRenderedPageBreak/>
         <w:t>Introduction and Overview</w:t>
       </w:r>
-      <w:bookmarkEnd w:id="1"/>
+      <w:bookmarkEnd w:id="0"/>
     </w:p>
     <w:p>
       <w:pPr>
@@ -1709,11 +1682,11 @@
           <w:numId w:val="9"/>
         </w:numPr>
       </w:pPr>
-      <w:bookmarkStart w:id="2" w:name="_Toc15405888"/>
+      <w:bookmarkStart w:id="1" w:name="_Toc15405888"/>
       <w:r>
         <w:t>Dish.csv</w:t>
       </w:r>
-      <w:bookmarkEnd w:id="2"/>
+      <w:bookmarkEnd w:id="1"/>
     </w:p>
     <w:p>
       <w:r>
@@ -1723,15 +1696,13 @@
         <w:t>Information about all the dishes from all the menus transcribed by the project</w:t>
       </w:r>
       <w:r>
-        <w:t xml:space="preserve"> </w:t>
-      </w:r>
-      <w:proofErr w:type="gramStart"/>
-      <w:r>
-        <w:t>are</w:t>
-      </w:r>
-      <w:proofErr w:type="gramEnd"/>
-      <w:r>
-        <w:t xml:space="preserve"> stored in data.csv</w:t>
+        <w:t xml:space="preserve"> are stored in d</w:t>
+      </w:r>
+      <w:r>
+        <w:t>ish</w:t>
+      </w:r>
+      <w:r>
+        <w:t>.csv</w:t>
       </w:r>
       <w:r>
         <w:t>. In this data file, a dish is represented by a row of values. Columns identify attributes of a dish. One of these attributes is an identifier, which identifies the dish. However, the identity of a dish appears to be based on the exact form of the string labeled "name." Thus, dishes with variant orthographic forms of their names, e.g. “half chicken”, “Half Chicken” and “chicken [half]”) are treated as separate entries with different identifiers.</w:t>
@@ -1745,11 +1716,11 @@
           <w:numId w:val="9"/>
         </w:numPr>
       </w:pPr>
-      <w:bookmarkStart w:id="3" w:name="_Toc15405889"/>
+      <w:bookmarkStart w:id="2" w:name="_Toc15405889"/>
       <w:r>
         <w:t>Menu.csv</w:t>
       </w:r>
-      <w:bookmarkEnd w:id="3"/>
+      <w:bookmarkEnd w:id="2"/>
     </w:p>
     <w:p>
       <w:r>
@@ -1770,18 +1741,18 @@
           <w:numId w:val="9"/>
         </w:numPr>
       </w:pPr>
-      <w:bookmarkStart w:id="4" w:name="_Toc15405890"/>
+      <w:bookmarkStart w:id="3" w:name="_Toc15405890"/>
       <w:r>
         <w:t>MenuItem.csv</w:t>
       </w:r>
-      <w:bookmarkEnd w:id="4"/>
+      <w:bookmarkEnd w:id="3"/>
     </w:p>
     <w:p>
       <w:r>
         <w:tab/>
       </w:r>
       <w:r>
-        <w:t>This is the largest data file. A "MenuItem" represents a single instance of a dish appearing somewhere on a menu page image. “MenuItem.csv” is useful as a mapping between multiple other data files/tables.</w:t>
+        <w:t>This is the largest data file. A "MenuItem" represents a single instance of a dish appearing somewhere on a menu page image. “MenuItem.csv” is useful as a mapping between multiple other data files.</w:t>
       </w:r>
     </w:p>
     <w:p>
@@ -1792,11 +1763,11 @@
           <w:numId w:val="9"/>
         </w:numPr>
       </w:pPr>
-      <w:bookmarkStart w:id="5" w:name="_Toc15405891"/>
+      <w:bookmarkStart w:id="4" w:name="_Toc15405891"/>
       <w:r>
         <w:t>MenuPage.csv</w:t>
       </w:r>
-      <w:bookmarkEnd w:id="5"/>
+      <w:bookmarkEnd w:id="4"/>
     </w:p>
     <w:p>
       <w:r>
@@ -1820,11 +1791,11 @@
           <w:numId w:val="9"/>
         </w:numPr>
       </w:pPr>
-      <w:bookmarkStart w:id="6" w:name="_Toc15405892"/>
+      <w:bookmarkStart w:id="5" w:name="_Toc15405892"/>
       <w:r>
         <w:t>Missing Data</w:t>
       </w:r>
-      <w:bookmarkEnd w:id="6"/>
+      <w:bookmarkEnd w:id="5"/>
     </w:p>
     <w:p>
       <w:r>
@@ -1838,38 +1809,31 @@
       <w:pPr>
         <w:pStyle w:val="Heading2"/>
       </w:pPr>
-      <w:bookmarkStart w:id="7" w:name="_Toc15405893"/>
-      <w:r>
-        <w:t>Other Information</w:t>
-      </w:r>
-      <w:bookmarkEnd w:id="7"/>
-    </w:p>
-    <w:p>
-      <w:r>
-        <w:tab/>
-      </w:r>
-      <w:r>
-        <w:t xml:space="preserve">The data in these files comes from several different sources. We reflect this in the “generated by” category of the tables below. Some of the data is supplied by “volunteer transcribers,” by which we mean people who have participated in the project through the </w:t>
+      <w:r>
+        <w:t>Source of data</w:t>
+      </w:r>
+    </w:p>
+    <w:p>
+      <w:r>
+        <w:t>The data in these files comes from several different sources. Some of the data is supplied by “volunteer</w:t>
+      </w:r>
+      <w:r>
+        <w:t>s</w:t>
+      </w:r>
+      <w:r>
+        <w:t xml:space="preserve">,” by which we mean people who have participated in the project through the What’s </w:t>
       </w:r>
       <w:proofErr w:type="gramStart"/>
       <w:r>
-        <w:t>What’s</w:t>
+        <w:t>On</w:t>
       </w:r>
       <w:proofErr w:type="gramEnd"/>
       <w:r>
-        <w:t xml:space="preserve"> </w:t>
+        <w:t xml:space="preserve"> the Menu? site. Some of the information is generated by “web application.” This means that </w:t>
       </w:r>
       <w:r>
         <w:lastRenderedPageBreak/>
-        <w:t xml:space="preserve">On the Menu? </w:t>
-      </w:r>
-      <w:proofErr w:type="gramStart"/>
-      <w:r>
-        <w:t>site</w:t>
-      </w:r>
-      <w:proofErr w:type="gramEnd"/>
-      <w:r>
-        <w:t>. Some of the information is generated by “web application.” This means that some of this information was automatically created as the database supporting the application was constructed and populated (e.g., various ids); some is created as the web application runs (e.g. timestamps as data values are updated). Finally, a lot of information is generated from “NYPL metadata.” This metadata comes from many places and reflects the long history of the project and the many parts of New York Public Library involved in it. Much of the data “supplied by NYPL metadata” in the menu spreadsheet is from the catalog cards made by Frank E. Buttolph in the early twentieth century.</w:t>
+        <w:t>some of this information was automatically created as the database supporting the application was constructed and populated (e.g., various ids); some is created as the web application runs (e.g. timestamps as data values are updated). Finally, a lot of information is generated from “NYPL metadata.” This metadata comes from many places and reflects the long history of the project and the many parts of New York Public Library involved in it. Much of the data “supplied by NYPL metadata” in the menu spreadsheet is from the catalog cards made by Frank E. Buttolph in the early twentieth century.</w:t>
       </w:r>
     </w:p>
     <w:p>
@@ -1895,7 +1859,7 @@
           <w:b/>
         </w:rPr>
       </w:pPr>
-      <w:bookmarkStart w:id="8" w:name="_Toc15405894"/>
+      <w:bookmarkStart w:id="6" w:name="_Toc15405894"/>
       <w:r>
         <w:rPr>
           <w:b/>
@@ -1903,7 +1867,7 @@
         <w:lastRenderedPageBreak/>
         <w:t>Initial Assessment of the dataset</w:t>
       </w:r>
-      <w:bookmarkEnd w:id="8"/>
+      <w:bookmarkEnd w:id="6"/>
     </w:p>
     <w:p>
       <w:pPr>
@@ -1912,6 +1876,152 @@
         <w:autoSpaceDE/>
         <w:autoSpaceDN/>
         <w:rPr>
+          <w:u w:val="single"/>
+        </w:rPr>
+      </w:pPr>
+      <w:r>
+        <w:rPr>
+          <w:u w:val="single"/>
+        </w:rPr>
+        <w:t>Structure</w:t>
+      </w:r>
+      <w:r>
+        <w:t xml:space="preserve"> </w:t>
+      </w:r>
+    </w:p>
+    <w:p>
+      <w:pPr>
+        <w:widowControl/>
+        <w:wordWrap/>
+        <w:autoSpaceDE/>
+        <w:autoSpaceDN/>
+      </w:pPr>
+      <w:r>
+        <w:t xml:space="preserve">Explaining the structure of the data using </w:t>
+      </w:r>
+      <w:r>
+        <w:t xml:space="preserve">an </w:t>
+      </w:r>
+      <w:r>
+        <w:rPr>
+          <w:b/>
+        </w:rPr>
+        <w:t>ER diagram</w:t>
+      </w:r>
+      <w:r>
+        <w:t>. This shows connection between all the files/tables</w:t>
+      </w:r>
+      <w:r>
+        <w:t xml:space="preserve"> using foreign key.</w:t>
+      </w:r>
+    </w:p>
+    <w:p>
+      <w:pPr>
+        <w:widowControl/>
+        <w:wordWrap/>
+        <w:autoSpaceDE/>
+        <w:autoSpaceDN/>
+      </w:pPr>
+      <w:r>
+        <w:rPr>
+          <w:noProof/>
+        </w:rPr>
+        <w:drawing>
+          <wp:inline distT="0" distB="0" distL="0" distR="0" wp14:anchorId="7395D621" wp14:editId="56449EBB">
+            <wp:extent cx="5723890" cy="3182620"/>
+            <wp:effectExtent l="19050" t="19050" r="10160" b="17780"/>
+            <wp:docPr id="1" name="Picture 1"/>
+            <wp:cNvGraphicFramePr>
+              <a:graphicFrameLocks xmlns:a="http://schemas.openxmlformats.org/drawingml/2006/main" noChangeAspect="1"/>
+            </wp:cNvGraphicFramePr>
+            <a:graphic xmlns:a="http://schemas.openxmlformats.org/drawingml/2006/main">
+              <a:graphicData uri="http://schemas.openxmlformats.org/drawingml/2006/picture">
+                <pic:pic xmlns:pic="http://schemas.openxmlformats.org/drawingml/2006/picture">
+                  <pic:nvPicPr>
+                    <pic:cNvPr id="0" name="Picture 7"/>
+                    <pic:cNvPicPr>
+                      <a:picLocks noChangeAspect="1" noChangeArrowheads="1"/>
+                    </pic:cNvPicPr>
+                  </pic:nvPicPr>
+                  <pic:blipFill>
+                    <a:blip r:embed="rId8">
+                      <a:extLst>
+                        <a:ext uri="{28A0092B-C50C-407E-A947-70E740481C1C}">
+                          <a14:useLocalDpi xmlns:a14="http://schemas.microsoft.com/office/drawing/2010/main" val="0"/>
+                        </a:ext>
+                      </a:extLst>
+                    </a:blip>
+                    <a:srcRect/>
+                    <a:stretch>
+                      <a:fillRect/>
+                    </a:stretch>
+                  </pic:blipFill>
+                  <pic:spPr bwMode="auto">
+                    <a:xfrm>
+                      <a:off x="0" y="0"/>
+                      <a:ext cx="5723890" cy="3182620"/>
+                    </a:xfrm>
+                    <a:prstGeom prst="rect">
+                      <a:avLst/>
+                    </a:prstGeom>
+                    <a:noFill/>
+                    <a:ln>
+                      <a:solidFill>
+                        <a:schemeClr val="tx1"/>
+                      </a:solidFill>
+                    </a:ln>
+                  </pic:spPr>
+                </pic:pic>
+              </a:graphicData>
+            </a:graphic>
+          </wp:inline>
+        </w:drawing>
+      </w:r>
+    </w:p>
+    <w:p>
+      <w:pPr>
+        <w:widowControl/>
+        <w:wordWrap/>
+        <w:autoSpaceDE/>
+        <w:autoSpaceDN/>
+        <w:rPr>
+          <w:u w:val="single"/>
+        </w:rPr>
+      </w:pPr>
+      <w:r>
+        <w:rPr>
+          <w:u w:val="single"/>
+        </w:rPr>
+        <w:t>Content</w:t>
+      </w:r>
+      <w:r>
+        <w:t xml:space="preserve"> </w:t>
+      </w:r>
+    </w:p>
+    <w:p>
+      <w:pPr>
+        <w:widowControl/>
+        <w:wordWrap/>
+        <w:autoSpaceDE/>
+        <w:autoSpaceDN/>
+        <w:rPr>
+          <w:u w:val="single"/>
+        </w:rPr>
+      </w:pPr>
+      <w:r>
+        <w:rPr>
+          <w:u w:val="single"/>
+        </w:rPr>
+        <w:t>Quality Issues</w:t>
+      </w:r>
+    </w:p>
+    <w:p>
+      <w:pPr>
+        <w:widowControl/>
+        <w:wordWrap/>
+        <w:autoSpaceDE/>
+        <w:autoSpaceDN/>
+        <w:rPr>
           <w:rFonts w:asciiTheme="majorHAnsi" w:eastAsiaTheme="majorEastAsia" w:hAnsiTheme="majorHAnsi" w:cstheme="majorBidi"/>
           <w:sz w:val="28"/>
           <w:szCs w:val="28"/>
@@ -1928,7 +2038,7 @@
           <w:b/>
         </w:rPr>
       </w:pPr>
-      <w:bookmarkStart w:id="9" w:name="_Toc15405895"/>
+      <w:bookmarkStart w:id="7" w:name="_Toc15405895"/>
       <w:r>
         <w:rPr>
           <w:b/>
@@ -1936,17 +2046,20 @@
         <w:lastRenderedPageBreak/>
         <w:t>Data Cleaning methods and Process</w:t>
       </w:r>
-      <w:bookmarkEnd w:id="9"/>
+      <w:bookmarkEnd w:id="7"/>
     </w:p>
     <w:p>
       <w:pPr>
         <w:pStyle w:val="Heading2"/>
       </w:pPr>
-      <w:bookmarkStart w:id="10" w:name="_Toc15405896"/>
+      <w:bookmarkStart w:id="8" w:name="_Toc15405896"/>
       <w:r>
         <w:t>Open Refine</w:t>
       </w:r>
-      <w:bookmarkEnd w:id="10"/>
+      <w:bookmarkEnd w:id="8"/>
+      <w:r>
+        <w:t xml:space="preserve"> </w:t>
+      </w:r>
     </w:p>
     <w:p>
       <w:pPr>
@@ -1956,8 +2069,14 @@
           <w:numId w:val="1"/>
         </w:numPr>
         <w:ind w:leftChars="0"/>
-      </w:pPr>
-      <w:r>
+        <w:rPr>
+          <w:u w:val="single"/>
+        </w:rPr>
+      </w:pPr>
+      <w:r>
+        <w:rPr>
+          <w:u w:val="single"/>
+        </w:rPr>
         <w:t>Menu</w:t>
       </w:r>
     </w:p>
@@ -1967,6 +2086,9 @@
       </w:pPr>
       <w:r>
         <w:t>Activities performed</w:t>
+      </w:r>
+      <w:r>
+        <w:t>:</w:t>
       </w:r>
     </w:p>
     <w:p>
@@ -1974,75 +2096,213 @@
         <w:pStyle w:val="ListParagraph"/>
         <w:numPr>
           <w:ilvl w:val="0"/>
-          <w:numId w:val="2"/>
+          <w:numId w:val="12"/>
         </w:numPr>
         <w:ind w:leftChars="0"/>
       </w:pPr>
       <w:r>
         <w:t>Trim leading and trailing white spaces:</w:t>
       </w:r>
+    </w:p>
+    <w:p>
+      <w:pPr>
+        <w:pStyle w:val="ListParagraph"/>
+        <w:numPr>
+          <w:ilvl w:val="0"/>
+          <w:numId w:val="12"/>
+        </w:numPr>
+        <w:ind w:leftChars="0"/>
+      </w:pPr>
+      <w:r>
+        <w:t>Collapse consecutive white spaces:</w:t>
+      </w:r>
+    </w:p>
+    <w:p>
+      <w:pPr>
+        <w:pStyle w:val="ListParagraph"/>
+        <w:numPr>
+          <w:ilvl w:val="0"/>
+          <w:numId w:val="12"/>
+        </w:numPr>
+        <w:ind w:leftChars="0"/>
+      </w:pPr>
+      <w:r>
+        <w:t>Convert columns to number type:</w:t>
+      </w:r>
+    </w:p>
+    <w:p>
+      <w:pPr>
+        <w:pStyle w:val="ListParagraph"/>
+        <w:numPr>
+          <w:ilvl w:val="0"/>
+          <w:numId w:val="12"/>
+        </w:numPr>
+        <w:ind w:leftChars="0"/>
+      </w:pPr>
+      <w:r>
+        <w:t xml:space="preserve">Convert columns </w:t>
+      </w:r>
+      <w:r>
+        <w:t xml:space="preserve">date to format </w:t>
+      </w:r>
+      <w:r>
+        <w:t>YYYY-MM-</w:t>
+      </w:r>
+      <w:proofErr w:type="gramStart"/>
+      <w:r>
+        <w:t>DD</w:t>
+      </w:r>
+      <w:r>
+        <w:t xml:space="preserve"> </w:t>
+      </w:r>
+      <w:r>
+        <w:t>:</w:t>
+      </w:r>
+      <w:proofErr w:type="gramEnd"/>
     </w:p>
     <w:p>
       <w:pPr>
         <w:pStyle w:val="ListParagraph"/>
         <w:numPr>
           <w:ilvl w:val="1"/>
-          <w:numId w:val="2"/>
+          <w:numId w:val="12"/>
         </w:numPr>
         <w:ind w:leftChars="0"/>
       </w:pPr>
       <w:r>
-        <w:t xml:space="preserve">Columns: sponsor, event, place, </w:t>
+        <w:t xml:space="preserve">Using expression: </w:t>
       </w:r>
       <w:proofErr w:type="spellStart"/>
       <w:r>
-        <w:t>physical_description</w:t>
+        <w:t>toString</w:t>
       </w:r>
       <w:proofErr w:type="spellEnd"/>
       <w:r>
-        <w:t>, notes, location,</w:t>
-      </w:r>
-      <w:r>
-        <w:t xml:space="preserve"> </w:t>
+        <w:t>(</w:t>
       </w:r>
       <w:proofErr w:type="spellStart"/>
       <w:r>
-        <w:t>Call_number</w:t>
+        <w:t>toDate</w:t>
       </w:r>
       <w:proofErr w:type="spellEnd"/>
+      <w:r>
+        <w:t>(value),"</w:t>
+      </w:r>
+      <w:proofErr w:type="spellStart"/>
+      <w:r>
+        <w:t>yyyy</w:t>
+      </w:r>
+      <w:proofErr w:type="spellEnd"/>
+      <w:r>
+        <w:t>-MM-dd")</w:t>
+      </w:r>
     </w:p>
     <w:p>
       <w:pPr>
         <w:pStyle w:val="ListParagraph"/>
         <w:numPr>
           <w:ilvl w:val="0"/>
-          <w:numId w:val="2"/>
+          <w:numId w:val="12"/>
         </w:numPr>
         <w:ind w:leftChars="0"/>
       </w:pPr>
       <w:r>
-        <w:t>Collapse consecutive white spaces:</w:t>
-      </w:r>
-    </w:p>
-    <w:p>
-      <w:pPr>
-        <w:pStyle w:val="ListParagraph"/>
-        <w:numPr>
-          <w:ilvl w:val="1"/>
-          <w:numId w:val="2"/>
-        </w:numPr>
-        <w:ind w:leftChars="0"/>
-      </w:pPr>
-      <w:r>
-        <w:t xml:space="preserve">Columns: sponsor, event, place, </w:t>
+        <w:t xml:space="preserve">Remove special characters </w:t>
+      </w:r>
+      <w:r>
+        <w:t>from the text</w:t>
+      </w:r>
+      <w:r>
+        <w:t xml:space="preserve"> columns</w:t>
+      </w:r>
+      <w:r>
+        <w:t xml:space="preserve">. Also, </w:t>
+      </w:r>
+      <w:r>
+        <w:t>remove</w:t>
+      </w:r>
+      <w:r>
+        <w:t xml:space="preserve"> characters at the end of the string like</w:t>
+      </w:r>
+      <w:r>
+        <w:t xml:space="preserve"> semicolon</w:t>
+      </w:r>
+      <w:r>
+        <w:t>, comma and hyphen.</w:t>
+      </w:r>
+      <w:r>
+        <w:t xml:space="preserve"> </w:t>
+      </w:r>
+    </w:p>
+    <w:p>
+      <w:pPr>
+        <w:ind w:left="360" w:firstLine="800"/>
+      </w:pPr>
+      <w:r>
+        <w:t xml:space="preserve">Using expression - </w:t>
       </w:r>
       <w:proofErr w:type="spellStart"/>
-      <w:r>
-        <w:t>physical_description</w:t>
+      <w:proofErr w:type="gramStart"/>
+      <w:r>
+        <w:rPr>
+          <w:rFonts w:ascii="Calibri" w:hAnsi="Calibri" w:cs="Calibri"/>
+          <w:sz w:val="22"/>
+        </w:rPr>
+        <w:t>value.replace</w:t>
       </w:r>
       <w:proofErr w:type="spellEnd"/>
-      <w:r>
-        <w:t xml:space="preserve">, notes, location, </w:t>
+      <w:proofErr w:type="gramEnd"/>
+      <w:r>
+        <w:rPr>
+          <w:rFonts w:ascii="Calibri" w:hAnsi="Calibri" w:cs="Calibri"/>
+          <w:sz w:val="22"/>
+        </w:rPr>
+        <w:t>(/\\|\(|\)|\"|\[|\]|\?|#|%|!|[;,-]$/,'')</w:t>
+      </w:r>
+    </w:p>
+    <w:p>
+      <w:pPr>
+        <w:ind w:left="360" w:firstLine="800"/>
+      </w:pPr>
+      <w:r>
+        <w:rPr>
+          <w:u w:val="single"/>
+        </w:rPr>
+        <w:t>Note:</w:t>
+      </w:r>
+      <w:r>
+        <w:t xml:space="preserve"> Can’t remove (</w:t>
+      </w:r>
+      <w:proofErr w:type="gramStart"/>
+      <w:r>
+        <w:t>semicolon</w:t>
+      </w:r>
+      <w:r>
+        <w:t xml:space="preserve"> ;</w:t>
+      </w:r>
+      <w:proofErr w:type="gramEnd"/>
+      <w:r>
+        <w:t xml:space="preserve"> </w:t>
+      </w:r>
+      <w:r>
+        <w:t xml:space="preserve">) character in the middle of string as </w:t>
+      </w:r>
+      <w:r>
+        <w:t>it</w:t>
+      </w:r>
+      <w:r>
+        <w:t xml:space="preserve"> </w:t>
+      </w:r>
+      <w:r>
+        <w:t xml:space="preserve">signifies </w:t>
+      </w:r>
+    </w:p>
+    <w:p>
+      <w:pPr>
+        <w:ind w:left="360" w:firstLine="800"/>
+      </w:pPr>
+      <w:r>
+        <w:t xml:space="preserve">multiple options- example multiple sponsors, event, venue, place etc. </w:t>
       </w:r>
     </w:p>
     <w:p>
@@ -2050,56 +2310,79 @@
         <w:pStyle w:val="ListParagraph"/>
         <w:numPr>
           <w:ilvl w:val="0"/>
-          <w:numId w:val="2"/>
+          <w:numId w:val="12"/>
         </w:numPr>
         <w:ind w:leftChars="0"/>
       </w:pPr>
       <w:r>
-        <w:t>Convert columns to number type:</w:t>
-      </w:r>
-    </w:p>
-    <w:p>
-      <w:pPr>
-        <w:pStyle w:val="ListParagraph"/>
-        <w:numPr>
-          <w:ilvl w:val="1"/>
-          <w:numId w:val="2"/>
-        </w:numPr>
-        <w:ind w:leftChars="0"/>
-      </w:pPr>
-      <w:r>
-        <w:t xml:space="preserve">Columns: </w:t>
-      </w:r>
-      <w:proofErr w:type="spellStart"/>
-      <w:r>
-        <w:t>page_count</w:t>
-      </w:r>
-      <w:proofErr w:type="spellEnd"/>
+        <w:t xml:space="preserve">Remove </w:t>
+      </w:r>
+      <w:r>
+        <w:t>continuous hyphen</w:t>
+      </w:r>
+      <w:r>
+        <w:t xml:space="preserve"> (-)</w:t>
+      </w:r>
+      <w:r>
+        <w:t xml:space="preserve"> </w:t>
+      </w:r>
+      <w:r>
+        <w:t>character</w:t>
+      </w:r>
+      <w:r>
+        <w:t>s</w:t>
+      </w:r>
+      <w:r>
+        <w:t xml:space="preserve"> </w:t>
+      </w:r>
+      <w:r>
+        <w:t>from the text</w:t>
+      </w:r>
+      <w:r>
+        <w:t xml:space="preserve"> co</w:t>
+      </w:r>
+      <w:r>
+        <w:t>l</w:t>
+      </w:r>
+      <w:r>
+        <w:t>umns</w:t>
+      </w:r>
+      <w:r>
+        <w:t>.</w:t>
+      </w:r>
     </w:p>
     <w:p>
       <w:pPr>
         <w:pStyle w:val="ListParagraph"/>
         <w:numPr>
           <w:ilvl w:val="0"/>
-          <w:numId w:val="2"/>
+          <w:numId w:val="12"/>
         </w:numPr>
         <w:ind w:leftChars="0"/>
       </w:pPr>
       <w:r>
-        <w:t xml:space="preserve">Convert columns to date type: </w:t>
-      </w:r>
-    </w:p>
-    <w:p>
-      <w:pPr>
-        <w:pStyle w:val="ListParagraph"/>
-        <w:numPr>
-          <w:ilvl w:val="1"/>
-          <w:numId w:val="2"/>
-        </w:numPr>
-        <w:ind w:leftChars="0"/>
-      </w:pPr>
-      <w:r>
-        <w:t>Columns: date</w:t>
+        <w:t xml:space="preserve">Convert all values in columns with string data type to upper case so </w:t>
+      </w:r>
+      <w:r>
+        <w:t xml:space="preserve">that </w:t>
+      </w:r>
+      <w:r>
+        <w:t>problem</w:t>
+      </w:r>
+      <w:r>
+        <w:t xml:space="preserve"> in </w:t>
+      </w:r>
+      <w:r>
+        <w:t>clustering</w:t>
+      </w:r>
+      <w:r>
+        <w:t xml:space="preserve"> similar value</w:t>
+      </w:r>
+      <w:r>
+        <w:t>s is reduced considerably</w:t>
+      </w:r>
+      <w:r>
+        <w:t>.</w:t>
       </w:r>
     </w:p>
     <w:p>
@@ -2107,20 +2390,18 @@
         <w:pStyle w:val="ListParagraph"/>
         <w:numPr>
           <w:ilvl w:val="0"/>
-          <w:numId w:val="2"/>
+          <w:numId w:val="12"/>
         </w:numPr>
         <w:ind w:leftChars="0"/>
       </w:pPr>
       <w:r>
-        <w:t xml:space="preserve">Create a new column </w:t>
-      </w:r>
-      <w:proofErr w:type="spellStart"/>
-      <w:r>
-        <w:t>date_timeless</w:t>
-      </w:r>
-      <w:proofErr w:type="spellEnd"/>
-      <w:r>
-        <w:t xml:space="preserve"> so that date in YYYY-MM-DD format without time is recorded. A new column is created so that no values are lost by updating date column.</w:t>
+        <w:t xml:space="preserve">After removing special characters again perform white spaces removal for </w:t>
+      </w:r>
+      <w:r>
+        <w:t>each</w:t>
+      </w:r>
+      <w:r>
+        <w:t xml:space="preserve"> the string data type columns</w:t>
       </w:r>
     </w:p>
     <w:p>
@@ -2128,52 +2409,58 @@
         <w:pStyle w:val="ListParagraph"/>
         <w:numPr>
           <w:ilvl w:val="0"/>
-          <w:numId w:val="2"/>
+          <w:numId w:val="12"/>
         </w:numPr>
         <w:ind w:leftChars="0"/>
       </w:pPr>
       <w:r>
-        <w:t>Remove special characters including semicolon at the end of the string</w:t>
-      </w:r>
-    </w:p>
-    <w:p>
-      <w:pPr>
-        <w:pStyle w:val="ListParagraph"/>
-        <w:ind w:leftChars="0" w:left="1600"/>
-      </w:pPr>
-      <w:r>
-        <w:t xml:space="preserve">Note: Can’t </w:t>
-      </w:r>
-      <w:proofErr w:type="gramStart"/>
-      <w:r>
-        <w:t>remove ;</w:t>
-      </w:r>
-      <w:proofErr w:type="gramEnd"/>
-      <w:r>
-        <w:t xml:space="preserve"> (semicolon) character in the middle of string as this</w:t>
-      </w:r>
-    </w:p>
-    <w:p>
-      <w:pPr>
-        <w:pStyle w:val="ListParagraph"/>
-        <w:ind w:leftChars="0" w:left="1600"/>
-      </w:pPr>
-      <w:proofErr w:type="gramStart"/>
-      <w:r>
-        <w:t>signifies</w:t>
-      </w:r>
-      <w:proofErr w:type="gramEnd"/>
-      <w:r>
-        <w:t xml:space="preserve"> multiple options- example multiple sponsors, event, venue, place etc. </w:t>
-      </w:r>
-    </w:p>
-    <w:p>
-      <w:pPr>
-        <w:pStyle w:val="ListParagraph"/>
-        <w:ind w:leftChars="0" w:left="1600"/>
-      </w:pPr>
-      <w:r>
-        <w:t>Columns: All the columns with string data type</w:t>
+        <w:t>Clusters columns based on method</w:t>
+      </w:r>
+      <w:r>
+        <w:t xml:space="preserve"> </w:t>
+      </w:r>
+      <w:r>
+        <w:t xml:space="preserve">key collision and keying function </w:t>
+      </w:r>
+      <w:r>
+        <w:t>as</w:t>
+      </w:r>
+      <w:r>
+        <w:t xml:space="preserve"> fingerprint. </w:t>
+      </w:r>
+      <w:r>
+        <w:t xml:space="preserve">Accepted the default values for new cell value. </w:t>
+      </w:r>
+      <w:r>
+        <w:t xml:space="preserve">Merge cluster and then perform </w:t>
+      </w:r>
+      <w:proofErr w:type="spellStart"/>
+      <w:r>
+        <w:t>ngram</w:t>
+      </w:r>
+      <w:proofErr w:type="spellEnd"/>
+      <w:r>
+        <w:t xml:space="preserve">-fingerprint using </w:t>
+      </w:r>
+      <w:proofErr w:type="spellStart"/>
+      <w:r>
+        <w:t>ngram</w:t>
+      </w:r>
+      <w:proofErr w:type="spellEnd"/>
+      <w:r>
+        <w:t xml:space="preserve"> size as 2. </w:t>
+      </w:r>
+      <w:r>
+        <w:t>Metaphore3 and cologne-phonetic</w:t>
+      </w:r>
+      <w:r>
+        <w:t xml:space="preserve"> were mostly creating clusters with somewhat different names too so were not used.</w:t>
+      </w:r>
+      <w:r>
+        <w:t xml:space="preserve"> </w:t>
+      </w:r>
+      <w:r>
+        <w:t xml:space="preserve"> </w:t>
       </w:r>
     </w:p>
     <w:p>
@@ -2181,12 +2468,865 @@
         <w:pStyle w:val="ListParagraph"/>
         <w:numPr>
           <w:ilvl w:val="0"/>
-          <w:numId w:val="2"/>
+          <w:numId w:val="11"/>
         </w:numPr>
         <w:ind w:leftChars="0"/>
       </w:pPr>
-      <w:r>
-        <w:t>Convert all values in columns with string data type to upper case so that no confusion in case creates issues in finding similar values.</w:t>
+      <w:proofErr w:type="spellStart"/>
+      <w:r>
+        <w:t>Physical_description</w:t>
+      </w:r>
+      <w:proofErr w:type="spellEnd"/>
+      <w:r>
+        <w:t xml:space="preserve"> seems to contain information about the menu hard copy format and its size. Menu could be in different forms – </w:t>
+      </w:r>
+      <w:proofErr w:type="spellStart"/>
+      <w:r>
+        <w:t>accordian</w:t>
+      </w:r>
+      <w:proofErr w:type="spellEnd"/>
+      <w:r>
+        <w:t xml:space="preserve"> fold, book, </w:t>
+      </w:r>
+      <w:r>
+        <w:t xml:space="preserve">booklet, </w:t>
+      </w:r>
+      <w:r>
+        <w:lastRenderedPageBreak/>
+        <w:t>broadside, card, folder, tri-folder, two cards joined by ribbons etc.</w:t>
+      </w:r>
+    </w:p>
+    <w:p>
+      <w:pPr>
+        <w:pStyle w:val="ListParagraph"/>
+        <w:ind w:leftChars="0" w:left="1160"/>
+      </w:pPr>
+      <w:r>
+        <w:t xml:space="preserve">Split the </w:t>
+      </w:r>
+      <w:proofErr w:type="spellStart"/>
+      <w:r>
+        <w:t>physical_description</w:t>
+      </w:r>
+      <w:proofErr w:type="spellEnd"/>
+      <w:r>
+        <w:t xml:space="preserve"> column </w:t>
+      </w:r>
+      <w:r>
+        <w:t>with separator as semicolon. It is split into 7 columns. Rename the first column as “</w:t>
+      </w:r>
+      <w:proofErr w:type="spellStart"/>
+      <w:r>
+        <w:t>physical_description_menu_type</w:t>
+      </w:r>
+      <w:proofErr w:type="spellEnd"/>
+      <w:r>
+        <w:t>” and join other columns as rename it as “</w:t>
+      </w:r>
+      <w:proofErr w:type="spellStart"/>
+      <w:r>
+        <w:t>physical_description_menu_</w:t>
+      </w:r>
+      <w:r>
+        <w:t>others</w:t>
+      </w:r>
+      <w:proofErr w:type="spellEnd"/>
+      <w:r>
+        <w:t>”</w:t>
+      </w:r>
+      <w:r>
+        <w:t xml:space="preserve"> </w:t>
+      </w:r>
+    </w:p>
+    <w:p>
+      <w:pPr>
+        <w:pStyle w:val="ListParagraph"/>
+        <w:ind w:leftChars="0" w:left="1160"/>
+      </w:pPr>
+      <w:r>
+        <w:t>U</w:t>
+      </w:r>
+      <w:r>
+        <w:t>sing expression:</w:t>
+      </w:r>
+    </w:p>
+    <w:p>
+      <w:pPr>
+        <w:pStyle w:val="NormalWeb"/>
+        <w:spacing w:before="0" w:beforeAutospacing="0" w:after="0" w:afterAutospacing="0"/>
+        <w:ind w:left="800" w:firstLine="800"/>
+        <w:rPr>
+          <w:rFonts w:ascii="Calibri" w:hAnsi="Calibri" w:cs="Calibri"/>
+          <w:sz w:val="22"/>
+          <w:szCs w:val="22"/>
+        </w:rPr>
+      </w:pPr>
+      <w:proofErr w:type="gramStart"/>
+      <w:r>
+        <w:rPr>
+          <w:rFonts w:ascii="Calibri" w:hAnsi="Calibri" w:cs="Calibri"/>
+          <w:sz w:val="22"/>
+          <w:szCs w:val="22"/>
+        </w:rPr>
+        <w:t>if(</w:t>
+      </w:r>
+      <w:proofErr w:type="spellStart"/>
+      <w:proofErr w:type="gramEnd"/>
+      <w:r>
+        <w:rPr>
+          <w:rFonts w:ascii="Calibri" w:hAnsi="Calibri" w:cs="Calibri"/>
+          <w:sz w:val="22"/>
+          <w:szCs w:val="22"/>
+        </w:rPr>
+        <w:t>isBlank</w:t>
+      </w:r>
+      <w:proofErr w:type="spellEnd"/>
+      <w:r>
+        <w:rPr>
+          <w:rFonts w:ascii="Calibri" w:hAnsi="Calibri" w:cs="Calibri"/>
+          <w:sz w:val="22"/>
+          <w:szCs w:val="22"/>
+        </w:rPr>
+        <w:t>(cells["</w:t>
+      </w:r>
+      <w:proofErr w:type="spellStart"/>
+      <w:r>
+        <w:rPr>
+          <w:rFonts w:ascii="Calibri" w:hAnsi="Calibri" w:cs="Calibri"/>
+          <w:sz w:val="22"/>
+          <w:szCs w:val="22"/>
+        </w:rPr>
+        <w:t>physical_description</w:t>
+      </w:r>
+      <w:proofErr w:type="spellEnd"/>
+      <w:r>
+        <w:rPr>
+          <w:rFonts w:ascii="Calibri" w:hAnsi="Calibri" w:cs="Calibri"/>
+          <w:sz w:val="22"/>
+          <w:szCs w:val="22"/>
+        </w:rPr>
+        <w:t xml:space="preserve"> 2"].value), "", </w:t>
+      </w:r>
+    </w:p>
+    <w:p>
+      <w:pPr>
+        <w:pStyle w:val="NormalWeb"/>
+        <w:spacing w:before="0" w:beforeAutospacing="0" w:after="0" w:afterAutospacing="0"/>
+        <w:ind w:left="800" w:firstLine="800"/>
+        <w:rPr>
+          <w:rFonts w:ascii="Calibri" w:hAnsi="Calibri" w:cs="Calibri"/>
+          <w:sz w:val="22"/>
+          <w:szCs w:val="22"/>
+        </w:rPr>
+      </w:pPr>
+      <w:proofErr w:type="gramStart"/>
+      <w:r>
+        <w:rPr>
+          <w:rFonts w:ascii="Calibri" w:hAnsi="Calibri" w:cs="Calibri"/>
+          <w:sz w:val="22"/>
+          <w:szCs w:val="22"/>
+        </w:rPr>
+        <w:t>cells[</w:t>
+      </w:r>
+      <w:proofErr w:type="gramEnd"/>
+      <w:r>
+        <w:rPr>
+          <w:rFonts w:ascii="Calibri" w:hAnsi="Calibri" w:cs="Calibri"/>
+          <w:sz w:val="22"/>
+          <w:szCs w:val="22"/>
+        </w:rPr>
+        <w:t>"</w:t>
+      </w:r>
+      <w:proofErr w:type="spellStart"/>
+      <w:r>
+        <w:rPr>
+          <w:rFonts w:ascii="Calibri" w:hAnsi="Calibri" w:cs="Calibri"/>
+          <w:sz w:val="22"/>
+          <w:szCs w:val="22"/>
+        </w:rPr>
+        <w:t>physical_description</w:t>
+      </w:r>
+      <w:proofErr w:type="spellEnd"/>
+      <w:r>
+        <w:rPr>
+          <w:rFonts w:ascii="Calibri" w:hAnsi="Calibri" w:cs="Calibri"/>
+          <w:sz w:val="22"/>
+          <w:szCs w:val="22"/>
+        </w:rPr>
+        <w:t xml:space="preserve"> 2"].value) + ";" +</w:t>
+      </w:r>
+    </w:p>
+    <w:p>
+      <w:pPr>
+        <w:pStyle w:val="NormalWeb"/>
+        <w:spacing w:before="0" w:beforeAutospacing="0" w:after="0" w:afterAutospacing="0"/>
+        <w:ind w:left="800" w:firstLine="800"/>
+        <w:rPr>
+          <w:rFonts w:ascii="Calibri" w:hAnsi="Calibri" w:cs="Calibri"/>
+          <w:sz w:val="22"/>
+          <w:szCs w:val="22"/>
+        </w:rPr>
+      </w:pPr>
+      <w:proofErr w:type="gramStart"/>
+      <w:r>
+        <w:rPr>
+          <w:rFonts w:ascii="Calibri" w:hAnsi="Calibri" w:cs="Calibri"/>
+          <w:sz w:val="22"/>
+          <w:szCs w:val="22"/>
+        </w:rPr>
+        <w:t>if(</w:t>
+      </w:r>
+      <w:proofErr w:type="spellStart"/>
+      <w:proofErr w:type="gramEnd"/>
+      <w:r>
+        <w:rPr>
+          <w:rFonts w:ascii="Calibri" w:hAnsi="Calibri" w:cs="Calibri"/>
+          <w:sz w:val="22"/>
+          <w:szCs w:val="22"/>
+        </w:rPr>
+        <w:t>isBlank</w:t>
+      </w:r>
+      <w:proofErr w:type="spellEnd"/>
+      <w:r>
+        <w:rPr>
+          <w:rFonts w:ascii="Calibri" w:hAnsi="Calibri" w:cs="Calibri"/>
+          <w:sz w:val="22"/>
+          <w:szCs w:val="22"/>
+        </w:rPr>
+        <w:t>(cells["</w:t>
+      </w:r>
+      <w:proofErr w:type="spellStart"/>
+      <w:r>
+        <w:rPr>
+          <w:rFonts w:ascii="Calibri" w:hAnsi="Calibri" w:cs="Calibri"/>
+          <w:sz w:val="22"/>
+          <w:szCs w:val="22"/>
+        </w:rPr>
+        <w:t>physical_description</w:t>
+      </w:r>
+      <w:proofErr w:type="spellEnd"/>
+      <w:r>
+        <w:rPr>
+          <w:rFonts w:ascii="Calibri" w:hAnsi="Calibri" w:cs="Calibri"/>
+          <w:sz w:val="22"/>
+          <w:szCs w:val="22"/>
+        </w:rPr>
+        <w:t xml:space="preserve"> 3"].value), "", </w:t>
+      </w:r>
+    </w:p>
+    <w:p>
+      <w:pPr>
+        <w:pStyle w:val="NormalWeb"/>
+        <w:spacing w:before="0" w:beforeAutospacing="0" w:after="0" w:afterAutospacing="0"/>
+        <w:ind w:left="800" w:firstLine="800"/>
+        <w:rPr>
+          <w:rFonts w:ascii="Calibri" w:hAnsi="Calibri" w:cs="Calibri"/>
+          <w:sz w:val="22"/>
+          <w:szCs w:val="22"/>
+        </w:rPr>
+      </w:pPr>
+      <w:proofErr w:type="gramStart"/>
+      <w:r>
+        <w:rPr>
+          <w:rFonts w:ascii="Calibri" w:hAnsi="Calibri" w:cs="Calibri"/>
+          <w:sz w:val="22"/>
+          <w:szCs w:val="22"/>
+        </w:rPr>
+        <w:t>cells[</w:t>
+      </w:r>
+      <w:proofErr w:type="gramEnd"/>
+      <w:r>
+        <w:rPr>
+          <w:rFonts w:ascii="Calibri" w:hAnsi="Calibri" w:cs="Calibri"/>
+          <w:sz w:val="22"/>
+          <w:szCs w:val="22"/>
+        </w:rPr>
+        <w:t>"</w:t>
+      </w:r>
+      <w:proofErr w:type="spellStart"/>
+      <w:r>
+        <w:rPr>
+          <w:rFonts w:ascii="Calibri" w:hAnsi="Calibri" w:cs="Calibri"/>
+          <w:sz w:val="22"/>
+          <w:szCs w:val="22"/>
+        </w:rPr>
+        <w:t>physical_description</w:t>
+      </w:r>
+      <w:proofErr w:type="spellEnd"/>
+      <w:r>
+        <w:rPr>
+          <w:rFonts w:ascii="Calibri" w:hAnsi="Calibri" w:cs="Calibri"/>
+          <w:sz w:val="22"/>
+          <w:szCs w:val="22"/>
+        </w:rPr>
+        <w:t xml:space="preserve"> 3"].value) + ";" +</w:t>
+      </w:r>
+    </w:p>
+    <w:p>
+      <w:pPr>
+        <w:pStyle w:val="NormalWeb"/>
+        <w:spacing w:before="0" w:beforeAutospacing="0" w:after="0" w:afterAutospacing="0"/>
+        <w:ind w:left="800" w:firstLine="800"/>
+        <w:rPr>
+          <w:rFonts w:ascii="Calibri" w:hAnsi="Calibri" w:cs="Calibri"/>
+          <w:sz w:val="22"/>
+          <w:szCs w:val="22"/>
+        </w:rPr>
+      </w:pPr>
+      <w:proofErr w:type="gramStart"/>
+      <w:r>
+        <w:rPr>
+          <w:rFonts w:ascii="Calibri" w:hAnsi="Calibri" w:cs="Calibri"/>
+          <w:sz w:val="22"/>
+          <w:szCs w:val="22"/>
+        </w:rPr>
+        <w:t>if(</w:t>
+      </w:r>
+      <w:proofErr w:type="spellStart"/>
+      <w:proofErr w:type="gramEnd"/>
+      <w:r>
+        <w:rPr>
+          <w:rFonts w:ascii="Calibri" w:hAnsi="Calibri" w:cs="Calibri"/>
+          <w:sz w:val="22"/>
+          <w:szCs w:val="22"/>
+        </w:rPr>
+        <w:t>isBlank</w:t>
+      </w:r>
+      <w:proofErr w:type="spellEnd"/>
+      <w:r>
+        <w:rPr>
+          <w:rFonts w:ascii="Calibri" w:hAnsi="Calibri" w:cs="Calibri"/>
+          <w:sz w:val="22"/>
+          <w:szCs w:val="22"/>
+        </w:rPr>
+        <w:t>(cells["</w:t>
+      </w:r>
+      <w:proofErr w:type="spellStart"/>
+      <w:r>
+        <w:rPr>
+          <w:rFonts w:ascii="Calibri" w:hAnsi="Calibri" w:cs="Calibri"/>
+          <w:sz w:val="22"/>
+          <w:szCs w:val="22"/>
+        </w:rPr>
+        <w:t>physical_description</w:t>
+      </w:r>
+      <w:proofErr w:type="spellEnd"/>
+      <w:r>
+        <w:rPr>
+          <w:rFonts w:ascii="Calibri" w:hAnsi="Calibri" w:cs="Calibri"/>
+          <w:sz w:val="22"/>
+          <w:szCs w:val="22"/>
+        </w:rPr>
+        <w:t xml:space="preserve"> 4"].value), "", </w:t>
+      </w:r>
+    </w:p>
+    <w:p>
+      <w:pPr>
+        <w:pStyle w:val="NormalWeb"/>
+        <w:spacing w:before="0" w:beforeAutospacing="0" w:after="0" w:afterAutospacing="0"/>
+        <w:ind w:left="800" w:firstLine="800"/>
+        <w:rPr>
+          <w:rFonts w:ascii="Calibri" w:hAnsi="Calibri" w:cs="Calibri"/>
+          <w:sz w:val="22"/>
+          <w:szCs w:val="22"/>
+        </w:rPr>
+      </w:pPr>
+      <w:proofErr w:type="gramStart"/>
+      <w:r>
+        <w:rPr>
+          <w:rFonts w:ascii="Calibri" w:hAnsi="Calibri" w:cs="Calibri"/>
+          <w:sz w:val="22"/>
+          <w:szCs w:val="22"/>
+        </w:rPr>
+        <w:t>cells[</w:t>
+      </w:r>
+      <w:proofErr w:type="gramEnd"/>
+      <w:r>
+        <w:rPr>
+          <w:rFonts w:ascii="Calibri" w:hAnsi="Calibri" w:cs="Calibri"/>
+          <w:sz w:val="22"/>
+          <w:szCs w:val="22"/>
+        </w:rPr>
+        <w:t>"</w:t>
+      </w:r>
+      <w:proofErr w:type="spellStart"/>
+      <w:r>
+        <w:rPr>
+          <w:rFonts w:ascii="Calibri" w:hAnsi="Calibri" w:cs="Calibri"/>
+          <w:sz w:val="22"/>
+          <w:szCs w:val="22"/>
+        </w:rPr>
+        <w:t>physical_description</w:t>
+      </w:r>
+      <w:proofErr w:type="spellEnd"/>
+      <w:r>
+        <w:rPr>
+          <w:rFonts w:ascii="Calibri" w:hAnsi="Calibri" w:cs="Calibri"/>
+          <w:sz w:val="22"/>
+          <w:szCs w:val="22"/>
+        </w:rPr>
+        <w:t xml:space="preserve"> 4"].value) + ";" +</w:t>
+      </w:r>
+    </w:p>
+    <w:p>
+      <w:pPr>
+        <w:pStyle w:val="NormalWeb"/>
+        <w:spacing w:before="0" w:beforeAutospacing="0" w:after="0" w:afterAutospacing="0"/>
+        <w:ind w:left="800" w:firstLine="800"/>
+        <w:rPr>
+          <w:rFonts w:ascii="Calibri" w:hAnsi="Calibri" w:cs="Calibri"/>
+          <w:sz w:val="22"/>
+          <w:szCs w:val="22"/>
+        </w:rPr>
+      </w:pPr>
+      <w:proofErr w:type="gramStart"/>
+      <w:r>
+        <w:rPr>
+          <w:rFonts w:ascii="Calibri" w:hAnsi="Calibri" w:cs="Calibri"/>
+          <w:sz w:val="22"/>
+          <w:szCs w:val="22"/>
+        </w:rPr>
+        <w:t>if(</w:t>
+      </w:r>
+      <w:proofErr w:type="spellStart"/>
+      <w:proofErr w:type="gramEnd"/>
+      <w:r>
+        <w:rPr>
+          <w:rFonts w:ascii="Calibri" w:hAnsi="Calibri" w:cs="Calibri"/>
+          <w:sz w:val="22"/>
+          <w:szCs w:val="22"/>
+        </w:rPr>
+        <w:t>isBlank</w:t>
+      </w:r>
+      <w:proofErr w:type="spellEnd"/>
+      <w:r>
+        <w:rPr>
+          <w:rFonts w:ascii="Calibri" w:hAnsi="Calibri" w:cs="Calibri"/>
+          <w:sz w:val="22"/>
+          <w:szCs w:val="22"/>
+        </w:rPr>
+        <w:t>(cells["</w:t>
+      </w:r>
+      <w:proofErr w:type="spellStart"/>
+      <w:r>
+        <w:rPr>
+          <w:rFonts w:ascii="Calibri" w:hAnsi="Calibri" w:cs="Calibri"/>
+          <w:sz w:val="22"/>
+          <w:szCs w:val="22"/>
+        </w:rPr>
+        <w:t>physical_description</w:t>
+      </w:r>
+      <w:proofErr w:type="spellEnd"/>
+      <w:r>
+        <w:rPr>
+          <w:rFonts w:ascii="Calibri" w:hAnsi="Calibri" w:cs="Calibri"/>
+          <w:sz w:val="22"/>
+          <w:szCs w:val="22"/>
+        </w:rPr>
+        <w:t xml:space="preserve"> 5"].value), "", </w:t>
+      </w:r>
+    </w:p>
+    <w:p>
+      <w:pPr>
+        <w:pStyle w:val="NormalWeb"/>
+        <w:spacing w:before="0" w:beforeAutospacing="0" w:after="0" w:afterAutospacing="0"/>
+        <w:ind w:left="800" w:firstLine="800"/>
+        <w:rPr>
+          <w:rFonts w:ascii="Calibri" w:hAnsi="Calibri" w:cs="Calibri"/>
+          <w:sz w:val="22"/>
+          <w:szCs w:val="22"/>
+        </w:rPr>
+      </w:pPr>
+      <w:proofErr w:type="gramStart"/>
+      <w:r>
+        <w:rPr>
+          <w:rFonts w:ascii="Calibri" w:hAnsi="Calibri" w:cs="Calibri"/>
+          <w:sz w:val="22"/>
+          <w:szCs w:val="22"/>
+        </w:rPr>
+        <w:t>cells[</w:t>
+      </w:r>
+      <w:proofErr w:type="gramEnd"/>
+      <w:r>
+        <w:rPr>
+          <w:rFonts w:ascii="Calibri" w:hAnsi="Calibri" w:cs="Calibri"/>
+          <w:sz w:val="22"/>
+          <w:szCs w:val="22"/>
+        </w:rPr>
+        <w:t>"</w:t>
+      </w:r>
+      <w:proofErr w:type="spellStart"/>
+      <w:r>
+        <w:rPr>
+          <w:rFonts w:ascii="Calibri" w:hAnsi="Calibri" w:cs="Calibri"/>
+          <w:sz w:val="22"/>
+          <w:szCs w:val="22"/>
+        </w:rPr>
+        <w:t>physical_description</w:t>
+      </w:r>
+      <w:proofErr w:type="spellEnd"/>
+      <w:r>
+        <w:rPr>
+          <w:rFonts w:ascii="Calibri" w:hAnsi="Calibri" w:cs="Calibri"/>
+          <w:sz w:val="22"/>
+          <w:szCs w:val="22"/>
+        </w:rPr>
+        <w:t xml:space="preserve"> 5"].value) + ";" +</w:t>
+      </w:r>
+    </w:p>
+    <w:p>
+      <w:pPr>
+        <w:pStyle w:val="NormalWeb"/>
+        <w:spacing w:before="0" w:beforeAutospacing="0" w:after="0" w:afterAutospacing="0"/>
+        <w:ind w:left="800" w:firstLine="800"/>
+        <w:rPr>
+          <w:rFonts w:ascii="Calibri" w:hAnsi="Calibri" w:cs="Calibri"/>
+          <w:sz w:val="22"/>
+          <w:szCs w:val="22"/>
+        </w:rPr>
+      </w:pPr>
+      <w:proofErr w:type="gramStart"/>
+      <w:r>
+        <w:rPr>
+          <w:rFonts w:ascii="Calibri" w:hAnsi="Calibri" w:cs="Calibri"/>
+          <w:sz w:val="22"/>
+          <w:szCs w:val="22"/>
+        </w:rPr>
+        <w:t>if(</w:t>
+      </w:r>
+      <w:proofErr w:type="spellStart"/>
+      <w:proofErr w:type="gramEnd"/>
+      <w:r>
+        <w:rPr>
+          <w:rFonts w:ascii="Calibri" w:hAnsi="Calibri" w:cs="Calibri"/>
+          <w:sz w:val="22"/>
+          <w:szCs w:val="22"/>
+        </w:rPr>
+        <w:t>isBlank</w:t>
+      </w:r>
+      <w:proofErr w:type="spellEnd"/>
+      <w:r>
+        <w:rPr>
+          <w:rFonts w:ascii="Calibri" w:hAnsi="Calibri" w:cs="Calibri"/>
+          <w:sz w:val="22"/>
+          <w:szCs w:val="22"/>
+        </w:rPr>
+        <w:t>(cells["</w:t>
+      </w:r>
+      <w:proofErr w:type="spellStart"/>
+      <w:r>
+        <w:rPr>
+          <w:rFonts w:ascii="Calibri" w:hAnsi="Calibri" w:cs="Calibri"/>
+          <w:sz w:val="22"/>
+          <w:szCs w:val="22"/>
+        </w:rPr>
+        <w:t>physical_description</w:t>
+      </w:r>
+      <w:proofErr w:type="spellEnd"/>
+      <w:r>
+        <w:rPr>
+          <w:rFonts w:ascii="Calibri" w:hAnsi="Calibri" w:cs="Calibri"/>
+          <w:sz w:val="22"/>
+          <w:szCs w:val="22"/>
+        </w:rPr>
+        <w:t xml:space="preserve"> 6"].value), "", </w:t>
+      </w:r>
+    </w:p>
+    <w:p>
+      <w:pPr>
+        <w:pStyle w:val="NormalWeb"/>
+        <w:spacing w:before="0" w:beforeAutospacing="0" w:after="0" w:afterAutospacing="0"/>
+        <w:ind w:left="800" w:firstLine="800"/>
+        <w:rPr>
+          <w:rFonts w:ascii="Calibri" w:hAnsi="Calibri" w:cs="Calibri"/>
+          <w:sz w:val="22"/>
+          <w:szCs w:val="22"/>
+        </w:rPr>
+      </w:pPr>
+      <w:proofErr w:type="gramStart"/>
+      <w:r>
+        <w:rPr>
+          <w:rFonts w:ascii="Calibri" w:hAnsi="Calibri" w:cs="Calibri"/>
+          <w:sz w:val="22"/>
+          <w:szCs w:val="22"/>
+        </w:rPr>
+        <w:t>cells[</w:t>
+      </w:r>
+      <w:proofErr w:type="gramEnd"/>
+      <w:r>
+        <w:rPr>
+          <w:rFonts w:ascii="Calibri" w:hAnsi="Calibri" w:cs="Calibri"/>
+          <w:sz w:val="22"/>
+          <w:szCs w:val="22"/>
+        </w:rPr>
+        <w:t>"</w:t>
+      </w:r>
+      <w:proofErr w:type="spellStart"/>
+      <w:r>
+        <w:rPr>
+          <w:rFonts w:ascii="Calibri" w:hAnsi="Calibri" w:cs="Calibri"/>
+          <w:sz w:val="22"/>
+          <w:szCs w:val="22"/>
+        </w:rPr>
+        <w:t>physical_description</w:t>
+      </w:r>
+      <w:proofErr w:type="spellEnd"/>
+      <w:r>
+        <w:rPr>
+          <w:rFonts w:ascii="Calibri" w:hAnsi="Calibri" w:cs="Calibri"/>
+          <w:sz w:val="22"/>
+          <w:szCs w:val="22"/>
+        </w:rPr>
+        <w:t xml:space="preserve"> 6"].value) + ";" +</w:t>
+      </w:r>
+    </w:p>
+    <w:p>
+      <w:pPr>
+        <w:pStyle w:val="NormalWeb"/>
+        <w:spacing w:before="0" w:beforeAutospacing="0" w:after="0" w:afterAutospacing="0"/>
+        <w:ind w:left="800" w:firstLine="800"/>
+        <w:rPr>
+          <w:rFonts w:ascii="Calibri" w:hAnsi="Calibri" w:cs="Calibri"/>
+          <w:sz w:val="22"/>
+          <w:szCs w:val="22"/>
+        </w:rPr>
+      </w:pPr>
+      <w:proofErr w:type="gramStart"/>
+      <w:r>
+        <w:rPr>
+          <w:rFonts w:ascii="Calibri" w:hAnsi="Calibri" w:cs="Calibri"/>
+          <w:sz w:val="22"/>
+          <w:szCs w:val="22"/>
+        </w:rPr>
+        <w:t>if(</w:t>
+      </w:r>
+      <w:proofErr w:type="spellStart"/>
+      <w:proofErr w:type="gramEnd"/>
+      <w:r>
+        <w:rPr>
+          <w:rFonts w:ascii="Calibri" w:hAnsi="Calibri" w:cs="Calibri"/>
+          <w:sz w:val="22"/>
+          <w:szCs w:val="22"/>
+        </w:rPr>
+        <w:t>isBlank</w:t>
+      </w:r>
+      <w:proofErr w:type="spellEnd"/>
+      <w:r>
+        <w:rPr>
+          <w:rFonts w:ascii="Calibri" w:hAnsi="Calibri" w:cs="Calibri"/>
+          <w:sz w:val="22"/>
+          <w:szCs w:val="22"/>
+        </w:rPr>
+        <w:t>(cells["</w:t>
+      </w:r>
+      <w:proofErr w:type="spellStart"/>
+      <w:r>
+        <w:rPr>
+          <w:rFonts w:ascii="Calibri" w:hAnsi="Calibri" w:cs="Calibri"/>
+          <w:sz w:val="22"/>
+          <w:szCs w:val="22"/>
+        </w:rPr>
+        <w:t>physical_description</w:t>
+      </w:r>
+      <w:proofErr w:type="spellEnd"/>
+      <w:r>
+        <w:rPr>
+          <w:rFonts w:ascii="Calibri" w:hAnsi="Calibri" w:cs="Calibri"/>
+          <w:sz w:val="22"/>
+          <w:szCs w:val="22"/>
+        </w:rPr>
+        <w:t xml:space="preserve"> 7"].value), "", </w:t>
+      </w:r>
+    </w:p>
+    <w:p>
+      <w:pPr>
+        <w:pStyle w:val="NormalWeb"/>
+        <w:spacing w:before="0" w:beforeAutospacing="0" w:after="0" w:afterAutospacing="0"/>
+        <w:ind w:left="800" w:firstLine="800"/>
+        <w:rPr>
+          <w:rFonts w:ascii="Calibri" w:hAnsi="Calibri" w:cs="Calibri"/>
+          <w:sz w:val="22"/>
+          <w:szCs w:val="22"/>
+        </w:rPr>
+      </w:pPr>
+      <w:proofErr w:type="gramStart"/>
+      <w:r>
+        <w:rPr>
+          <w:rFonts w:ascii="Calibri" w:hAnsi="Calibri" w:cs="Calibri"/>
+          <w:sz w:val="22"/>
+          <w:szCs w:val="22"/>
+        </w:rPr>
+        <w:t>cells[</w:t>
+      </w:r>
+      <w:proofErr w:type="gramEnd"/>
+      <w:r>
+        <w:rPr>
+          <w:rFonts w:ascii="Calibri" w:hAnsi="Calibri" w:cs="Calibri"/>
+          <w:sz w:val="22"/>
+          <w:szCs w:val="22"/>
+        </w:rPr>
+        <w:t>"</w:t>
+      </w:r>
+      <w:proofErr w:type="spellStart"/>
+      <w:r>
+        <w:rPr>
+          <w:rFonts w:ascii="Calibri" w:hAnsi="Calibri" w:cs="Calibri"/>
+          <w:sz w:val="22"/>
+          <w:szCs w:val="22"/>
+        </w:rPr>
+        <w:t>physical_description</w:t>
+      </w:r>
+      <w:proofErr w:type="spellEnd"/>
+      <w:r>
+        <w:rPr>
+          <w:rFonts w:ascii="Calibri" w:hAnsi="Calibri" w:cs="Calibri"/>
+          <w:sz w:val="22"/>
+          <w:szCs w:val="22"/>
+        </w:rPr>
+        <w:t xml:space="preserve"> 7"].value) </w:t>
+      </w:r>
+    </w:p>
+    <w:p>
+      <w:pPr>
+        <w:pStyle w:val="ListParagraph"/>
+        <w:ind w:leftChars="0" w:left="1160"/>
+      </w:pPr>
+    </w:p>
+    <w:p>
+      <w:pPr>
+        <w:pStyle w:val="ListParagraph"/>
+        <w:ind w:leftChars="0" w:left="1160"/>
+      </w:pPr>
+      <w:r>
+        <w:t>R</w:t>
+      </w:r>
+      <w:r>
+        <w:t xml:space="preserve">emove </w:t>
+      </w:r>
+      <w:proofErr w:type="spellStart"/>
+      <w:r>
+        <w:t>semilon</w:t>
+      </w:r>
+      <w:proofErr w:type="spellEnd"/>
+      <w:r>
+        <w:t xml:space="preserve"> </w:t>
+      </w:r>
+      <w:r>
+        <w:t>at the end of the string</w:t>
+      </w:r>
+      <w:r>
+        <w:t xml:space="preserve"> using expression - </w:t>
+      </w:r>
+      <w:proofErr w:type="spellStart"/>
+      <w:proofErr w:type="gramStart"/>
+      <w:r>
+        <w:rPr>
+          <w:rFonts w:ascii="Calibri" w:hAnsi="Calibri" w:cs="Calibri"/>
+          <w:sz w:val="22"/>
+        </w:rPr>
+        <w:t>value.replace</w:t>
+      </w:r>
+      <w:proofErr w:type="spellEnd"/>
+      <w:proofErr w:type="gramEnd"/>
+      <w:r>
+        <w:rPr>
+          <w:rFonts w:ascii="Calibri" w:hAnsi="Calibri" w:cs="Calibri"/>
+          <w:sz w:val="22"/>
+        </w:rPr>
+        <w:t>(/[;]{1,}/,'')</w:t>
+      </w:r>
+      <w:r>
+        <w:rPr>
+          <w:rFonts w:ascii="Calibri" w:hAnsi="Calibri" w:cs="Calibri"/>
+          <w:sz w:val="22"/>
+        </w:rPr>
+        <w:t>.</w:t>
+      </w:r>
+      <w:r>
+        <w:rPr>
+          <w:rFonts w:ascii="Calibri" w:hAnsi="Calibri" w:cs="Calibri"/>
+          <w:sz w:val="22"/>
+        </w:rPr>
+        <w:t xml:space="preserve"> </w:t>
+      </w:r>
+      <w:r>
+        <w:t>This step will take care of empty semicolons in the end of the string and will remove all of them.</w:t>
+      </w:r>
+      <w:r>
+        <w:t xml:space="preserve"> In this way no value will be lost</w:t>
+      </w:r>
+      <w:r>
+        <w:t>.</w:t>
+      </w:r>
+      <w:r>
+        <w:t xml:space="preserve"> </w:t>
+      </w:r>
+    </w:p>
+    <w:p>
+      <w:pPr>
+        <w:ind w:left="800"/>
+      </w:pPr>
+      <w:r>
+        <w:t>Deleted Columns:</w:t>
+      </w:r>
+    </w:p>
+    <w:p>
+      <w:pPr>
+        <w:ind w:left="800"/>
+      </w:pPr>
+      <w:r>
+        <w:t>Columns with no values were deleted</w:t>
+      </w:r>
+      <w:r>
+        <w:t xml:space="preserve"> – keywords, language, </w:t>
+      </w:r>
+      <w:proofErr w:type="spellStart"/>
+      <w:r>
+        <w:t>location_type</w:t>
+      </w:r>
+      <w:proofErr w:type="spellEnd"/>
+      <w:r>
+        <w:t xml:space="preserve">, </w:t>
+      </w:r>
+    </w:p>
+    <w:p>
+      <w:pPr>
+        <w:ind w:left="800"/>
+      </w:pPr>
+      <w:r>
+        <w:t>Not updated columns:</w:t>
+      </w:r>
+    </w:p>
+    <w:p>
+      <w:pPr>
+        <w:ind w:left="800"/>
+      </w:pPr>
+      <w:r>
+        <w:t xml:space="preserve">Columns which are not updated: id, name, keywords, language, </w:t>
+      </w:r>
+      <w:proofErr w:type="spellStart"/>
+      <w:r>
+        <w:t>location_type</w:t>
+      </w:r>
+      <w:proofErr w:type="spellEnd"/>
+      <w:r>
+        <w:t xml:space="preserve">, currency, </w:t>
+      </w:r>
+      <w:proofErr w:type="spellStart"/>
+      <w:r>
+        <w:t>currency_symbol</w:t>
+      </w:r>
+      <w:proofErr w:type="spellEnd"/>
+      <w:r>
+        <w:t xml:space="preserve"> </w:t>
+      </w:r>
+    </w:p>
+    <w:p>
+      <w:pPr>
+        <w:ind w:left="800"/>
+      </w:pPr>
+      <w:r>
+        <w:t>Difficulties:</w:t>
       </w:r>
     </w:p>
     <w:p>
@@ -2194,12 +3334,24 @@
         <w:pStyle w:val="ListParagraph"/>
         <w:numPr>
           <w:ilvl w:val="0"/>
-          <w:numId w:val="2"/>
+          <w:numId w:val="11"/>
         </w:numPr>
         <w:ind w:leftChars="0"/>
       </w:pPr>
       <w:r>
-        <w:t>After removing special characters again perform white spaces removal step for all the string data type columns</w:t>
+        <w:t xml:space="preserve">There occasions when </w:t>
+      </w:r>
+      <w:r>
+        <w:t>“</w:t>
+      </w:r>
+      <w:r>
+        <w:t>,</w:t>
+      </w:r>
+      <w:r>
+        <w:t>”</w:t>
+      </w:r>
+      <w:r>
+        <w:t xml:space="preserve"> (comma) is interchangeably used for multiple items and additional information after comma. This needs to be taken care separately.</w:t>
       </w:r>
     </w:p>
     <w:p>
@@ -2207,55 +3359,31 @@
         <w:pStyle w:val="ListParagraph"/>
         <w:numPr>
           <w:ilvl w:val="0"/>
-          <w:numId w:val="2"/>
+          <w:numId w:val="11"/>
         </w:numPr>
         <w:ind w:leftChars="0"/>
       </w:pPr>
       <w:r>
-        <w:lastRenderedPageBreak/>
-        <w:t xml:space="preserve">Clusters columns based on methods - key collision and keying function is fingerprint. </w:t>
-      </w:r>
-    </w:p>
-    <w:p>
-      <w:pPr>
-        <w:pStyle w:val="ListParagraph"/>
-        <w:ind w:leftChars="0" w:left="1600"/>
-      </w:pPr>
-      <w:r>
-        <w:t>Note: This keying function fails to cluster all the similar values to the same cluster. Visually identifying those clusters and then names of similar looking clusters were manually added in the New Cell value.</w:t>
-      </w:r>
-    </w:p>
-    <w:p>
-      <w:pPr>
-        <w:ind w:left="800"/>
-      </w:pPr>
-      <w:r>
-        <w:t>Difficulties:</w:t>
-      </w:r>
-    </w:p>
-    <w:p>
-      <w:pPr>
-        <w:pStyle w:val="ListParagraph"/>
-        <w:numPr>
-          <w:ilvl w:val="0"/>
-          <w:numId w:val="3"/>
-        </w:numPr>
-        <w:ind w:leftChars="0"/>
-      </w:pPr>
-      <w:r>
-        <w:t xml:space="preserve">There occasions when </w:t>
-      </w:r>
-      <w:r>
-        <w:t>“</w:t>
-      </w:r>
-      <w:r>
-        <w:t>,</w:t>
-      </w:r>
-      <w:r>
-        <w:t>”</w:t>
-      </w:r>
-      <w:r>
-        <w:t xml:space="preserve"> (comma) is interchangeably used for multiple items and additional information after comma. This needs to be taken care separately.</w:t>
+        <w:t xml:space="preserve">Unable to perform nearest neighbor with ppm keying function as it was using 100% </w:t>
+      </w:r>
+      <w:proofErr w:type="spellStart"/>
+      <w:r>
+        <w:t>cpu</w:t>
+      </w:r>
+      <w:proofErr w:type="spellEnd"/>
+      <w:r>
+        <w:t xml:space="preserve"> and </w:t>
+      </w:r>
+      <w:proofErr w:type="spellStart"/>
+      <w:r>
+        <w:t>openrefine</w:t>
+      </w:r>
+      <w:proofErr w:type="spellEnd"/>
+      <w:r>
+        <w:t xml:space="preserve"> was getting into improper state.</w:t>
+      </w:r>
+      <w:r>
+        <w:t xml:space="preserve"> </w:t>
       </w:r>
     </w:p>
     <w:p>
@@ -2266,8 +3394,15 @@
           <w:numId w:val="1"/>
         </w:numPr>
         <w:ind w:leftChars="0"/>
-      </w:pPr>
-      <w:r>
+        <w:rPr>
+          <w:u w:val="single"/>
+        </w:rPr>
+      </w:pPr>
+      <w:r>
+        <w:rPr>
+          <w:u w:val="single"/>
+        </w:rPr>
+        <w:lastRenderedPageBreak/>
         <w:t>Dish</w:t>
       </w:r>
     </w:p>
@@ -2285,7 +3420,7 @@
         <w:pStyle w:val="ListParagraph"/>
         <w:numPr>
           <w:ilvl w:val="0"/>
-          <w:numId w:val="3"/>
+          <w:numId w:val="11"/>
         </w:numPr>
         <w:ind w:leftChars="0"/>
       </w:pPr>
@@ -2298,7 +3433,7 @@
         <w:pStyle w:val="ListParagraph"/>
         <w:numPr>
           <w:ilvl w:val="0"/>
-          <w:numId w:val="3"/>
+          <w:numId w:val="11"/>
         </w:numPr>
         <w:ind w:leftChars="0"/>
       </w:pPr>
@@ -2311,7 +3446,7 @@
         <w:pStyle w:val="ListParagraph"/>
         <w:numPr>
           <w:ilvl w:val="0"/>
-          <w:numId w:val="3"/>
+          <w:numId w:val="11"/>
         </w:numPr>
         <w:ind w:leftChars="0"/>
       </w:pPr>
@@ -2324,9 +3459,21 @@
         <w:rPr>
           <w:noProof/>
         </w:rPr>
+        <w:t xml:space="preserve">     </w:t>
+      </w:r>
+      <w:r>
+        <w:rPr>
+          <w:noProof/>
+        </w:rPr>
+        <w:t xml:space="preserve">      </w:t>
+      </w:r>
+      <w:r>
+        <w:rPr>
+          <w:noProof/>
+        </w:rPr>
         <w:drawing>
           <wp:inline distT="0" distB="0" distL="0" distR="0" wp14:anchorId="648619A1" wp14:editId="07921686">
-            <wp:extent cx="5720080" cy="3657600"/>
+            <wp:extent cx="4619707" cy="2953987"/>
             <wp:effectExtent l="0" t="0" r="0" b="0"/>
             <wp:docPr id="3" name="Picture 3"/>
             <wp:cNvGraphicFramePr>
@@ -2357,7 +3504,7 @@
                   <pic:spPr bwMode="auto">
                     <a:xfrm>
                       <a:off x="0" y="0"/>
-                      <a:ext cx="5720080" cy="3657600"/>
+                      <a:ext cx="4664282" cy="2982490"/>
                     </a:xfrm>
                     <a:prstGeom prst="rect">
                       <a:avLst/>
@@ -2379,12 +3526,12 @@
         <w:pStyle w:val="ListParagraph"/>
         <w:numPr>
           <w:ilvl w:val="0"/>
-          <w:numId w:val="4"/>
+          <w:numId w:val="13"/>
         </w:numPr>
         <w:ind w:leftChars="0"/>
-      </w:pPr>
-      <w:r>
-        <w:lastRenderedPageBreak/>
+        <w:jc w:val="left"/>
+      </w:pPr>
+      <w:r>
         <w:t>R</w:t>
       </w:r>
       <w:r>
@@ -2398,16 +3545,20 @@
       <w:r>
         <w:t>-fingerprint” as shown below.</w:t>
       </w:r>
-    </w:p>
-    <w:p>
+      <w:r>
+        <w:t xml:space="preserve">    </w:t>
+      </w:r>
+      <w:r>
+        <w:t xml:space="preserve">        </w:t>
+      </w:r>
       <w:r>
         <w:rPr>
           <w:noProof/>
         </w:rPr>
         <w:drawing>
           <wp:inline distT="0" distB="0" distL="0" distR="0" wp14:anchorId="0A76CEC7" wp14:editId="0AE74F56">
-            <wp:extent cx="5730875" cy="3657600"/>
-            <wp:effectExtent l="0" t="0" r="3175" b="0"/>
+            <wp:extent cx="4619708" cy="2948423"/>
+            <wp:effectExtent l="0" t="0" r="0" b="4445"/>
             <wp:docPr id="4" name="Picture 4"/>
             <wp:cNvGraphicFramePr>
               <a:graphicFrameLocks xmlns:a="http://schemas.openxmlformats.org/drawingml/2006/main" noChangeAspect="1"/>
@@ -2437,7 +3588,7 @@
                   <pic:spPr bwMode="auto">
                     <a:xfrm>
                       <a:off x="0" y="0"/>
-                      <a:ext cx="5730875" cy="3657600"/>
+                      <a:ext cx="4645180" cy="2964680"/>
                     </a:xfrm>
                     <a:prstGeom prst="rect">
                       <a:avLst/>
@@ -2459,11 +3610,12 @@
         <w:pStyle w:val="ListParagraph"/>
         <w:numPr>
           <w:ilvl w:val="0"/>
-          <w:numId w:val="4"/>
+          <w:numId w:val="13"/>
         </w:numPr>
         <w:ind w:leftChars="0"/>
       </w:pPr>
       <w:r>
+        <w:lastRenderedPageBreak/>
         <w:t>Remove “description” column, since most of the entries are empty.</w:t>
       </w:r>
     </w:p>
@@ -2475,9 +3627,69 @@
           <w:numId w:val="1"/>
         </w:numPr>
         <w:ind w:leftChars="0"/>
-      </w:pPr>
-      <w:r>
+        <w:rPr>
+          <w:u w:val="single"/>
+        </w:rPr>
+      </w:pPr>
+      <w:proofErr w:type="spellStart"/>
+      <w:r>
+        <w:rPr>
+          <w:u w:val="single"/>
+        </w:rPr>
         <w:t>MenuPage</w:t>
+      </w:r>
+      <w:proofErr w:type="spellEnd"/>
+    </w:p>
+    <w:p>
+      <w:pPr>
+        <w:pStyle w:val="ListParagraph"/>
+        <w:ind w:leftChars="0"/>
+      </w:pPr>
+      <w:r>
+        <w:t>Activities performed:</w:t>
+      </w:r>
+    </w:p>
+    <w:p>
+      <w:pPr>
+        <w:pStyle w:val="ListParagraph"/>
+        <w:numPr>
+          <w:ilvl w:val="0"/>
+          <w:numId w:val="12"/>
+        </w:numPr>
+        <w:ind w:leftChars="0"/>
+      </w:pPr>
+      <w:r>
+        <w:t>Convert columns to number type:</w:t>
+      </w:r>
+    </w:p>
+    <w:p>
+      <w:pPr>
+        <w:pStyle w:val="ListParagraph"/>
+        <w:ind w:leftChars="0"/>
+      </w:pPr>
+      <w:r>
+        <w:t xml:space="preserve">This </w:t>
+      </w:r>
+      <w:r>
+        <w:t>file</w:t>
+      </w:r>
+      <w:r>
+        <w:t xml:space="preserve"> does not </w:t>
+      </w:r>
+      <w:r>
+        <w:t xml:space="preserve">have any other </w:t>
+      </w:r>
+      <w:r>
+        <w:t xml:space="preserve">cleaning activity </w:t>
+      </w:r>
+      <w:r>
+        <w:t xml:space="preserve">to be </w:t>
+      </w:r>
+      <w:r>
+        <w:t>performed</w:t>
+      </w:r>
+      <w:r>
+        <w:t>.</w:t>
       </w:r>
     </w:p>
     <w:p>
@@ -2488,17 +3700,39 @@
           <w:numId w:val="1"/>
         </w:numPr>
         <w:ind w:leftChars="0"/>
-      </w:pPr>
-      <w:r>
+        <w:rPr>
+          <w:u w:val="single"/>
+        </w:rPr>
+      </w:pPr>
+      <w:proofErr w:type="spellStart"/>
+      <w:r>
+        <w:rPr>
+          <w:u w:val="single"/>
+        </w:rPr>
         <w:t>MenuItem</w:t>
       </w:r>
+      <w:proofErr w:type="spellEnd"/>
     </w:p>
     <w:p>
       <w:pPr>
         <w:pStyle w:val="ListParagraph"/>
-      </w:pPr>
-      <w:r>
-        <w:t>Following data cleaning steps were performed on the Dish dataset.</w:t>
+        <w:ind w:leftChars="0"/>
+      </w:pPr>
+      <w:r>
+        <w:t>Activities performed:</w:t>
+      </w:r>
+    </w:p>
+    <w:p>
+      <w:pPr>
+        <w:pStyle w:val="ListParagraph"/>
+      </w:pPr>
+      <w:r>
+        <w:t xml:space="preserve">Following </w:t>
+      </w:r>
+      <w:bookmarkStart w:id="9" w:name="_GoBack"/>
+      <w:bookmarkEnd w:id="9"/>
+      <w:r>
+        <w:t>data cleaning steps were performed on the Dish dataset.</w:t>
       </w:r>
     </w:p>
     <w:p>
@@ -2506,7 +3740,7 @@
         <w:pStyle w:val="ListParagraph"/>
         <w:numPr>
           <w:ilvl w:val="0"/>
-          <w:numId w:val="3"/>
+          <w:numId w:val="13"/>
         </w:numPr>
         <w:ind w:leftChars="0"/>
       </w:pPr>
@@ -2527,7 +3761,7 @@
         <w:pStyle w:val="ListParagraph"/>
         <w:numPr>
           <w:ilvl w:val="0"/>
-          <w:numId w:val="3"/>
+          <w:numId w:val="13"/>
         </w:numPr>
         <w:ind w:leftChars="0"/>
       </w:pPr>
@@ -2546,12 +3780,17 @@
         <w:t>” is transposed into “</w:t>
       </w:r>
       <w:proofErr w:type="spellStart"/>
+      <w:proofErr w:type="gramStart"/>
       <w:r>
         <w:t>toDate</w:t>
       </w:r>
       <w:proofErr w:type="spellEnd"/>
       <w:r>
-        <w:t>()”</w:t>
+        <w:t>(</w:t>
+      </w:r>
+      <w:proofErr w:type="gramEnd"/>
+      <w:r>
+        <w:t>)”</w:t>
       </w:r>
     </w:p>
     <w:p>
@@ -2559,7 +3798,7 @@
         <w:pStyle w:val="ListParagraph"/>
         <w:numPr>
           <w:ilvl w:val="0"/>
-          <w:numId w:val="3"/>
+          <w:numId w:val="13"/>
         </w:numPr>
         <w:ind w:leftChars="0"/>
       </w:pPr>
@@ -2578,12 +3817,17 @@
         <w:t>” is transposed into “</w:t>
       </w:r>
       <w:proofErr w:type="spellStart"/>
+      <w:proofErr w:type="gramStart"/>
       <w:r>
         <w:t>toDate</w:t>
       </w:r>
       <w:proofErr w:type="spellEnd"/>
       <w:r>
-        <w:t>()”</w:t>
+        <w:t>(</w:t>
+      </w:r>
+      <w:proofErr w:type="gramEnd"/>
+      <w:r>
+        <w:t>)”</w:t>
       </w:r>
     </w:p>
     <w:p>
@@ -2609,7 +3853,7 @@
           <w:b/>
         </w:rPr>
       </w:pPr>
-      <w:bookmarkStart w:id="11" w:name="_Toc15405897"/>
+      <w:bookmarkStart w:id="10" w:name="_Toc15405897"/>
       <w:r>
         <w:rPr>
           <w:b/>
@@ -2617,28 +3861,28 @@
         <w:lastRenderedPageBreak/>
         <w:t>Data Cleaning Results</w:t>
       </w:r>
+      <w:bookmarkEnd w:id="10"/>
+    </w:p>
+    <w:p>
+      <w:pPr>
+        <w:pStyle w:val="Heading2"/>
+      </w:pPr>
+      <w:bookmarkStart w:id="11" w:name="_Toc15405898"/>
+      <w:r>
+        <w:t>Relation Database Schema</w:t>
+      </w:r>
       <w:bookmarkEnd w:id="11"/>
-    </w:p>
-    <w:p>
-      <w:pPr>
-        <w:pStyle w:val="Heading2"/>
-      </w:pPr>
-      <w:bookmarkStart w:id="12" w:name="_Toc15405898"/>
-      <w:r>
-        <w:t>Relation Database Schema</w:t>
-      </w:r>
-      <w:bookmarkEnd w:id="12"/>
     </w:p>
     <w:p>
       <w:pPr>
         <w:pStyle w:val="Heading3"/>
         <w:ind w:left="1000" w:hanging="400"/>
       </w:pPr>
-      <w:bookmarkStart w:id="13" w:name="_Toc15405899"/>
+      <w:bookmarkStart w:id="12" w:name="_Toc15405899"/>
       <w:r>
         <w:t>ER Diagrams</w:t>
       </w:r>
-      <w:bookmarkEnd w:id="13"/>
+      <w:bookmarkEnd w:id="12"/>
     </w:p>
     <w:p>
       <w:r>
@@ -2723,7 +3967,7 @@
                     </pic:cNvPicPr>
                   </pic:nvPicPr>
                   <pic:blipFill>
-                    <a:blip r:embed="rId12">
+                    <a:blip r:embed="rId8">
                       <a:extLst>
                         <a:ext uri="{28A0092B-C50C-407E-A947-70E740481C1C}">
                           <a14:useLocalDpi xmlns:a14="http://schemas.microsoft.com/office/drawing/2010/main" val="0"/>
@@ -2760,33 +4004,33 @@
         <w:pStyle w:val="Heading3"/>
         <w:ind w:left="1000" w:hanging="400"/>
       </w:pPr>
-      <w:bookmarkStart w:id="14" w:name="_Toc15405900"/>
+      <w:bookmarkStart w:id="13" w:name="_Toc15405900"/>
       <w:r>
         <w:lastRenderedPageBreak/>
         <w:t>Integrity Constraint Checks</w:t>
       </w:r>
+      <w:bookmarkEnd w:id="13"/>
+    </w:p>
+    <w:p>
+      <w:pPr>
+        <w:pStyle w:val="Heading2"/>
+      </w:pPr>
+      <w:bookmarkStart w:id="14" w:name="_Toc15405901"/>
+      <w:r>
+        <w:t>Workflow Model</w:t>
+      </w:r>
       <w:bookmarkEnd w:id="14"/>
-    </w:p>
-    <w:p>
-      <w:pPr>
-        <w:pStyle w:val="Heading2"/>
-      </w:pPr>
-      <w:bookmarkStart w:id="15" w:name="_Toc15405901"/>
-      <w:r>
-        <w:t>Workflow Model</w:t>
-      </w:r>
-      <w:bookmarkEnd w:id="15"/>
     </w:p>
     <w:p>
       <w:pPr>
         <w:pStyle w:val="Heading3"/>
         <w:ind w:left="1000" w:hanging="400"/>
       </w:pPr>
-      <w:bookmarkStart w:id="16" w:name="_Toc15405902"/>
+      <w:bookmarkStart w:id="15" w:name="_Toc15405902"/>
       <w:r>
         <w:t>Or2yw overall workflow</w:t>
       </w:r>
-      <w:bookmarkEnd w:id="16"/>
+      <w:bookmarkEnd w:id="15"/>
     </w:p>
     <w:p>
       <w:r>
@@ -2811,7 +4055,7 @@
                     </pic:cNvPicPr>
                   </pic:nvPicPr>
                   <pic:blipFill>
-                    <a:blip r:embed="rId13" cstate="print">
+                    <a:blip r:embed="rId12" cstate="print">
                       <a:extLst>
                         <a:ext uri="{28A0092B-C50C-407E-A947-70E740481C1C}">
                           <a14:useLocalDpi xmlns:a14="http://schemas.microsoft.com/office/drawing/2010/main" val="0"/>
@@ -2848,11 +4092,11 @@
         <w:pStyle w:val="Heading3"/>
         <w:ind w:left="1000" w:hanging="400"/>
       </w:pPr>
-      <w:bookmarkStart w:id="17" w:name="_Toc15405903"/>
+      <w:bookmarkStart w:id="16" w:name="_Toc15405903"/>
       <w:r>
         <w:t>Or2yw open Refine csv</w:t>
       </w:r>
-      <w:bookmarkEnd w:id="17"/>
+      <w:bookmarkEnd w:id="16"/>
     </w:p>
     <w:p>
       <w:r>
@@ -2895,7 +4139,7 @@
                     </pic:cNvPicPr>
                   </pic:nvPicPr>
                   <pic:blipFill>
-                    <a:blip r:embed="rId14">
+                    <a:blip r:embed="rId13">
                       <a:extLst>
                         <a:ext uri="{28A0092B-C50C-407E-A947-70E740481C1C}">
                           <a14:useLocalDpi xmlns:a14="http://schemas.microsoft.com/office/drawing/2010/main" val="0"/>
@@ -2944,11 +4188,11 @@
       <w:pPr>
         <w:pStyle w:val="Heading2"/>
       </w:pPr>
-      <w:bookmarkStart w:id="18" w:name="_Toc15405904"/>
+      <w:bookmarkStart w:id="17" w:name="_Toc15405904"/>
       <w:r>
         <w:t>Overview of changes</w:t>
       </w:r>
-      <w:bookmarkEnd w:id="18"/>
+      <w:bookmarkEnd w:id="17"/>
     </w:p>
     <w:p>
       <w:pPr>
@@ -2970,11 +4214,10 @@
       <w:pPr>
         <w:pStyle w:val="Heading1"/>
         <w:rPr>
-          <w:rFonts w:asciiTheme="minorHAnsi" w:eastAsiaTheme="minorEastAsia" w:hAnsiTheme="minorHAnsi" w:cstheme="minorBidi"/>
           <w:b/>
         </w:rPr>
       </w:pPr>
-      <w:bookmarkStart w:id="19" w:name="_Toc15405905"/>
+      <w:bookmarkStart w:id="18" w:name="_Toc15405905"/>
       <w:r>
         <w:rPr>
           <w:b/>
@@ -2982,10 +4225,114 @@
         <w:lastRenderedPageBreak/>
         <w:t>Conclusion and Future Work</w:t>
       </w:r>
-      <w:bookmarkEnd w:id="19"/>
-    </w:p>
+      <w:bookmarkEnd w:id="18"/>
+    </w:p>
+    <w:p>
+      <w:r>
+        <w:t>M</w:t>
+      </w:r>
+      <w:r>
+        <w:t xml:space="preserve">ain </w:t>
+      </w:r>
+      <w:r>
+        <w:t>O</w:t>
+      </w:r>
+      <w:r>
+        <w:t>utcomes</w:t>
+      </w:r>
+      <w:r>
+        <w:t>:</w:t>
+      </w:r>
+    </w:p>
+    <w:p>
+      <w:r>
+        <w:t xml:space="preserve">Key </w:t>
+      </w:r>
+      <w:r>
+        <w:t>takeaways</w:t>
+      </w:r>
+      <w:r>
+        <w:t>:</w:t>
+      </w:r>
+    </w:p>
+    <w:p>
+      <w:r>
+        <w:t>P</w:t>
+      </w:r>
+      <w:r>
+        <w:t xml:space="preserve">roblems or </w:t>
+      </w:r>
+      <w:r>
+        <w:t>C</w:t>
+      </w:r>
+      <w:r>
+        <w:t>hallenges</w:t>
+      </w:r>
+      <w:r>
+        <w:t>:</w:t>
+      </w:r>
+    </w:p>
+    <w:p>
+      <w:r>
+        <w:t>A</w:t>
+      </w:r>
+      <w:r>
+        <w:t xml:space="preserve">dditional </w:t>
+      </w:r>
+      <w:r>
+        <w:t>steps</w:t>
+      </w:r>
+      <w:r>
+        <w:t>:</w:t>
+      </w:r>
+    </w:p>
+    <w:p>
+      <w:r>
+        <w:t>Certain foreign letters which needs to be take care by studying the wo</w:t>
+      </w:r>
+      <w:r>
+        <w:t>r</w:t>
+      </w:r>
+      <w:r>
+        <w:t xml:space="preserve">ds in more detail. These foreign characters </w:t>
+      </w:r>
+      <w:proofErr w:type="gramStart"/>
+      <w:r>
+        <w:t>seems</w:t>
+      </w:r>
+      <w:proofErr w:type="gramEnd"/>
+      <w:r>
+        <w:t xml:space="preserve"> to occur in menu table under columns – sponsor</w:t>
+      </w:r>
+      <w:r>
+        <w:t xml:space="preserve"> and location.</w:t>
+      </w:r>
+      <w:r>
+        <w:t xml:space="preserve">   </w:t>
+      </w:r>
+    </w:p>
+    <w:p/>
+    <w:p>
+      <w:r>
+        <w:t>Future additiona</w:t>
+      </w:r>
+      <w:r>
+        <w:t>l tasks:</w:t>
+      </w:r>
+    </w:p>
+    <w:p>
+      <w:r>
+        <w:t xml:space="preserve">For Menu we could use status column having two values “Complete” and “Under Review” and perform classification task. We could try to predict which features in menu table led to the value Complete and Under Review.  </w:t>
+      </w:r>
+    </w:p>
+    <w:p>
+      <w:r>
+        <w:t xml:space="preserve"> </w:t>
+      </w:r>
+    </w:p>
+    <w:p/>
     <w:sectPr>
-      <w:footerReference w:type="default" r:id="rId15"/>
+      <w:footerReference w:type="default" r:id="rId14"/>
       <w:pgSz w:w="11906" w:h="16838"/>
       <w:pgMar w:top="1440" w:right="1440" w:bottom="1440" w:left="1440" w:header="720" w:footer="720" w:gutter="0"/>
       <w:cols w:space="720"/>
@@ -2996,7 +4343,7 @@
 </file>
 
 <file path=word/endnotes.xml><?xml version="1.0" encoding="utf-8"?>
-<w:endnotes xmlns:wpc="http://schemas.microsoft.com/office/word/2010/wordprocessingCanvas" xmlns:mc="http://schemas.openxmlformats.org/markup-compatibility/2006" xmlns:o="urn:schemas-microsoft-com:office:office" xmlns:r="http://schemas.openxmlformats.org/officeDocument/2006/relationships" xmlns:m="http://schemas.openxmlformats.org/officeDocument/2006/math" xmlns:v="urn:schemas-microsoft-com:vml" xmlns:wp14="http://schemas.microsoft.com/office/word/2010/wordprocessingDrawing" xmlns:wp="http://schemas.openxmlformats.org/drawingml/2006/wordprocessingDrawing" xmlns:w10="urn:schemas-microsoft-com:office:word" xmlns:w="http://schemas.openxmlformats.org/wordprocessingml/2006/main" xmlns:w14="http://schemas.microsoft.com/office/word/2010/wordml" xmlns:wpg="http://schemas.microsoft.com/office/word/2010/wordprocessingGroup" xmlns:wpi="http://schemas.microsoft.com/office/word/2010/wordprocessingInk" xmlns:wne="http://schemas.microsoft.com/office/word/2006/wordml" xmlns:wps="http://schemas.microsoft.com/office/word/2010/wordprocessingShape" mc:Ignorable="w14 wp14">
+<w:endnotes xmlns:wpc="http://schemas.microsoft.com/office/word/2010/wordprocessingCanvas" xmlns:cx="http://schemas.microsoft.com/office/drawing/2014/chartex" xmlns:cx1="http://schemas.microsoft.com/office/drawing/2015/9/8/chartex" xmlns:cx2="http://schemas.microsoft.com/office/drawing/2015/10/21/chartex" xmlns:cx3="http://schemas.microsoft.com/office/drawing/2016/5/9/chartex" xmlns:cx4="http://schemas.microsoft.com/office/drawing/2016/5/10/chartex" xmlns:cx5="http://schemas.microsoft.com/office/drawing/2016/5/11/chartex" xmlns:cx6="http://schemas.microsoft.com/office/drawing/2016/5/12/chartex" xmlns:cx7="http://schemas.microsoft.com/office/drawing/2016/5/13/chartex" xmlns:cx8="http://schemas.microsoft.com/office/drawing/2016/5/14/chartex" xmlns:mc="http://schemas.openxmlformats.org/markup-compatibility/2006" xmlns:aink="http://schemas.microsoft.com/office/drawing/2016/ink" xmlns:am3d="http://schemas.microsoft.com/office/drawing/2017/model3d" xmlns:o="urn:schemas-microsoft-com:office:office" xmlns:r="http://schemas.openxmlformats.org/officeDocument/2006/relationships" xmlns:m="http://schemas.openxmlformats.org/officeDocument/2006/math" xmlns:v="urn:schemas-microsoft-com:vml" xmlns:wp14="http://schemas.microsoft.com/office/word/2010/wordprocessingDrawing" xmlns:wp="http://schemas.openxmlformats.org/drawingml/2006/wordprocessingDrawing" xmlns:w10="urn:schemas-microsoft-com:office:word" xmlns:w="http://schemas.openxmlformats.org/wordprocessingml/2006/main" xmlns:w14="http://schemas.microsoft.com/office/word/2010/wordml" xmlns:w15="http://schemas.microsoft.com/office/word/2012/wordml" xmlns:w16cid="http://schemas.microsoft.com/office/word/2016/wordml/cid" xmlns:w16se="http://schemas.microsoft.com/office/word/2015/wordml/symex" xmlns:wpg="http://schemas.microsoft.com/office/word/2010/wordprocessingGroup" xmlns:wpi="http://schemas.microsoft.com/office/word/2010/wordprocessingInk" xmlns:wne="http://schemas.microsoft.com/office/word/2006/wordml" xmlns:wps="http://schemas.microsoft.com/office/word/2010/wordprocessingShape" mc:Ignorable="w14 w15 w16se w16cid wp14">
   <w:endnote w:type="separator" w:id="-1">
     <w:p>
       <w:pPr>
@@ -3021,7 +4368,7 @@
 </file>
 
 <file path=word/footer1.xml><?xml version="1.0" encoding="utf-8"?>
-<w:ftr xmlns:wpc="http://schemas.microsoft.com/office/word/2010/wordprocessingCanvas" xmlns:mc="http://schemas.openxmlformats.org/markup-compatibility/2006" xmlns:o="urn:schemas-microsoft-com:office:office" xmlns:r="http://schemas.openxmlformats.org/officeDocument/2006/relationships" xmlns:m="http://schemas.openxmlformats.org/officeDocument/2006/math" xmlns:v="urn:schemas-microsoft-com:vml" xmlns:wp14="http://schemas.microsoft.com/office/word/2010/wordprocessingDrawing" xmlns:wp="http://schemas.openxmlformats.org/drawingml/2006/wordprocessingDrawing" xmlns:w10="urn:schemas-microsoft-com:office:word" xmlns:w="http://schemas.openxmlformats.org/wordprocessingml/2006/main" xmlns:w14="http://schemas.microsoft.com/office/word/2010/wordml" xmlns:wpg="http://schemas.microsoft.com/office/word/2010/wordprocessingGroup" xmlns:wpi="http://schemas.microsoft.com/office/word/2010/wordprocessingInk" xmlns:wne="http://schemas.microsoft.com/office/word/2006/wordml" xmlns:wps="http://schemas.microsoft.com/office/word/2010/wordprocessingShape" mc:Ignorable="w14 wp14">
+<w:ftr xmlns:wpc="http://schemas.microsoft.com/office/word/2010/wordprocessingCanvas" xmlns:cx="http://schemas.microsoft.com/office/drawing/2014/chartex" xmlns:cx1="http://schemas.microsoft.com/office/drawing/2015/9/8/chartex" xmlns:cx2="http://schemas.microsoft.com/office/drawing/2015/10/21/chartex" xmlns:cx3="http://schemas.microsoft.com/office/drawing/2016/5/9/chartex" xmlns:cx4="http://schemas.microsoft.com/office/drawing/2016/5/10/chartex" xmlns:cx5="http://schemas.microsoft.com/office/drawing/2016/5/11/chartex" xmlns:cx6="http://schemas.microsoft.com/office/drawing/2016/5/12/chartex" xmlns:cx7="http://schemas.microsoft.com/office/drawing/2016/5/13/chartex" xmlns:cx8="http://schemas.microsoft.com/office/drawing/2016/5/14/chartex" xmlns:mc="http://schemas.openxmlformats.org/markup-compatibility/2006" xmlns:aink="http://schemas.microsoft.com/office/drawing/2016/ink" xmlns:am3d="http://schemas.microsoft.com/office/drawing/2017/model3d" xmlns:o="urn:schemas-microsoft-com:office:office" xmlns:r="http://schemas.openxmlformats.org/officeDocument/2006/relationships" xmlns:m="http://schemas.openxmlformats.org/officeDocument/2006/math" xmlns:v="urn:schemas-microsoft-com:vml" xmlns:wp14="http://schemas.microsoft.com/office/word/2010/wordprocessingDrawing" xmlns:wp="http://schemas.openxmlformats.org/drawingml/2006/wordprocessingDrawing" xmlns:w10="urn:schemas-microsoft-com:office:word" xmlns:w="http://schemas.openxmlformats.org/wordprocessingml/2006/main" xmlns:w14="http://schemas.microsoft.com/office/word/2010/wordml" xmlns:w15="http://schemas.microsoft.com/office/word/2012/wordml" xmlns:w16cid="http://schemas.microsoft.com/office/word/2016/wordml/cid" xmlns:w16se="http://schemas.microsoft.com/office/word/2015/wordml/symex" xmlns:wpg="http://schemas.microsoft.com/office/word/2010/wordprocessingGroup" xmlns:wpi="http://schemas.microsoft.com/office/word/2010/wordprocessingInk" xmlns:wne="http://schemas.microsoft.com/office/word/2006/wordml" xmlns:wps="http://schemas.microsoft.com/office/word/2010/wordprocessingShape" mc:Ignorable="w14 w15 w16se w16cid wp14">
   <w:sdt>
     <w:sdtPr>
       <w:id w:val="-263853462"/>
@@ -3074,7 +4421,7 @@
 </file>
 
 <file path=word/footnotes.xml><?xml version="1.0" encoding="utf-8"?>
-<w:footnotes xmlns:wpc="http://schemas.microsoft.com/office/word/2010/wordprocessingCanvas" xmlns:mc="http://schemas.openxmlformats.org/markup-compatibility/2006" xmlns:o="urn:schemas-microsoft-com:office:office" xmlns:r="http://schemas.openxmlformats.org/officeDocument/2006/relationships" xmlns:m="http://schemas.openxmlformats.org/officeDocument/2006/math" xmlns:v="urn:schemas-microsoft-com:vml" xmlns:wp14="http://schemas.microsoft.com/office/word/2010/wordprocessingDrawing" xmlns:wp="http://schemas.openxmlformats.org/drawingml/2006/wordprocessingDrawing" xmlns:w10="urn:schemas-microsoft-com:office:word" xmlns:w="http://schemas.openxmlformats.org/wordprocessingml/2006/main" xmlns:w14="http://schemas.microsoft.com/office/word/2010/wordml" xmlns:wpg="http://schemas.microsoft.com/office/word/2010/wordprocessingGroup" xmlns:wpi="http://schemas.microsoft.com/office/word/2010/wordprocessingInk" xmlns:wne="http://schemas.microsoft.com/office/word/2006/wordml" xmlns:wps="http://schemas.microsoft.com/office/word/2010/wordprocessingShape" mc:Ignorable="w14 wp14">
+<w:footnotes xmlns:wpc="http://schemas.microsoft.com/office/word/2010/wordprocessingCanvas" xmlns:cx="http://schemas.microsoft.com/office/drawing/2014/chartex" xmlns:cx1="http://schemas.microsoft.com/office/drawing/2015/9/8/chartex" xmlns:cx2="http://schemas.microsoft.com/office/drawing/2015/10/21/chartex" xmlns:cx3="http://schemas.microsoft.com/office/drawing/2016/5/9/chartex" xmlns:cx4="http://schemas.microsoft.com/office/drawing/2016/5/10/chartex" xmlns:cx5="http://schemas.microsoft.com/office/drawing/2016/5/11/chartex" xmlns:cx6="http://schemas.microsoft.com/office/drawing/2016/5/12/chartex" xmlns:cx7="http://schemas.microsoft.com/office/drawing/2016/5/13/chartex" xmlns:cx8="http://schemas.microsoft.com/office/drawing/2016/5/14/chartex" xmlns:mc="http://schemas.openxmlformats.org/markup-compatibility/2006" xmlns:aink="http://schemas.microsoft.com/office/drawing/2016/ink" xmlns:am3d="http://schemas.microsoft.com/office/drawing/2017/model3d" xmlns:o="urn:schemas-microsoft-com:office:office" xmlns:r="http://schemas.openxmlformats.org/officeDocument/2006/relationships" xmlns:m="http://schemas.openxmlformats.org/officeDocument/2006/math" xmlns:v="urn:schemas-microsoft-com:vml" xmlns:wp14="http://schemas.microsoft.com/office/word/2010/wordprocessingDrawing" xmlns:wp="http://schemas.openxmlformats.org/drawingml/2006/wordprocessingDrawing" xmlns:w10="urn:schemas-microsoft-com:office:word" xmlns:w="http://schemas.openxmlformats.org/wordprocessingml/2006/main" xmlns:w14="http://schemas.microsoft.com/office/word/2010/wordml" xmlns:w15="http://schemas.microsoft.com/office/word/2012/wordml" xmlns:w16cid="http://schemas.microsoft.com/office/word/2016/wordml/cid" xmlns:w16se="http://schemas.microsoft.com/office/word/2015/wordml/symex" xmlns:wpg="http://schemas.microsoft.com/office/word/2010/wordprocessingGroup" xmlns:wpi="http://schemas.microsoft.com/office/word/2010/wordprocessingInk" xmlns:wne="http://schemas.microsoft.com/office/word/2006/wordml" xmlns:wps="http://schemas.microsoft.com/office/word/2010/wordprocessingShape" mc:Ignorable="w14 w15 w16se w16cid wp14">
   <w:footnote w:type="separator" w:id="-1">
     <w:p>
       <w:pPr>
@@ -3099,8 +4446,232 @@
 </file>
 
 <file path=word/numbering.xml><?xml version="1.0" encoding="utf-8"?>
-<w:numbering xmlns:wpc="http://schemas.microsoft.com/office/word/2010/wordprocessingCanvas" xmlns:mc="http://schemas.openxmlformats.org/markup-compatibility/2006" xmlns:o="urn:schemas-microsoft-com:office:office" xmlns:r="http://schemas.openxmlformats.org/officeDocument/2006/relationships" xmlns:m="http://schemas.openxmlformats.org/officeDocument/2006/math" xmlns:v="urn:schemas-microsoft-com:vml" xmlns:wp14="http://schemas.microsoft.com/office/word/2010/wordprocessingDrawing" xmlns:wp="http://schemas.openxmlformats.org/drawingml/2006/wordprocessingDrawing" xmlns:w10="urn:schemas-microsoft-com:office:word" xmlns:w="http://schemas.openxmlformats.org/wordprocessingml/2006/main" xmlns:w14="http://schemas.microsoft.com/office/word/2010/wordml" xmlns:wpg="http://schemas.microsoft.com/office/word/2010/wordprocessingGroup" xmlns:wpi="http://schemas.microsoft.com/office/word/2010/wordprocessingInk" xmlns:wne="http://schemas.microsoft.com/office/word/2006/wordml" xmlns:wps="http://schemas.microsoft.com/office/word/2010/wordprocessingShape" mc:Ignorable="w14 wp14">
-  <w:abstractNum w:abstractNumId="0">
+<w:numbering xmlns:wpc="http://schemas.microsoft.com/office/word/2010/wordprocessingCanvas" xmlns:cx="http://schemas.microsoft.com/office/drawing/2014/chartex" xmlns:cx1="http://schemas.microsoft.com/office/drawing/2015/9/8/chartex" xmlns:cx2="http://schemas.microsoft.com/office/drawing/2015/10/21/chartex" xmlns:cx3="http://schemas.microsoft.com/office/drawing/2016/5/9/chartex" xmlns:cx4="http://schemas.microsoft.com/office/drawing/2016/5/10/chartex" xmlns:cx5="http://schemas.microsoft.com/office/drawing/2016/5/11/chartex" xmlns:cx6="http://schemas.microsoft.com/office/drawing/2016/5/12/chartex" xmlns:cx7="http://schemas.microsoft.com/office/drawing/2016/5/13/chartex" xmlns:cx8="http://schemas.microsoft.com/office/drawing/2016/5/14/chartex" xmlns:mc="http://schemas.openxmlformats.org/markup-compatibility/2006" xmlns:aink="http://schemas.microsoft.com/office/drawing/2016/ink" xmlns:am3d="http://schemas.microsoft.com/office/drawing/2017/model3d" xmlns:o="urn:schemas-microsoft-com:office:office" xmlns:r="http://schemas.openxmlformats.org/officeDocument/2006/relationships" xmlns:m="http://schemas.openxmlformats.org/officeDocument/2006/math" xmlns:v="urn:schemas-microsoft-com:vml" xmlns:wp14="http://schemas.microsoft.com/office/word/2010/wordprocessingDrawing" xmlns:wp="http://schemas.openxmlformats.org/drawingml/2006/wordprocessingDrawing" xmlns:w10="urn:schemas-microsoft-com:office:word" xmlns:w="http://schemas.openxmlformats.org/wordprocessingml/2006/main" xmlns:w14="http://schemas.microsoft.com/office/word/2010/wordml" xmlns:w15="http://schemas.microsoft.com/office/word/2012/wordml" xmlns:w16cid="http://schemas.microsoft.com/office/word/2016/wordml/cid" xmlns:w16se="http://schemas.microsoft.com/office/word/2015/wordml/symex" xmlns:wpg="http://schemas.microsoft.com/office/word/2010/wordprocessingGroup" xmlns:wpi="http://schemas.microsoft.com/office/word/2010/wordprocessingInk" xmlns:wne="http://schemas.microsoft.com/office/word/2006/wordml" xmlns:wps="http://schemas.microsoft.com/office/word/2010/wordprocessingShape" mc:Ignorable="w14 w15 w16se w16cid wp14">
+  <w:abstractNum w:abstractNumId="0" w15:restartNumberingAfterBreak="0">
+    <w:nsid w:val="104F59C8"/>
+    <w:multiLevelType w:val="hybridMultilevel"/>
+    <w:tmpl w:val="A9688260"/>
+    <w:lvl w:ilvl="0" w:tplc="EA1A81A2">
+      <w:numFmt w:val="bullet"/>
+      <w:lvlText w:val=""/>
+      <w:lvlJc w:val="left"/>
+      <w:pPr>
+        <w:ind w:left="1160" w:hanging="360"/>
+      </w:pPr>
+      <w:rPr>
+        <w:rFonts w:ascii="Symbol" w:eastAsiaTheme="minorEastAsia" w:hAnsi="Symbol" w:cstheme="minorBidi" w:hint="default"/>
+      </w:rPr>
+    </w:lvl>
+    <w:lvl w:ilvl="1" w:tplc="04090003" w:tentative="1">
+      <w:start w:val="1"/>
+      <w:numFmt w:val="bullet"/>
+      <w:lvlText w:val="o"/>
+      <w:lvlJc w:val="left"/>
+      <w:pPr>
+        <w:ind w:left="1440" w:hanging="360"/>
+      </w:pPr>
+      <w:rPr>
+        <w:rFonts w:ascii="Courier New" w:hAnsi="Courier New" w:cs="Courier New" w:hint="default"/>
+      </w:rPr>
+    </w:lvl>
+    <w:lvl w:ilvl="2" w:tplc="04090005" w:tentative="1">
+      <w:start w:val="1"/>
+      <w:numFmt w:val="bullet"/>
+      <w:lvlText w:val=""/>
+      <w:lvlJc w:val="left"/>
+      <w:pPr>
+        <w:ind w:left="2160" w:hanging="360"/>
+      </w:pPr>
+      <w:rPr>
+        <w:rFonts w:ascii="Wingdings" w:hAnsi="Wingdings" w:hint="default"/>
+      </w:rPr>
+    </w:lvl>
+    <w:lvl w:ilvl="3" w:tplc="04090001" w:tentative="1">
+      <w:start w:val="1"/>
+      <w:numFmt w:val="bullet"/>
+      <w:lvlText w:val=""/>
+      <w:lvlJc w:val="left"/>
+      <w:pPr>
+        <w:ind w:left="2880" w:hanging="360"/>
+      </w:pPr>
+      <w:rPr>
+        <w:rFonts w:ascii="Symbol" w:hAnsi="Symbol" w:hint="default"/>
+      </w:rPr>
+    </w:lvl>
+    <w:lvl w:ilvl="4" w:tplc="04090003" w:tentative="1">
+      <w:start w:val="1"/>
+      <w:numFmt w:val="bullet"/>
+      <w:lvlText w:val="o"/>
+      <w:lvlJc w:val="left"/>
+      <w:pPr>
+        <w:ind w:left="3600" w:hanging="360"/>
+      </w:pPr>
+      <w:rPr>
+        <w:rFonts w:ascii="Courier New" w:hAnsi="Courier New" w:cs="Courier New" w:hint="default"/>
+      </w:rPr>
+    </w:lvl>
+    <w:lvl w:ilvl="5" w:tplc="04090005" w:tentative="1">
+      <w:start w:val="1"/>
+      <w:numFmt w:val="bullet"/>
+      <w:lvlText w:val=""/>
+      <w:lvlJc w:val="left"/>
+      <w:pPr>
+        <w:ind w:left="4320" w:hanging="360"/>
+      </w:pPr>
+      <w:rPr>
+        <w:rFonts w:ascii="Wingdings" w:hAnsi="Wingdings" w:hint="default"/>
+      </w:rPr>
+    </w:lvl>
+    <w:lvl w:ilvl="6" w:tplc="04090001" w:tentative="1">
+      <w:start w:val="1"/>
+      <w:numFmt w:val="bullet"/>
+      <w:lvlText w:val=""/>
+      <w:lvlJc w:val="left"/>
+      <w:pPr>
+        <w:ind w:left="5040" w:hanging="360"/>
+      </w:pPr>
+      <w:rPr>
+        <w:rFonts w:ascii="Symbol" w:hAnsi="Symbol" w:hint="default"/>
+      </w:rPr>
+    </w:lvl>
+    <w:lvl w:ilvl="7" w:tplc="04090003" w:tentative="1">
+      <w:start w:val="1"/>
+      <w:numFmt w:val="bullet"/>
+      <w:lvlText w:val="o"/>
+      <w:lvlJc w:val="left"/>
+      <w:pPr>
+        <w:ind w:left="5760" w:hanging="360"/>
+      </w:pPr>
+      <w:rPr>
+        <w:rFonts w:ascii="Courier New" w:hAnsi="Courier New" w:cs="Courier New" w:hint="default"/>
+      </w:rPr>
+    </w:lvl>
+    <w:lvl w:ilvl="8" w:tplc="04090005" w:tentative="1">
+      <w:start w:val="1"/>
+      <w:numFmt w:val="bullet"/>
+      <w:lvlText w:val=""/>
+      <w:lvlJc w:val="left"/>
+      <w:pPr>
+        <w:ind w:left="6480" w:hanging="360"/>
+      </w:pPr>
+      <w:rPr>
+        <w:rFonts w:ascii="Wingdings" w:hAnsi="Wingdings" w:hint="default"/>
+      </w:rPr>
+    </w:lvl>
+  </w:abstractNum>
+  <w:abstractNum w:abstractNumId="1" w15:restartNumberingAfterBreak="0">
+    <w:nsid w:val="10CD33B8"/>
+    <w:multiLevelType w:val="hybridMultilevel"/>
+    <w:tmpl w:val="C50E3E60"/>
+    <w:lvl w:ilvl="0" w:tplc="EA1A81A2">
+      <w:numFmt w:val="bullet"/>
+      <w:lvlText w:val=""/>
+      <w:lvlJc w:val="left"/>
+      <w:pPr>
+        <w:ind w:left="1160" w:hanging="360"/>
+      </w:pPr>
+      <w:rPr>
+        <w:rFonts w:ascii="Symbol" w:eastAsiaTheme="minorEastAsia" w:hAnsi="Symbol" w:cstheme="minorBidi" w:hint="default"/>
+      </w:rPr>
+    </w:lvl>
+    <w:lvl w:ilvl="1" w:tplc="04090003" w:tentative="1">
+      <w:start w:val="1"/>
+      <w:numFmt w:val="bullet"/>
+      <w:lvlText w:val="o"/>
+      <w:lvlJc w:val="left"/>
+      <w:pPr>
+        <w:ind w:left="1880" w:hanging="360"/>
+      </w:pPr>
+      <w:rPr>
+        <w:rFonts w:ascii="Courier New" w:hAnsi="Courier New" w:cs="Courier New" w:hint="default"/>
+      </w:rPr>
+    </w:lvl>
+    <w:lvl w:ilvl="2" w:tplc="04090005" w:tentative="1">
+      <w:start w:val="1"/>
+      <w:numFmt w:val="bullet"/>
+      <w:lvlText w:val=""/>
+      <w:lvlJc w:val="left"/>
+      <w:pPr>
+        <w:ind w:left="2600" w:hanging="360"/>
+      </w:pPr>
+      <w:rPr>
+        <w:rFonts w:ascii="Wingdings" w:hAnsi="Wingdings" w:hint="default"/>
+      </w:rPr>
+    </w:lvl>
+    <w:lvl w:ilvl="3" w:tplc="04090001" w:tentative="1">
+      <w:start w:val="1"/>
+      <w:numFmt w:val="bullet"/>
+      <w:lvlText w:val=""/>
+      <w:lvlJc w:val="left"/>
+      <w:pPr>
+        <w:ind w:left="3320" w:hanging="360"/>
+      </w:pPr>
+      <w:rPr>
+        <w:rFonts w:ascii="Symbol" w:hAnsi="Symbol" w:hint="default"/>
+      </w:rPr>
+    </w:lvl>
+    <w:lvl w:ilvl="4" w:tplc="04090003" w:tentative="1">
+      <w:start w:val="1"/>
+      <w:numFmt w:val="bullet"/>
+      <w:lvlText w:val="o"/>
+      <w:lvlJc w:val="left"/>
+      <w:pPr>
+        <w:ind w:left="4040" w:hanging="360"/>
+      </w:pPr>
+      <w:rPr>
+        <w:rFonts w:ascii="Courier New" w:hAnsi="Courier New" w:cs="Courier New" w:hint="default"/>
+      </w:rPr>
+    </w:lvl>
+    <w:lvl w:ilvl="5" w:tplc="04090005" w:tentative="1">
+      <w:start w:val="1"/>
+      <w:numFmt w:val="bullet"/>
+      <w:lvlText w:val=""/>
+      <w:lvlJc w:val="left"/>
+      <w:pPr>
+        <w:ind w:left="4760" w:hanging="360"/>
+      </w:pPr>
+      <w:rPr>
+        <w:rFonts w:ascii="Wingdings" w:hAnsi="Wingdings" w:hint="default"/>
+      </w:rPr>
+    </w:lvl>
+    <w:lvl w:ilvl="6" w:tplc="04090001" w:tentative="1">
+      <w:start w:val="1"/>
+      <w:numFmt w:val="bullet"/>
+      <w:lvlText w:val=""/>
+      <w:lvlJc w:val="left"/>
+      <w:pPr>
+        <w:ind w:left="5480" w:hanging="360"/>
+      </w:pPr>
+      <w:rPr>
+        <w:rFonts w:ascii="Symbol" w:hAnsi="Symbol" w:hint="default"/>
+      </w:rPr>
+    </w:lvl>
+    <w:lvl w:ilvl="7" w:tplc="04090003" w:tentative="1">
+      <w:start w:val="1"/>
+      <w:numFmt w:val="bullet"/>
+      <w:lvlText w:val="o"/>
+      <w:lvlJc w:val="left"/>
+      <w:pPr>
+        <w:ind w:left="6200" w:hanging="360"/>
+      </w:pPr>
+      <w:rPr>
+        <w:rFonts w:ascii="Courier New" w:hAnsi="Courier New" w:cs="Courier New" w:hint="default"/>
+      </w:rPr>
+    </w:lvl>
+    <w:lvl w:ilvl="8" w:tplc="04090005" w:tentative="1">
+      <w:start w:val="1"/>
+      <w:numFmt w:val="bullet"/>
+      <w:lvlText w:val=""/>
+      <w:lvlJc w:val="left"/>
+      <w:pPr>
+        <w:ind w:left="6920" w:hanging="360"/>
+      </w:pPr>
+      <w:rPr>
+        <w:rFonts w:ascii="Wingdings" w:hAnsi="Wingdings" w:hint="default"/>
+      </w:rPr>
+    </w:lvl>
+  </w:abstractNum>
+  <w:abstractNum w:abstractNumId="2" w15:restartNumberingAfterBreak="0">
     <w:nsid w:val="13A012BA"/>
     <w:multiLevelType w:val="hybridMultilevel"/>
     <w:tmpl w:val="0512C490"/>
@@ -3189,7 +4760,7 @@
       </w:pPr>
     </w:lvl>
   </w:abstractNum>
-  <w:abstractNum w:abstractNumId="1">
+  <w:abstractNum w:abstractNumId="3" w15:restartNumberingAfterBreak="0">
     <w:nsid w:val="157D00DC"/>
     <w:multiLevelType w:val="hybridMultilevel"/>
     <w:tmpl w:val="F364F7CA"/>
@@ -3302,7 +4873,231 @@
       </w:rPr>
     </w:lvl>
   </w:abstractNum>
-  <w:abstractNum w:abstractNumId="2">
+  <w:abstractNum w:abstractNumId="4" w15:restartNumberingAfterBreak="0">
+    <w:nsid w:val="22A37ECB"/>
+    <w:multiLevelType w:val="hybridMultilevel"/>
+    <w:tmpl w:val="6BE6E5FC"/>
+    <w:lvl w:ilvl="0" w:tplc="EA1A81A2">
+      <w:numFmt w:val="bullet"/>
+      <w:lvlText w:val=""/>
+      <w:lvlJc w:val="left"/>
+      <w:pPr>
+        <w:ind w:left="1160" w:hanging="360"/>
+      </w:pPr>
+      <w:rPr>
+        <w:rFonts w:ascii="Symbol" w:eastAsiaTheme="minorEastAsia" w:hAnsi="Symbol" w:cstheme="minorBidi" w:hint="default"/>
+      </w:rPr>
+    </w:lvl>
+    <w:lvl w:ilvl="1" w:tplc="04090003">
+      <w:start w:val="1"/>
+      <w:numFmt w:val="bullet"/>
+      <w:lvlText w:val="o"/>
+      <w:lvlJc w:val="left"/>
+      <w:pPr>
+        <w:ind w:left="1440" w:hanging="360"/>
+      </w:pPr>
+      <w:rPr>
+        <w:rFonts w:ascii="Courier New" w:hAnsi="Courier New" w:cs="Courier New" w:hint="default"/>
+      </w:rPr>
+    </w:lvl>
+    <w:lvl w:ilvl="2" w:tplc="04090005" w:tentative="1">
+      <w:start w:val="1"/>
+      <w:numFmt w:val="bullet"/>
+      <w:lvlText w:val=""/>
+      <w:lvlJc w:val="left"/>
+      <w:pPr>
+        <w:ind w:left="2160" w:hanging="360"/>
+      </w:pPr>
+      <w:rPr>
+        <w:rFonts w:ascii="Wingdings" w:hAnsi="Wingdings" w:hint="default"/>
+      </w:rPr>
+    </w:lvl>
+    <w:lvl w:ilvl="3" w:tplc="04090001" w:tentative="1">
+      <w:start w:val="1"/>
+      <w:numFmt w:val="bullet"/>
+      <w:lvlText w:val=""/>
+      <w:lvlJc w:val="left"/>
+      <w:pPr>
+        <w:ind w:left="2880" w:hanging="360"/>
+      </w:pPr>
+      <w:rPr>
+        <w:rFonts w:ascii="Symbol" w:hAnsi="Symbol" w:hint="default"/>
+      </w:rPr>
+    </w:lvl>
+    <w:lvl w:ilvl="4" w:tplc="04090003" w:tentative="1">
+      <w:start w:val="1"/>
+      <w:numFmt w:val="bullet"/>
+      <w:lvlText w:val="o"/>
+      <w:lvlJc w:val="left"/>
+      <w:pPr>
+        <w:ind w:left="3600" w:hanging="360"/>
+      </w:pPr>
+      <w:rPr>
+        <w:rFonts w:ascii="Courier New" w:hAnsi="Courier New" w:cs="Courier New" w:hint="default"/>
+      </w:rPr>
+    </w:lvl>
+    <w:lvl w:ilvl="5" w:tplc="04090005" w:tentative="1">
+      <w:start w:val="1"/>
+      <w:numFmt w:val="bullet"/>
+      <w:lvlText w:val=""/>
+      <w:lvlJc w:val="left"/>
+      <w:pPr>
+        <w:ind w:left="4320" w:hanging="360"/>
+      </w:pPr>
+      <w:rPr>
+        <w:rFonts w:ascii="Wingdings" w:hAnsi="Wingdings" w:hint="default"/>
+      </w:rPr>
+    </w:lvl>
+    <w:lvl w:ilvl="6" w:tplc="04090001" w:tentative="1">
+      <w:start w:val="1"/>
+      <w:numFmt w:val="bullet"/>
+      <w:lvlText w:val=""/>
+      <w:lvlJc w:val="left"/>
+      <w:pPr>
+        <w:ind w:left="5040" w:hanging="360"/>
+      </w:pPr>
+      <w:rPr>
+        <w:rFonts w:ascii="Symbol" w:hAnsi="Symbol" w:hint="default"/>
+      </w:rPr>
+    </w:lvl>
+    <w:lvl w:ilvl="7" w:tplc="04090003" w:tentative="1">
+      <w:start w:val="1"/>
+      <w:numFmt w:val="bullet"/>
+      <w:lvlText w:val="o"/>
+      <w:lvlJc w:val="left"/>
+      <w:pPr>
+        <w:ind w:left="5760" w:hanging="360"/>
+      </w:pPr>
+      <w:rPr>
+        <w:rFonts w:ascii="Courier New" w:hAnsi="Courier New" w:cs="Courier New" w:hint="default"/>
+      </w:rPr>
+    </w:lvl>
+    <w:lvl w:ilvl="8" w:tplc="04090005" w:tentative="1">
+      <w:start w:val="1"/>
+      <w:numFmt w:val="bullet"/>
+      <w:lvlText w:val=""/>
+      <w:lvlJc w:val="left"/>
+      <w:pPr>
+        <w:ind w:left="6480" w:hanging="360"/>
+      </w:pPr>
+      <w:rPr>
+        <w:rFonts w:ascii="Wingdings" w:hAnsi="Wingdings" w:hint="default"/>
+      </w:rPr>
+    </w:lvl>
+  </w:abstractNum>
+  <w:abstractNum w:abstractNumId="5" w15:restartNumberingAfterBreak="0">
+    <w:nsid w:val="2FC8398A"/>
+    <w:multiLevelType w:val="hybridMultilevel"/>
+    <w:tmpl w:val="2EA61F82"/>
+    <w:lvl w:ilvl="0" w:tplc="EA1A81A2">
+      <w:numFmt w:val="bullet"/>
+      <w:lvlText w:val=""/>
+      <w:lvlJc w:val="left"/>
+      <w:pPr>
+        <w:ind w:left="1160" w:hanging="360"/>
+      </w:pPr>
+      <w:rPr>
+        <w:rFonts w:ascii="Symbol" w:eastAsiaTheme="minorEastAsia" w:hAnsi="Symbol" w:cstheme="minorBidi" w:hint="default"/>
+      </w:rPr>
+    </w:lvl>
+    <w:lvl w:ilvl="1" w:tplc="04090003">
+      <w:start w:val="1"/>
+      <w:numFmt w:val="bullet"/>
+      <w:lvlText w:val="o"/>
+      <w:lvlJc w:val="left"/>
+      <w:pPr>
+        <w:ind w:left="1440" w:hanging="360"/>
+      </w:pPr>
+      <w:rPr>
+        <w:rFonts w:ascii="Courier New" w:hAnsi="Courier New" w:cs="Courier New" w:hint="default"/>
+      </w:rPr>
+    </w:lvl>
+    <w:lvl w:ilvl="2" w:tplc="04090005">
+      <w:start w:val="1"/>
+      <w:numFmt w:val="bullet"/>
+      <w:lvlText w:val=""/>
+      <w:lvlJc w:val="left"/>
+      <w:pPr>
+        <w:ind w:left="2160" w:hanging="360"/>
+      </w:pPr>
+      <w:rPr>
+        <w:rFonts w:ascii="Wingdings" w:hAnsi="Wingdings" w:hint="default"/>
+      </w:rPr>
+    </w:lvl>
+    <w:lvl w:ilvl="3" w:tplc="04090001" w:tentative="1">
+      <w:start w:val="1"/>
+      <w:numFmt w:val="bullet"/>
+      <w:lvlText w:val=""/>
+      <w:lvlJc w:val="left"/>
+      <w:pPr>
+        <w:ind w:left="2880" w:hanging="360"/>
+      </w:pPr>
+      <w:rPr>
+        <w:rFonts w:ascii="Symbol" w:hAnsi="Symbol" w:hint="default"/>
+      </w:rPr>
+    </w:lvl>
+    <w:lvl w:ilvl="4" w:tplc="04090003" w:tentative="1">
+      <w:start w:val="1"/>
+      <w:numFmt w:val="bullet"/>
+      <w:lvlText w:val="o"/>
+      <w:lvlJc w:val="left"/>
+      <w:pPr>
+        <w:ind w:left="3600" w:hanging="360"/>
+      </w:pPr>
+      <w:rPr>
+        <w:rFonts w:ascii="Courier New" w:hAnsi="Courier New" w:cs="Courier New" w:hint="default"/>
+      </w:rPr>
+    </w:lvl>
+    <w:lvl w:ilvl="5" w:tplc="04090005" w:tentative="1">
+      <w:start w:val="1"/>
+      <w:numFmt w:val="bullet"/>
+      <w:lvlText w:val=""/>
+      <w:lvlJc w:val="left"/>
+      <w:pPr>
+        <w:ind w:left="4320" w:hanging="360"/>
+      </w:pPr>
+      <w:rPr>
+        <w:rFonts w:ascii="Wingdings" w:hAnsi="Wingdings" w:hint="default"/>
+      </w:rPr>
+    </w:lvl>
+    <w:lvl w:ilvl="6" w:tplc="04090001" w:tentative="1">
+      <w:start w:val="1"/>
+      <w:numFmt w:val="bullet"/>
+      <w:lvlText w:val=""/>
+      <w:lvlJc w:val="left"/>
+      <w:pPr>
+        <w:ind w:left="5040" w:hanging="360"/>
+      </w:pPr>
+      <w:rPr>
+        <w:rFonts w:ascii="Symbol" w:hAnsi="Symbol" w:hint="default"/>
+      </w:rPr>
+    </w:lvl>
+    <w:lvl w:ilvl="7" w:tplc="04090003" w:tentative="1">
+      <w:start w:val="1"/>
+      <w:numFmt w:val="bullet"/>
+      <w:lvlText w:val="o"/>
+      <w:lvlJc w:val="left"/>
+      <w:pPr>
+        <w:ind w:left="5760" w:hanging="360"/>
+      </w:pPr>
+      <w:rPr>
+        <w:rFonts w:ascii="Courier New" w:hAnsi="Courier New" w:cs="Courier New" w:hint="default"/>
+      </w:rPr>
+    </w:lvl>
+    <w:lvl w:ilvl="8" w:tplc="04090005" w:tentative="1">
+      <w:start w:val="1"/>
+      <w:numFmt w:val="bullet"/>
+      <w:lvlText w:val=""/>
+      <w:lvlJc w:val="left"/>
+      <w:pPr>
+        <w:ind w:left="6480" w:hanging="360"/>
+      </w:pPr>
+      <w:rPr>
+        <w:rFonts w:ascii="Wingdings" w:hAnsi="Wingdings" w:hint="default"/>
+      </w:rPr>
+    </w:lvl>
+  </w:abstractNum>
+  <w:abstractNum w:abstractNumId="6" w15:restartNumberingAfterBreak="0">
     <w:nsid w:val="36E7028A"/>
     <w:multiLevelType w:val="hybridMultilevel"/>
     <w:tmpl w:val="2AE05B98"/>
@@ -3415,7 +5210,7 @@
       </w:rPr>
     </w:lvl>
   </w:abstractNum>
-  <w:abstractNum w:abstractNumId="3">
+  <w:abstractNum w:abstractNumId="7" w15:restartNumberingAfterBreak="0">
     <w:nsid w:val="36FE7449"/>
     <w:multiLevelType w:val="hybridMultilevel"/>
     <w:tmpl w:val="6F0A3A96"/>
@@ -3501,7 +5296,7 @@
       </w:pPr>
     </w:lvl>
   </w:abstractNum>
-  <w:abstractNum w:abstractNumId="4">
+  <w:abstractNum w:abstractNumId="8" w15:restartNumberingAfterBreak="0">
     <w:nsid w:val="4478784E"/>
     <w:multiLevelType w:val="hybridMultilevel"/>
     <w:tmpl w:val="1480B854"/>
@@ -3590,7 +5385,7 @@
       </w:pPr>
     </w:lvl>
   </w:abstractNum>
-  <w:abstractNum w:abstractNumId="5">
+  <w:abstractNum w:abstractNumId="9" w15:restartNumberingAfterBreak="0">
     <w:nsid w:val="504E0960"/>
     <w:multiLevelType w:val="hybridMultilevel"/>
     <w:tmpl w:val="90AA4132"/>
@@ -3676,7 +5471,7 @@
       </w:pPr>
     </w:lvl>
   </w:abstractNum>
-  <w:abstractNum w:abstractNumId="6">
+  <w:abstractNum w:abstractNumId="10" w15:restartNumberingAfterBreak="0">
     <w:nsid w:val="65B0549A"/>
     <w:multiLevelType w:val="hybridMultilevel"/>
     <w:tmpl w:val="C4CA3084"/>
@@ -3789,7 +5584,7 @@
       </w:rPr>
     </w:lvl>
   </w:abstractNum>
-  <w:abstractNum w:abstractNumId="7">
+  <w:abstractNum w:abstractNumId="11" w15:restartNumberingAfterBreak="0">
     <w:nsid w:val="65EE33CD"/>
     <w:multiLevelType w:val="hybridMultilevel"/>
     <w:tmpl w:val="EAD45386"/>
@@ -3903,40 +5698,52 @@
     </w:lvl>
   </w:abstractNum>
   <w:num w:numId="1">
-    <w:abstractNumId w:val="5"/>
+    <w:abstractNumId w:val="9"/>
   </w:num>
   <w:num w:numId="2">
+    <w:abstractNumId w:val="11"/>
+  </w:num>
+  <w:num w:numId="3">
+    <w:abstractNumId w:val="6"/>
+  </w:num>
+  <w:num w:numId="4">
+    <w:abstractNumId w:val="10"/>
+  </w:num>
+  <w:num w:numId="5">
     <w:abstractNumId w:val="7"/>
   </w:num>
-  <w:num w:numId="3">
-    <w:abstractNumId w:val="2"/>
-  </w:num>
-  <w:num w:numId="4">
-    <w:abstractNumId w:val="6"/>
-  </w:num>
-  <w:num w:numId="5">
+  <w:num w:numId="6">
     <w:abstractNumId w:val="3"/>
   </w:num>
-  <w:num w:numId="6">
-    <w:abstractNumId w:val="1"/>
-  </w:num>
   <w:num w:numId="7">
-    <w:abstractNumId w:val="1"/>
+    <w:abstractNumId w:val="3"/>
     <w:lvlOverride w:ilvl="0">
       <w:startOverride w:val="1"/>
     </w:lvlOverride>
   </w:num>
   <w:num w:numId="8">
+    <w:abstractNumId w:val="8"/>
+  </w:num>
+  <w:num w:numId="9">
+    <w:abstractNumId w:val="2"/>
+  </w:num>
+  <w:num w:numId="10">
+    <w:abstractNumId w:val="1"/>
+  </w:num>
+  <w:num w:numId="11">
     <w:abstractNumId w:val="4"/>
   </w:num>
-  <w:num w:numId="9">
+  <w:num w:numId="12">
+    <w:abstractNumId w:val="5"/>
+  </w:num>
+  <w:num w:numId="13">
     <w:abstractNumId w:val="0"/>
   </w:num>
 </w:numbering>
 </file>
 
 <file path=word/styles.xml><?xml version="1.0" encoding="utf-8"?>
-<w:styles xmlns:mc="http://schemas.openxmlformats.org/markup-compatibility/2006" xmlns:r="http://schemas.openxmlformats.org/officeDocument/2006/relationships" xmlns:w="http://schemas.openxmlformats.org/wordprocessingml/2006/main" xmlns:w14="http://schemas.microsoft.com/office/word/2010/wordml" mc:Ignorable="w14">
+<w:styles xmlns:mc="http://schemas.openxmlformats.org/markup-compatibility/2006" xmlns:r="http://schemas.openxmlformats.org/officeDocument/2006/relationships" xmlns:w="http://schemas.openxmlformats.org/wordprocessingml/2006/main" xmlns:w14="http://schemas.microsoft.com/office/word/2010/wordml" xmlns:w15="http://schemas.microsoft.com/office/word/2012/wordml" xmlns:w16cid="http://schemas.microsoft.com/office/word/2016/wordml/cid" xmlns:w16se="http://schemas.microsoft.com/office/word/2015/wordml/symex" mc:Ignorable="w14 w15 w16se w16cid">
   <w:docDefaults>
     <w:rPrDefault>
       <w:rPr>
@@ -3953,144 +5760,382 @@
       </w:pPr>
     </w:pPrDefault>
   </w:docDefaults>
-  <w:latentStyles w:defLockedState="0" w:defUIPriority="99" w:defSemiHidden="1" w:defUnhideWhenUsed="1" w:defQFormat="0" w:count="267">
-    <w:lsdException w:name="Normal" w:semiHidden="0" w:uiPriority="0" w:unhideWhenUsed="0" w:qFormat="1"/>
-    <w:lsdException w:name="heading 1" w:semiHidden="0" w:uiPriority="9" w:unhideWhenUsed="0" w:qFormat="1"/>
-    <w:lsdException w:name="heading 2" w:uiPriority="9" w:qFormat="1"/>
-    <w:lsdException w:name="heading 3" w:uiPriority="9" w:qFormat="1"/>
-    <w:lsdException w:name="heading 4" w:uiPriority="9" w:qFormat="1"/>
-    <w:lsdException w:name="heading 5" w:uiPriority="9" w:qFormat="1"/>
-    <w:lsdException w:name="heading 6" w:uiPriority="9" w:qFormat="1"/>
-    <w:lsdException w:name="heading 7" w:uiPriority="9" w:qFormat="1"/>
-    <w:lsdException w:name="heading 8" w:uiPriority="9" w:qFormat="1"/>
-    <w:lsdException w:name="heading 9" w:uiPriority="9" w:qFormat="1"/>
-    <w:lsdException w:name="toc 1" w:uiPriority="39"/>
-    <w:lsdException w:name="toc 2" w:uiPriority="39"/>
-    <w:lsdException w:name="toc 3" w:uiPriority="39"/>
-    <w:lsdException w:name="toc 4" w:uiPriority="39"/>
-    <w:lsdException w:name="toc 5" w:uiPriority="39"/>
-    <w:lsdException w:name="toc 6" w:uiPriority="39"/>
-    <w:lsdException w:name="toc 7" w:uiPriority="39"/>
-    <w:lsdException w:name="toc 8" w:uiPriority="39"/>
-    <w:lsdException w:name="toc 9" w:uiPriority="39"/>
-    <w:lsdException w:name="caption" w:uiPriority="35" w:qFormat="1"/>
-    <w:lsdException w:name="Title" w:semiHidden="0" w:uiPriority="10" w:unhideWhenUsed="0" w:qFormat="1"/>
-    <w:lsdException w:name="Default Paragraph Font" w:uiPriority="1"/>
-    <w:lsdException w:name="Subtitle" w:semiHidden="0" w:uiPriority="11" w:unhideWhenUsed="0" w:qFormat="1"/>
-    <w:lsdException w:name="Strong" w:semiHidden="0" w:uiPriority="22" w:unhideWhenUsed="0" w:qFormat="1"/>
-    <w:lsdException w:name="Emphasis" w:semiHidden="0" w:uiPriority="20" w:unhideWhenUsed="0" w:qFormat="1"/>
-    <w:lsdException w:name="Table Grid" w:semiHidden="0" w:uiPriority="59" w:unhideWhenUsed="0"/>
-    <w:lsdException w:name="Placeholder Text" w:unhideWhenUsed="0"/>
-    <w:lsdException w:name="No Spacing" w:semiHidden="0" w:uiPriority="1" w:unhideWhenUsed="0" w:qFormat="1"/>
-    <w:lsdException w:name="Light Shading" w:semiHidden="0" w:uiPriority="60" w:unhideWhenUsed="0"/>
-    <w:lsdException w:name="Light List" w:semiHidden="0" w:uiPriority="61" w:unhideWhenUsed="0"/>
-    <w:lsdException w:name="Light Grid" w:semiHidden="0" w:uiPriority="62" w:unhideWhenUsed="0"/>
-    <w:lsdException w:name="Medium Shading 1" w:semiHidden="0" w:uiPriority="63" w:unhideWhenUsed="0"/>
-    <w:lsdException w:name="Medium Shading 2" w:semiHidden="0" w:uiPriority="64" w:unhideWhenUsed="0"/>
-    <w:lsdException w:name="Medium List 1" w:semiHidden="0" w:uiPriority="65" w:unhideWhenUsed="0"/>
-    <w:lsdException w:name="Medium List 2" w:semiHidden="0" w:uiPriority="66" w:unhideWhenUsed="0"/>
-    <w:lsdException w:name="Medium Grid 1" w:semiHidden="0" w:uiPriority="67" w:unhideWhenUsed="0"/>
-    <w:lsdException w:name="Medium Grid 2" w:semiHidden="0" w:uiPriority="68" w:unhideWhenUsed="0"/>
-    <w:lsdException w:name="Medium Grid 3" w:semiHidden="0" w:uiPriority="69" w:unhideWhenUsed="0"/>
-    <w:lsdException w:name="Dark List" w:semiHidden="0" w:uiPriority="70" w:unhideWhenUsed="0"/>
-    <w:lsdException w:name="Colorful Shading" w:semiHidden="0" w:uiPriority="71" w:unhideWhenUsed="0"/>
-    <w:lsdException w:name="Colorful List" w:semiHidden="0" w:uiPriority="72" w:unhideWhenUsed="0"/>
-    <w:lsdException w:name="Colorful Grid" w:semiHidden="0" w:uiPriority="73" w:unhideWhenUsed="0"/>
-    <w:lsdException w:name="Light Shading Accent 1" w:semiHidden="0" w:uiPriority="60" w:unhideWhenUsed="0"/>
-    <w:lsdException w:name="Light List Accent 1" w:semiHidden="0" w:uiPriority="61" w:unhideWhenUsed="0"/>
-    <w:lsdException w:name="Light Grid Accent 1" w:semiHidden="0" w:uiPriority="62" w:unhideWhenUsed="0"/>
-    <w:lsdException w:name="Medium Shading 1 Accent 1" w:semiHidden="0" w:uiPriority="63" w:unhideWhenUsed="0"/>
-    <w:lsdException w:name="Medium Shading 2 Accent 1" w:semiHidden="0" w:uiPriority="64" w:unhideWhenUsed="0"/>
-    <w:lsdException w:name="Medium List 1 Accent 1" w:semiHidden="0" w:uiPriority="65" w:unhideWhenUsed="0"/>
-    <w:lsdException w:name="Revision" w:unhideWhenUsed="0"/>
-    <w:lsdException w:name="List Paragraph" w:semiHidden="0" w:uiPriority="34" w:unhideWhenUsed="0" w:qFormat="1"/>
-    <w:lsdException w:name="Quote" w:semiHidden="0" w:uiPriority="29" w:unhideWhenUsed="0" w:qFormat="1"/>
-    <w:lsdException w:name="Intense Quote" w:semiHidden="0" w:uiPriority="30" w:unhideWhenUsed="0" w:qFormat="1"/>
-    <w:lsdException w:name="Medium List 2 Accent 1" w:semiHidden="0" w:uiPriority="66" w:unhideWhenUsed="0"/>
-    <w:lsdException w:name="Medium Grid 1 Accent 1" w:semiHidden="0" w:uiPriority="67" w:unhideWhenUsed="0"/>
-    <w:lsdException w:name="Medium Grid 2 Accent 1" w:semiHidden="0" w:uiPriority="68" w:unhideWhenUsed="0"/>
-    <w:lsdException w:name="Medium Grid 3 Accent 1" w:semiHidden="0" w:uiPriority="69" w:unhideWhenUsed="0"/>
-    <w:lsdException w:name="Dark List Accent 1" w:semiHidden="0" w:uiPriority="70" w:unhideWhenUsed="0"/>
-    <w:lsdException w:name="Colorful Shading Accent 1" w:semiHidden="0" w:uiPriority="71" w:unhideWhenUsed="0"/>
-    <w:lsdException w:name="Colorful List Accent 1" w:semiHidden="0" w:uiPriority="72" w:unhideWhenUsed="0"/>
-    <w:lsdException w:name="Colorful Grid Accent 1" w:semiHidden="0" w:uiPriority="73" w:unhideWhenUsed="0"/>
-    <w:lsdException w:name="Light Shading Accent 2" w:semiHidden="0" w:uiPriority="60" w:unhideWhenUsed="0"/>
-    <w:lsdException w:name="Light List Accent 2" w:semiHidden="0" w:uiPriority="61" w:unhideWhenUsed="0"/>
-    <w:lsdException w:name="Light Grid Accent 2" w:semiHidden="0" w:uiPriority="62" w:unhideWhenUsed="0"/>
-    <w:lsdException w:name="Medium Shading 1 Accent 2" w:semiHidden="0" w:uiPriority="63" w:unhideWhenUsed="0"/>
-    <w:lsdException w:name="Medium Shading 2 Accent 2" w:semiHidden="0" w:uiPriority="64" w:unhideWhenUsed="0"/>
-    <w:lsdException w:name="Medium List 1 Accent 2" w:semiHidden="0" w:uiPriority="65" w:unhideWhenUsed="0"/>
-    <w:lsdException w:name="Medium List 2 Accent 2" w:semiHidden="0" w:uiPriority="66" w:unhideWhenUsed="0"/>
-    <w:lsdException w:name="Medium Grid 1 Accent 2" w:semiHidden="0" w:uiPriority="67" w:unhideWhenUsed="0"/>
-    <w:lsdException w:name="Medium Grid 2 Accent 2" w:semiHidden="0" w:uiPriority="68" w:unhideWhenUsed="0"/>
-    <w:lsdException w:name="Medium Grid 3 Accent 2" w:semiHidden="0" w:uiPriority="69" w:unhideWhenUsed="0"/>
-    <w:lsdException w:name="Dark List Accent 2" w:semiHidden="0" w:uiPriority="70" w:unhideWhenUsed="0"/>
-    <w:lsdException w:name="Colorful Shading Accent 2" w:semiHidden="0" w:uiPriority="71" w:unhideWhenUsed="0"/>
-    <w:lsdException w:name="Colorful List Accent 2" w:semiHidden="0" w:uiPriority="72" w:unhideWhenUsed="0"/>
-    <w:lsdException w:name="Colorful Grid Accent 2" w:semiHidden="0" w:uiPriority="73" w:unhideWhenUsed="0"/>
-    <w:lsdException w:name="Light Shading Accent 3" w:semiHidden="0" w:uiPriority="60" w:unhideWhenUsed="0"/>
-    <w:lsdException w:name="Light List Accent 3" w:semiHidden="0" w:uiPriority="61" w:unhideWhenUsed="0"/>
-    <w:lsdException w:name="Light Grid Accent 3" w:semiHidden="0" w:uiPriority="62" w:unhideWhenUsed="0"/>
-    <w:lsdException w:name="Medium Shading 1 Accent 3" w:semiHidden="0" w:uiPriority="63" w:unhideWhenUsed="0"/>
-    <w:lsdException w:name="Medium Shading 2 Accent 3" w:semiHidden="0" w:uiPriority="64" w:unhideWhenUsed="0"/>
-    <w:lsdException w:name="Medium List 1 Accent 3" w:semiHidden="0" w:uiPriority="65" w:unhideWhenUsed="0"/>
-    <w:lsdException w:name="Medium List 2 Accent 3" w:semiHidden="0" w:uiPriority="66" w:unhideWhenUsed="0"/>
-    <w:lsdException w:name="Medium Grid 1 Accent 3" w:semiHidden="0" w:uiPriority="67" w:unhideWhenUsed="0"/>
-    <w:lsdException w:name="Medium Grid 2 Accent 3" w:semiHidden="0" w:uiPriority="68" w:unhideWhenUsed="0"/>
-    <w:lsdException w:name="Medium Grid 3 Accent 3" w:semiHidden="0" w:uiPriority="69" w:unhideWhenUsed="0"/>
-    <w:lsdException w:name="Dark List Accent 3" w:semiHidden="0" w:uiPriority="70" w:unhideWhenUsed="0"/>
-    <w:lsdException w:name="Colorful Shading Accent 3" w:semiHidden="0" w:uiPriority="71" w:unhideWhenUsed="0"/>
-    <w:lsdException w:name="Colorful List Accent 3" w:semiHidden="0" w:uiPriority="72" w:unhideWhenUsed="0"/>
-    <w:lsdException w:name="Colorful Grid Accent 3" w:semiHidden="0" w:uiPriority="73" w:unhideWhenUsed="0"/>
-    <w:lsdException w:name="Light Shading Accent 4" w:semiHidden="0" w:uiPriority="60" w:unhideWhenUsed="0"/>
-    <w:lsdException w:name="Light List Accent 4" w:semiHidden="0" w:uiPriority="61" w:unhideWhenUsed="0"/>
-    <w:lsdException w:name="Light Grid Accent 4" w:semiHidden="0" w:uiPriority="62" w:unhideWhenUsed="0"/>
-    <w:lsdException w:name="Medium Shading 1 Accent 4" w:semiHidden="0" w:uiPriority="63" w:unhideWhenUsed="0"/>
-    <w:lsdException w:name="Medium Shading 2 Accent 4" w:semiHidden="0" w:uiPriority="64" w:unhideWhenUsed="0"/>
-    <w:lsdException w:name="Medium List 1 Accent 4" w:semiHidden="0" w:uiPriority="65" w:unhideWhenUsed="0"/>
-    <w:lsdException w:name="Medium List 2 Accent 4" w:semiHidden="0" w:uiPriority="66" w:unhideWhenUsed="0"/>
-    <w:lsdException w:name="Medium Grid 1 Accent 4" w:semiHidden="0" w:uiPriority="67" w:unhideWhenUsed="0"/>
-    <w:lsdException w:name="Medium Grid 2 Accent 4" w:semiHidden="0" w:uiPriority="68" w:unhideWhenUsed="0"/>
-    <w:lsdException w:name="Medium Grid 3 Accent 4" w:semiHidden="0" w:uiPriority="69" w:unhideWhenUsed="0"/>
-    <w:lsdException w:name="Dark List Accent 4" w:semiHidden="0" w:uiPriority="70" w:unhideWhenUsed="0"/>
-    <w:lsdException w:name="Colorful Shading Accent 4" w:semiHidden="0" w:uiPriority="71" w:unhideWhenUsed="0"/>
-    <w:lsdException w:name="Colorful List Accent 4" w:semiHidden="0" w:uiPriority="72" w:unhideWhenUsed="0"/>
-    <w:lsdException w:name="Colorful Grid Accent 4" w:semiHidden="0" w:uiPriority="73" w:unhideWhenUsed="0"/>
-    <w:lsdException w:name="Light Shading Accent 5" w:semiHidden="0" w:uiPriority="60" w:unhideWhenUsed="0"/>
-    <w:lsdException w:name="Light List Accent 5" w:semiHidden="0" w:uiPriority="61" w:unhideWhenUsed="0"/>
-    <w:lsdException w:name="Light Grid Accent 5" w:semiHidden="0" w:uiPriority="62" w:unhideWhenUsed="0"/>
-    <w:lsdException w:name="Medium Shading 1 Accent 5" w:semiHidden="0" w:uiPriority="63" w:unhideWhenUsed="0"/>
-    <w:lsdException w:name="Medium Shading 2 Accent 5" w:semiHidden="0" w:uiPriority="64" w:unhideWhenUsed="0"/>
-    <w:lsdException w:name="Medium List 1 Accent 5" w:semiHidden="0" w:uiPriority="65" w:unhideWhenUsed="0"/>
-    <w:lsdException w:name="Medium List 2 Accent 5" w:semiHidden="0" w:uiPriority="66" w:unhideWhenUsed="0"/>
-    <w:lsdException w:name="Medium Grid 1 Accent 5" w:semiHidden="0" w:uiPriority="67" w:unhideWhenUsed="0"/>
-    <w:lsdException w:name="Medium Grid 2 Accent 5" w:semiHidden="0" w:uiPriority="68" w:unhideWhenUsed="0"/>
-    <w:lsdException w:name="Medium Grid 3 Accent 5" w:semiHidden="0" w:uiPriority="69" w:unhideWhenUsed="0"/>
-    <w:lsdException w:name="Dark List Accent 5" w:semiHidden="0" w:uiPriority="70" w:unhideWhenUsed="0"/>
-    <w:lsdException w:name="Colorful Shading Accent 5" w:semiHidden="0" w:uiPriority="71" w:unhideWhenUsed="0"/>
-    <w:lsdException w:name="Colorful List Accent 5" w:semiHidden="0" w:uiPriority="72" w:unhideWhenUsed="0"/>
-    <w:lsdException w:name="Colorful Grid Accent 5" w:semiHidden="0" w:uiPriority="73" w:unhideWhenUsed="0"/>
-    <w:lsdException w:name="Light Shading Accent 6" w:semiHidden="0" w:uiPriority="60" w:unhideWhenUsed="0"/>
-    <w:lsdException w:name="Light List Accent 6" w:semiHidden="0" w:uiPriority="61" w:unhideWhenUsed="0"/>
-    <w:lsdException w:name="Light Grid Accent 6" w:semiHidden="0" w:uiPriority="62" w:unhideWhenUsed="0"/>
-    <w:lsdException w:name="Medium Shading 1 Accent 6" w:semiHidden="0" w:uiPriority="63" w:unhideWhenUsed="0"/>
-    <w:lsdException w:name="Medium Shading 2 Accent 6" w:semiHidden="0" w:uiPriority="64" w:unhideWhenUsed="0"/>
-    <w:lsdException w:name="Medium List 1 Accent 6" w:semiHidden="0" w:uiPriority="65" w:unhideWhenUsed="0"/>
-    <w:lsdException w:name="Medium List 2 Accent 6" w:semiHidden="0" w:uiPriority="66" w:unhideWhenUsed="0"/>
-    <w:lsdException w:name="Medium Grid 1 Accent 6" w:semiHidden="0" w:uiPriority="67" w:unhideWhenUsed="0"/>
-    <w:lsdException w:name="Medium Grid 2 Accent 6" w:semiHidden="0" w:uiPriority="68" w:unhideWhenUsed="0"/>
-    <w:lsdException w:name="Medium Grid 3 Accent 6" w:semiHidden="0" w:uiPriority="69" w:unhideWhenUsed="0"/>
-    <w:lsdException w:name="Dark List Accent 6" w:semiHidden="0" w:uiPriority="70" w:unhideWhenUsed="0"/>
-    <w:lsdException w:name="Colorful Shading Accent 6" w:semiHidden="0" w:uiPriority="71" w:unhideWhenUsed="0"/>
-    <w:lsdException w:name="Colorful List Accent 6" w:semiHidden="0" w:uiPriority="72" w:unhideWhenUsed="0"/>
-    <w:lsdException w:name="Colorful Grid Accent 6" w:semiHidden="0" w:uiPriority="73" w:unhideWhenUsed="0"/>
-    <w:lsdException w:name="Subtle Emphasis" w:semiHidden="0" w:uiPriority="19" w:unhideWhenUsed="0" w:qFormat="1"/>
-    <w:lsdException w:name="Intense Emphasis" w:semiHidden="0" w:uiPriority="21" w:unhideWhenUsed="0" w:qFormat="1"/>
-    <w:lsdException w:name="Subtle Reference" w:semiHidden="0" w:uiPriority="31" w:unhideWhenUsed="0" w:qFormat="1"/>
-    <w:lsdException w:name="Intense Reference" w:semiHidden="0" w:uiPriority="32" w:unhideWhenUsed="0" w:qFormat="1"/>
-    <w:lsdException w:name="Book Title" w:semiHidden="0" w:uiPriority="33" w:unhideWhenUsed="0" w:qFormat="1"/>
-    <w:lsdException w:name="Bibliography" w:uiPriority="37"/>
-    <w:lsdException w:name="TOC Heading" w:uiPriority="39" w:qFormat="1"/>
+  <w:latentStyles w:defLockedState="0" w:defUIPriority="99" w:defSemiHidden="0" w:defUnhideWhenUsed="0" w:defQFormat="0" w:count="375">
+    <w:lsdException w:name="Normal" w:uiPriority="0" w:qFormat="1"/>
+    <w:lsdException w:name="heading 1" w:uiPriority="9" w:qFormat="1"/>
+    <w:lsdException w:name="heading 2" w:semiHidden="1" w:uiPriority="9" w:unhideWhenUsed="1" w:qFormat="1"/>
+    <w:lsdException w:name="heading 3" w:semiHidden="1" w:uiPriority="9" w:unhideWhenUsed="1" w:qFormat="1"/>
+    <w:lsdException w:name="heading 4" w:semiHidden="1" w:uiPriority="9" w:unhideWhenUsed="1" w:qFormat="1"/>
+    <w:lsdException w:name="heading 5" w:semiHidden="1" w:uiPriority="9" w:unhideWhenUsed="1" w:qFormat="1"/>
+    <w:lsdException w:name="heading 6" w:semiHidden="1" w:uiPriority="9" w:unhideWhenUsed="1" w:qFormat="1"/>
+    <w:lsdException w:name="heading 7" w:semiHidden="1" w:uiPriority="9" w:unhideWhenUsed="1" w:qFormat="1"/>
+    <w:lsdException w:name="heading 8" w:semiHidden="1" w:uiPriority="9" w:unhideWhenUsed="1" w:qFormat="1"/>
+    <w:lsdException w:name="heading 9" w:semiHidden="1" w:uiPriority="9" w:unhideWhenUsed="1" w:qFormat="1"/>
+    <w:lsdException w:name="index 1" w:semiHidden="1" w:unhideWhenUsed="1"/>
+    <w:lsdException w:name="index 2" w:semiHidden="1" w:unhideWhenUsed="1"/>
+    <w:lsdException w:name="index 3" w:semiHidden="1" w:unhideWhenUsed="1"/>
+    <w:lsdException w:name="index 4" w:semiHidden="1" w:unhideWhenUsed="1"/>
+    <w:lsdException w:name="index 5" w:semiHidden="1" w:unhideWhenUsed="1"/>
+    <w:lsdException w:name="index 6" w:semiHidden="1" w:unhideWhenUsed="1"/>
+    <w:lsdException w:name="index 7" w:semiHidden="1" w:unhideWhenUsed="1"/>
+    <w:lsdException w:name="index 8" w:semiHidden="1" w:unhideWhenUsed="1"/>
+    <w:lsdException w:name="index 9" w:semiHidden="1" w:unhideWhenUsed="1"/>
+    <w:lsdException w:name="toc 1" w:semiHidden="1" w:uiPriority="39" w:unhideWhenUsed="1"/>
+    <w:lsdException w:name="toc 2" w:semiHidden="1" w:uiPriority="39" w:unhideWhenUsed="1"/>
+    <w:lsdException w:name="toc 3" w:semiHidden="1" w:uiPriority="39" w:unhideWhenUsed="1"/>
+    <w:lsdException w:name="toc 4" w:semiHidden="1" w:uiPriority="39" w:unhideWhenUsed="1"/>
+    <w:lsdException w:name="toc 5" w:semiHidden="1" w:uiPriority="39" w:unhideWhenUsed="1"/>
+    <w:lsdException w:name="toc 6" w:semiHidden="1" w:uiPriority="39" w:unhideWhenUsed="1"/>
+    <w:lsdException w:name="toc 7" w:semiHidden="1" w:uiPriority="39" w:unhideWhenUsed="1"/>
+    <w:lsdException w:name="toc 8" w:semiHidden="1" w:uiPriority="39" w:unhideWhenUsed="1"/>
+    <w:lsdException w:name="toc 9" w:semiHidden="1" w:uiPriority="39" w:unhideWhenUsed="1"/>
+    <w:lsdException w:name="Normal Indent" w:semiHidden="1" w:unhideWhenUsed="1"/>
+    <w:lsdException w:name="footnote text" w:semiHidden="1" w:unhideWhenUsed="1"/>
+    <w:lsdException w:name="annotation text" w:semiHidden="1" w:unhideWhenUsed="1"/>
+    <w:lsdException w:name="header" w:semiHidden="1" w:unhideWhenUsed="1"/>
+    <w:lsdException w:name="footer" w:semiHidden="1" w:unhideWhenUsed="1"/>
+    <w:lsdException w:name="index heading" w:semiHidden="1" w:unhideWhenUsed="1"/>
+    <w:lsdException w:name="caption" w:semiHidden="1" w:uiPriority="35" w:unhideWhenUsed="1" w:qFormat="1"/>
+    <w:lsdException w:name="table of figures" w:semiHidden="1" w:unhideWhenUsed="1"/>
+    <w:lsdException w:name="envelope address" w:semiHidden="1" w:unhideWhenUsed="1"/>
+    <w:lsdException w:name="envelope return" w:semiHidden="1" w:unhideWhenUsed="1"/>
+    <w:lsdException w:name="footnote reference" w:semiHidden="1" w:unhideWhenUsed="1"/>
+    <w:lsdException w:name="annotation reference" w:semiHidden="1" w:unhideWhenUsed="1"/>
+    <w:lsdException w:name="line number" w:semiHidden="1" w:unhideWhenUsed="1"/>
+    <w:lsdException w:name="page number" w:semiHidden="1" w:unhideWhenUsed="1"/>
+    <w:lsdException w:name="endnote reference" w:semiHidden="1" w:unhideWhenUsed="1"/>
+    <w:lsdException w:name="endnote text" w:semiHidden="1" w:unhideWhenUsed="1"/>
+    <w:lsdException w:name="table of authorities" w:semiHidden="1" w:unhideWhenUsed="1"/>
+    <w:lsdException w:name="macro" w:semiHidden="1" w:unhideWhenUsed="1"/>
+    <w:lsdException w:name="toa heading" w:semiHidden="1" w:unhideWhenUsed="1"/>
+    <w:lsdException w:name="List" w:semiHidden="1" w:unhideWhenUsed="1"/>
+    <w:lsdException w:name="List Bullet" w:semiHidden="1" w:unhideWhenUsed="1"/>
+    <w:lsdException w:name="List Number" w:semiHidden="1" w:unhideWhenUsed="1"/>
+    <w:lsdException w:name="List 2" w:semiHidden="1" w:unhideWhenUsed="1"/>
+    <w:lsdException w:name="List 3" w:semiHidden="1" w:unhideWhenUsed="1"/>
+    <w:lsdException w:name="List 4" w:semiHidden="1" w:unhideWhenUsed="1"/>
+    <w:lsdException w:name="List 5" w:semiHidden="1" w:unhideWhenUsed="1"/>
+    <w:lsdException w:name="List Bullet 2" w:semiHidden="1" w:unhideWhenUsed="1"/>
+    <w:lsdException w:name="List Bullet 3" w:semiHidden="1" w:unhideWhenUsed="1"/>
+    <w:lsdException w:name="List Bullet 4" w:semiHidden="1" w:unhideWhenUsed="1"/>
+    <w:lsdException w:name="List Bullet 5" w:semiHidden="1" w:unhideWhenUsed="1"/>
+    <w:lsdException w:name="List Number 2" w:semiHidden="1" w:unhideWhenUsed="1"/>
+    <w:lsdException w:name="List Number 3" w:semiHidden="1" w:unhideWhenUsed="1"/>
+    <w:lsdException w:name="List Number 4" w:semiHidden="1" w:unhideWhenUsed="1"/>
+    <w:lsdException w:name="List Number 5" w:semiHidden="1" w:unhideWhenUsed="1"/>
+    <w:lsdException w:name="Title" w:uiPriority="10" w:qFormat="1"/>
+    <w:lsdException w:name="Closing" w:semiHidden="1" w:unhideWhenUsed="1"/>
+    <w:lsdException w:name="Signature" w:semiHidden="1" w:unhideWhenUsed="1"/>
+    <w:lsdException w:name="Default Paragraph Font" w:semiHidden="1" w:uiPriority="1" w:unhideWhenUsed="1"/>
+    <w:lsdException w:name="Body Text" w:semiHidden="1" w:unhideWhenUsed="1"/>
+    <w:lsdException w:name="Body Text Indent" w:semiHidden="1" w:unhideWhenUsed="1"/>
+    <w:lsdException w:name="List Continue" w:semiHidden="1" w:unhideWhenUsed="1"/>
+    <w:lsdException w:name="List Continue 2" w:semiHidden="1" w:unhideWhenUsed="1"/>
+    <w:lsdException w:name="List Continue 3" w:semiHidden="1" w:unhideWhenUsed="1"/>
+    <w:lsdException w:name="List Continue 4" w:semiHidden="1" w:unhideWhenUsed="1"/>
+    <w:lsdException w:name="List Continue 5" w:semiHidden="1" w:unhideWhenUsed="1"/>
+    <w:lsdException w:name="Message Header" w:semiHidden="1" w:unhideWhenUsed="1"/>
+    <w:lsdException w:name="Subtitle" w:uiPriority="11" w:qFormat="1"/>
+    <w:lsdException w:name="Salutation" w:semiHidden="1" w:unhideWhenUsed="1"/>
+    <w:lsdException w:name="Date" w:semiHidden="1" w:unhideWhenUsed="1"/>
+    <w:lsdException w:name="Body Text First Indent" w:semiHidden="1" w:unhideWhenUsed="1"/>
+    <w:lsdException w:name="Body Text First Indent 2" w:semiHidden="1" w:unhideWhenUsed="1"/>
+    <w:lsdException w:name="Note Heading" w:semiHidden="1" w:unhideWhenUsed="1"/>
+    <w:lsdException w:name="Body Text 2" w:semiHidden="1" w:unhideWhenUsed="1"/>
+    <w:lsdException w:name="Body Text 3" w:semiHidden="1" w:unhideWhenUsed="1"/>
+    <w:lsdException w:name="Body Text Indent 2" w:semiHidden="1" w:unhideWhenUsed="1"/>
+    <w:lsdException w:name="Body Text Indent 3" w:semiHidden="1" w:unhideWhenUsed="1"/>
+    <w:lsdException w:name="Block Text" w:semiHidden="1" w:unhideWhenUsed="1"/>
+    <w:lsdException w:name="Hyperlink" w:semiHidden="1" w:unhideWhenUsed="1"/>
+    <w:lsdException w:name="FollowedHyperlink" w:semiHidden="1" w:unhideWhenUsed="1"/>
+    <w:lsdException w:name="Strong" w:uiPriority="22" w:qFormat="1"/>
+    <w:lsdException w:name="Emphasis" w:uiPriority="20" w:qFormat="1"/>
+    <w:lsdException w:name="Document Map" w:semiHidden="1" w:unhideWhenUsed="1"/>
+    <w:lsdException w:name="Plain Text" w:semiHidden="1" w:unhideWhenUsed="1"/>
+    <w:lsdException w:name="E-mail Signature" w:semiHidden="1" w:unhideWhenUsed="1"/>
+    <w:lsdException w:name="HTML Top of Form" w:semiHidden="1" w:unhideWhenUsed="1"/>
+    <w:lsdException w:name="HTML Bottom of Form" w:semiHidden="1" w:unhideWhenUsed="1"/>
+    <w:lsdException w:name="Normal (Web)" w:semiHidden="1" w:unhideWhenUsed="1"/>
+    <w:lsdException w:name="HTML Acronym" w:semiHidden="1" w:unhideWhenUsed="1"/>
+    <w:lsdException w:name="HTML Address" w:semiHidden="1" w:unhideWhenUsed="1"/>
+    <w:lsdException w:name="HTML Cite" w:semiHidden="1" w:unhideWhenUsed="1"/>
+    <w:lsdException w:name="HTML Code" w:semiHidden="1" w:unhideWhenUsed="1"/>
+    <w:lsdException w:name="HTML Definition" w:semiHidden="1" w:unhideWhenUsed="1"/>
+    <w:lsdException w:name="HTML Keyboard" w:semiHidden="1" w:unhideWhenUsed="1"/>
+    <w:lsdException w:name="HTML Preformatted" w:semiHidden="1" w:unhideWhenUsed="1"/>
+    <w:lsdException w:name="HTML Sample" w:semiHidden="1" w:unhideWhenUsed="1"/>
+    <w:lsdException w:name="HTML Typewriter" w:semiHidden="1" w:unhideWhenUsed="1"/>
+    <w:lsdException w:name="HTML Variable" w:semiHidden="1" w:unhideWhenUsed="1"/>
+    <w:lsdException w:name="Normal Table" w:semiHidden="1" w:unhideWhenUsed="1"/>
+    <w:lsdException w:name="annotation subject" w:semiHidden="1" w:unhideWhenUsed="1"/>
+    <w:lsdException w:name="No List" w:semiHidden="1" w:unhideWhenUsed="1"/>
+    <w:lsdException w:name="Outline List 1" w:semiHidden="1" w:unhideWhenUsed="1"/>
+    <w:lsdException w:name="Outline List 2" w:semiHidden="1" w:unhideWhenUsed="1"/>
+    <w:lsdException w:name="Outline List 3" w:semiHidden="1" w:unhideWhenUsed="1"/>
+    <w:lsdException w:name="Table Simple 1" w:semiHidden="1" w:unhideWhenUsed="1"/>
+    <w:lsdException w:name="Table Simple 2" w:semiHidden="1" w:unhideWhenUsed="1"/>
+    <w:lsdException w:name="Table Simple 3" w:semiHidden="1" w:unhideWhenUsed="1"/>
+    <w:lsdException w:name="Table Classic 1" w:semiHidden="1" w:unhideWhenUsed="1"/>
+    <w:lsdException w:name="Table Classic 2" w:semiHidden="1" w:unhideWhenUsed="1"/>
+    <w:lsdException w:name="Table Classic 3" w:semiHidden="1" w:unhideWhenUsed="1"/>
+    <w:lsdException w:name="Table Classic 4" w:semiHidden="1" w:unhideWhenUsed="1"/>
+    <w:lsdException w:name="Table Colorful 1" w:semiHidden="1" w:unhideWhenUsed="1"/>
+    <w:lsdException w:name="Table Colorful 2" w:semiHidden="1" w:unhideWhenUsed="1"/>
+    <w:lsdException w:name="Table Colorful 3" w:semiHidden="1" w:unhideWhenUsed="1"/>
+    <w:lsdException w:name="Table Columns 1" w:semiHidden="1" w:unhideWhenUsed="1"/>
+    <w:lsdException w:name="Table Columns 2" w:semiHidden="1" w:unhideWhenUsed="1"/>
+    <w:lsdException w:name="Table Columns 3" w:semiHidden="1" w:unhideWhenUsed="1"/>
+    <w:lsdException w:name="Table Columns 4" w:semiHidden="1" w:unhideWhenUsed="1"/>
+    <w:lsdException w:name="Table Columns 5" w:semiHidden="1" w:unhideWhenUsed="1"/>
+    <w:lsdException w:name="Table Grid 1" w:semiHidden="1" w:unhideWhenUsed="1"/>
+    <w:lsdException w:name="Table Grid 2" w:semiHidden="1" w:unhideWhenUsed="1"/>
+    <w:lsdException w:name="Table Grid 3" w:semiHidden="1" w:unhideWhenUsed="1"/>
+    <w:lsdException w:name="Table Grid 4" w:semiHidden="1" w:unhideWhenUsed="1"/>
+    <w:lsdException w:name="Table Grid 5" w:semiHidden="1" w:unhideWhenUsed="1"/>
+    <w:lsdException w:name="Table Grid 6" w:semiHidden="1" w:unhideWhenUsed="1"/>
+    <w:lsdException w:name="Table Grid 7" w:semiHidden="1" w:unhideWhenUsed="1"/>
+    <w:lsdException w:name="Table Grid 8" w:semiHidden="1" w:unhideWhenUsed="1"/>
+    <w:lsdException w:name="Table List 1" w:semiHidden="1" w:unhideWhenUsed="1"/>
+    <w:lsdException w:name="Table List 2" w:semiHidden="1" w:unhideWhenUsed="1"/>
+    <w:lsdException w:name="Table List 3" w:semiHidden="1" w:unhideWhenUsed="1"/>
+    <w:lsdException w:name="Table List 4" w:semiHidden="1" w:unhideWhenUsed="1"/>
+    <w:lsdException w:name="Table List 5" w:semiHidden="1" w:unhideWhenUsed="1"/>
+    <w:lsdException w:name="Table List 6" w:semiHidden="1" w:unhideWhenUsed="1"/>
+    <w:lsdException w:name="Table List 7" w:semiHidden="1" w:unhideWhenUsed="1"/>
+    <w:lsdException w:name="Table List 8" w:semiHidden="1" w:unhideWhenUsed="1"/>
+    <w:lsdException w:name="Table 3D effects 1" w:semiHidden="1" w:unhideWhenUsed="1"/>
+    <w:lsdException w:name="Table 3D effects 2" w:semiHidden="1" w:unhideWhenUsed="1"/>
+    <w:lsdException w:name="Table 3D effects 3" w:semiHidden="1" w:unhideWhenUsed="1"/>
+    <w:lsdException w:name="Table Contemporary" w:semiHidden="1" w:unhideWhenUsed="1"/>
+    <w:lsdException w:name="Table Elegant" w:semiHidden="1" w:unhideWhenUsed="1"/>
+    <w:lsdException w:name="Table Professional" w:semiHidden="1" w:unhideWhenUsed="1"/>
+    <w:lsdException w:name="Table Subtle 1" w:semiHidden="1" w:unhideWhenUsed="1"/>
+    <w:lsdException w:name="Table Subtle 2" w:semiHidden="1" w:unhideWhenUsed="1"/>
+    <w:lsdException w:name="Table Web 1" w:semiHidden="1" w:unhideWhenUsed="1"/>
+    <w:lsdException w:name="Table Web 2" w:semiHidden="1" w:unhideWhenUsed="1"/>
+    <w:lsdException w:name="Table Web 3" w:semiHidden="1" w:unhideWhenUsed="1"/>
+    <w:lsdException w:name="Balloon Text" w:semiHidden="1" w:unhideWhenUsed="1"/>
+    <w:lsdException w:name="Table Grid" w:semiHidden="1" w:uiPriority="59" w:unhideWhenUsed="1"/>
+    <w:lsdException w:name="Table Theme" w:semiHidden="1" w:unhideWhenUsed="1"/>
+    <w:lsdException w:name="Placeholder Text" w:semiHidden="1"/>
+    <w:lsdException w:name="No Spacing" w:uiPriority="1" w:qFormat="1"/>
+    <w:lsdException w:name="Light Shading" w:uiPriority="60"/>
+    <w:lsdException w:name="Light List" w:uiPriority="61"/>
+    <w:lsdException w:name="Light Grid" w:uiPriority="62"/>
+    <w:lsdException w:name="Medium Shading 1" w:uiPriority="63"/>
+    <w:lsdException w:name="Medium Shading 2" w:uiPriority="64"/>
+    <w:lsdException w:name="Medium List 1" w:uiPriority="65"/>
+    <w:lsdException w:name="Medium List 2" w:uiPriority="66"/>
+    <w:lsdException w:name="Medium Grid 1" w:uiPriority="67"/>
+    <w:lsdException w:name="Medium Grid 2" w:uiPriority="68"/>
+    <w:lsdException w:name="Medium Grid 3" w:uiPriority="69"/>
+    <w:lsdException w:name="Dark List" w:uiPriority="70"/>
+    <w:lsdException w:name="Colorful Shading" w:uiPriority="71"/>
+    <w:lsdException w:name="Colorful List" w:uiPriority="72"/>
+    <w:lsdException w:name="Colorful Grid" w:uiPriority="73"/>
+    <w:lsdException w:name="Light Shading Accent 1" w:uiPriority="60"/>
+    <w:lsdException w:name="Light List Accent 1" w:uiPriority="61"/>
+    <w:lsdException w:name="Light Grid Accent 1" w:uiPriority="62"/>
+    <w:lsdException w:name="Medium Shading 1 Accent 1" w:uiPriority="63"/>
+    <w:lsdException w:name="Medium Shading 2 Accent 1" w:uiPriority="64"/>
+    <w:lsdException w:name="Medium List 1 Accent 1" w:uiPriority="65"/>
+    <w:lsdException w:name="Revision" w:semiHidden="1"/>
+    <w:lsdException w:name="List Paragraph" w:uiPriority="34" w:qFormat="1"/>
+    <w:lsdException w:name="Quote" w:uiPriority="29" w:qFormat="1"/>
+    <w:lsdException w:name="Intense Quote" w:uiPriority="30" w:qFormat="1"/>
+    <w:lsdException w:name="Medium List 2 Accent 1" w:uiPriority="66"/>
+    <w:lsdException w:name="Medium Grid 1 Accent 1" w:uiPriority="67"/>
+    <w:lsdException w:name="Medium Grid 2 Accent 1" w:uiPriority="68"/>
+    <w:lsdException w:name="Medium Grid 3 Accent 1" w:uiPriority="69"/>
+    <w:lsdException w:name="Dark List Accent 1" w:uiPriority="70"/>
+    <w:lsdException w:name="Colorful Shading Accent 1" w:uiPriority="71"/>
+    <w:lsdException w:name="Colorful List Accent 1" w:uiPriority="72"/>
+    <w:lsdException w:name="Colorful Grid Accent 1" w:uiPriority="73"/>
+    <w:lsdException w:name="Light Shading Accent 2" w:uiPriority="60"/>
+    <w:lsdException w:name="Light List Accent 2" w:uiPriority="61"/>
+    <w:lsdException w:name="Light Grid Accent 2" w:uiPriority="62"/>
+    <w:lsdException w:name="Medium Shading 1 Accent 2" w:uiPriority="63"/>
+    <w:lsdException w:name="Medium Shading 2 Accent 2" w:uiPriority="64"/>
+    <w:lsdException w:name="Medium List 1 Accent 2" w:uiPriority="65"/>
+    <w:lsdException w:name="Medium List 2 Accent 2" w:uiPriority="66"/>
+    <w:lsdException w:name="Medium Grid 1 Accent 2" w:uiPriority="67"/>
+    <w:lsdException w:name="Medium Grid 2 Accent 2" w:uiPriority="68"/>
+    <w:lsdException w:name="Medium Grid 3 Accent 2" w:uiPriority="69"/>
+    <w:lsdException w:name="Dark List Accent 2" w:uiPriority="70"/>
+    <w:lsdException w:name="Colorful Shading Accent 2" w:uiPriority="71"/>
+    <w:lsdException w:name="Colorful List Accent 2" w:uiPriority="72"/>
+    <w:lsdException w:name="Colorful Grid Accent 2" w:uiPriority="73"/>
+    <w:lsdException w:name="Light Shading Accent 3" w:uiPriority="60"/>
+    <w:lsdException w:name="Light List Accent 3" w:uiPriority="61"/>
+    <w:lsdException w:name="Light Grid Accent 3" w:uiPriority="62"/>
+    <w:lsdException w:name="Medium Shading 1 Accent 3" w:uiPriority="63"/>
+    <w:lsdException w:name="Medium Shading 2 Accent 3" w:uiPriority="64"/>
+    <w:lsdException w:name="Medium List 1 Accent 3" w:uiPriority="65"/>
+    <w:lsdException w:name="Medium List 2 Accent 3" w:uiPriority="66"/>
+    <w:lsdException w:name="Medium Grid 1 Accent 3" w:uiPriority="67"/>
+    <w:lsdException w:name="Medium Grid 2 Accent 3" w:uiPriority="68"/>
+    <w:lsdException w:name="Medium Grid 3 Accent 3" w:uiPriority="69"/>
+    <w:lsdException w:name="Dark List Accent 3" w:uiPriority="70"/>
+    <w:lsdException w:name="Colorful Shading Accent 3" w:uiPriority="71"/>
+    <w:lsdException w:name="Colorful List Accent 3" w:uiPriority="72"/>
+    <w:lsdException w:name="Colorful Grid Accent 3" w:uiPriority="73"/>
+    <w:lsdException w:name="Light Shading Accent 4" w:uiPriority="60"/>
+    <w:lsdException w:name="Light List Accent 4" w:uiPriority="61"/>
+    <w:lsdException w:name="Light Grid Accent 4" w:uiPriority="62"/>
+    <w:lsdException w:name="Medium Shading 1 Accent 4" w:uiPriority="63"/>
+    <w:lsdException w:name="Medium Shading 2 Accent 4" w:uiPriority="64"/>
+    <w:lsdException w:name="Medium List 1 Accent 4" w:uiPriority="65"/>
+    <w:lsdException w:name="Medium List 2 Accent 4" w:uiPriority="66"/>
+    <w:lsdException w:name="Medium Grid 1 Accent 4" w:uiPriority="67"/>
+    <w:lsdException w:name="Medium Grid 2 Accent 4" w:uiPriority="68"/>
+    <w:lsdException w:name="Medium Grid 3 Accent 4" w:uiPriority="69"/>
+    <w:lsdException w:name="Dark List Accent 4" w:uiPriority="70"/>
+    <w:lsdException w:name="Colorful Shading Accent 4" w:uiPriority="71"/>
+    <w:lsdException w:name="Colorful List Accent 4" w:uiPriority="72"/>
+    <w:lsdException w:name="Colorful Grid Accent 4" w:uiPriority="73"/>
+    <w:lsdException w:name="Light Shading Accent 5" w:uiPriority="60"/>
+    <w:lsdException w:name="Light List Accent 5" w:uiPriority="61"/>
+    <w:lsdException w:name="Light Grid Accent 5" w:uiPriority="62"/>
+    <w:lsdException w:name="Medium Shading 1 Accent 5" w:uiPriority="63"/>
+    <w:lsdException w:name="Medium Shading 2 Accent 5" w:uiPriority="64"/>
+    <w:lsdException w:name="Medium List 1 Accent 5" w:uiPriority="65"/>
+    <w:lsdException w:name="Medium List 2 Accent 5" w:uiPriority="66"/>
+    <w:lsdException w:name="Medium Grid 1 Accent 5" w:uiPriority="67"/>
+    <w:lsdException w:name="Medium Grid 2 Accent 5" w:uiPriority="68"/>
+    <w:lsdException w:name="Medium Grid 3 Accent 5" w:uiPriority="69"/>
+    <w:lsdException w:name="Dark List Accent 5" w:uiPriority="70"/>
+    <w:lsdException w:name="Colorful Shading Accent 5" w:uiPriority="71"/>
+    <w:lsdException w:name="Colorful List Accent 5" w:uiPriority="72"/>
+    <w:lsdException w:name="Colorful Grid Accent 5" w:uiPriority="73"/>
+    <w:lsdException w:name="Light Shading Accent 6" w:uiPriority="60"/>
+    <w:lsdException w:name="Light List Accent 6" w:uiPriority="61"/>
+    <w:lsdException w:name="Light Grid Accent 6" w:uiPriority="62"/>
+    <w:lsdException w:name="Medium Shading 1 Accent 6" w:uiPriority="63"/>
+    <w:lsdException w:name="Medium Shading 2 Accent 6" w:uiPriority="64"/>
+    <w:lsdException w:name="Medium List 1 Accent 6" w:uiPriority="65"/>
+    <w:lsdException w:name="Medium List 2 Accent 6" w:uiPriority="66"/>
+    <w:lsdException w:name="Medium Grid 1 Accent 6" w:uiPriority="67"/>
+    <w:lsdException w:name="Medium Grid 2 Accent 6" w:uiPriority="68"/>
+    <w:lsdException w:name="Medium Grid 3 Accent 6" w:uiPriority="69"/>
+    <w:lsdException w:name="Dark List Accent 6" w:uiPriority="70"/>
+    <w:lsdException w:name="Colorful Shading Accent 6" w:uiPriority="71"/>
+    <w:lsdException w:name="Colorful List Accent 6" w:uiPriority="72"/>
+    <w:lsdException w:name="Colorful Grid Accent 6" w:uiPriority="73"/>
+    <w:lsdException w:name="Subtle Emphasis" w:uiPriority="19" w:qFormat="1"/>
+    <w:lsdException w:name="Intense Emphasis" w:uiPriority="21" w:qFormat="1"/>
+    <w:lsdException w:name="Subtle Reference" w:uiPriority="31" w:qFormat="1"/>
+    <w:lsdException w:name="Intense Reference" w:uiPriority="32" w:qFormat="1"/>
+    <w:lsdException w:name="Book Title" w:uiPriority="33" w:qFormat="1"/>
+    <w:lsdException w:name="Bibliography" w:semiHidden="1" w:uiPriority="37" w:unhideWhenUsed="1"/>
+    <w:lsdException w:name="TOC Heading" w:semiHidden="1" w:uiPriority="39" w:unhideWhenUsed="1" w:qFormat="1"/>
+    <w:lsdException w:name="Plain Table 1" w:uiPriority="41"/>
+    <w:lsdException w:name="Plain Table 2" w:uiPriority="42"/>
+    <w:lsdException w:name="Plain Table 3" w:uiPriority="43"/>
+    <w:lsdException w:name="Plain Table 4" w:uiPriority="44"/>
+    <w:lsdException w:name="Plain Table 5" w:uiPriority="45"/>
+    <w:lsdException w:name="Grid Table Light" w:uiPriority="40"/>
+    <w:lsdException w:name="Grid Table 1 Light" w:uiPriority="46"/>
+    <w:lsdException w:name="Grid Table 2" w:uiPriority="47"/>
+    <w:lsdException w:name="Grid Table 3" w:uiPriority="48"/>
+    <w:lsdException w:name="Grid Table 4" w:uiPriority="49"/>
+    <w:lsdException w:name="Grid Table 5 Dark" w:uiPriority="50"/>
+    <w:lsdException w:name="Grid Table 6 Colorful" w:uiPriority="51"/>
+    <w:lsdException w:name="Grid Table 7 Colorful" w:uiPriority="52"/>
+    <w:lsdException w:name="Grid Table 1 Light Accent 1" w:uiPriority="46"/>
+    <w:lsdException w:name="Grid Table 2 Accent 1" w:uiPriority="47"/>
+    <w:lsdException w:name="Grid Table 3 Accent 1" w:uiPriority="48"/>
+    <w:lsdException w:name="Grid Table 4 Accent 1" w:uiPriority="49"/>
+    <w:lsdException w:name="Grid Table 5 Dark Accent 1" w:uiPriority="50"/>
+    <w:lsdException w:name="Grid Table 6 Colorful Accent 1" w:uiPriority="51"/>
+    <w:lsdException w:name="Grid Table 7 Colorful Accent 1" w:uiPriority="52"/>
+    <w:lsdException w:name="Grid Table 1 Light Accent 2" w:uiPriority="46"/>
+    <w:lsdException w:name="Grid Table 2 Accent 2" w:uiPriority="47"/>
+    <w:lsdException w:name="Grid Table 3 Accent 2" w:uiPriority="48"/>
+    <w:lsdException w:name="Grid Table 4 Accent 2" w:uiPriority="49"/>
+    <w:lsdException w:name="Grid Table 5 Dark Accent 2" w:uiPriority="50"/>
+    <w:lsdException w:name="Grid Table 6 Colorful Accent 2" w:uiPriority="51"/>
+    <w:lsdException w:name="Grid Table 7 Colorful Accent 2" w:uiPriority="52"/>
+    <w:lsdException w:name="Grid Table 1 Light Accent 3" w:uiPriority="46"/>
+    <w:lsdException w:name="Grid Table 2 Accent 3" w:uiPriority="47"/>
+    <w:lsdException w:name="Grid Table 3 Accent 3" w:uiPriority="48"/>
+    <w:lsdException w:name="Grid Table 4 Accent 3" w:uiPriority="49"/>
+    <w:lsdException w:name="Grid Table 5 Dark Accent 3" w:uiPriority="50"/>
+    <w:lsdException w:name="Grid Table 6 Colorful Accent 3" w:uiPriority="51"/>
+    <w:lsdException w:name="Grid Table 7 Colorful Accent 3" w:uiPriority="52"/>
+    <w:lsdException w:name="Grid Table 1 Light Accent 4" w:uiPriority="46"/>
+    <w:lsdException w:name="Grid Table 2 Accent 4" w:uiPriority="47"/>
+    <w:lsdException w:name="Grid Table 3 Accent 4" w:uiPriority="48"/>
+    <w:lsdException w:name="Grid Table 4 Accent 4" w:uiPriority="49"/>
+    <w:lsdException w:name="Grid Table 5 Dark Accent 4" w:uiPriority="50"/>
+    <w:lsdException w:name="Grid Table 6 Colorful Accent 4" w:uiPriority="51"/>
+    <w:lsdException w:name="Grid Table 7 Colorful Accent 4" w:uiPriority="52"/>
+    <w:lsdException w:name="Grid Table 1 Light Accent 5" w:uiPriority="46"/>
+    <w:lsdException w:name="Grid Table 2 Accent 5" w:uiPriority="47"/>
+    <w:lsdException w:name="Grid Table 3 Accent 5" w:uiPriority="48"/>
+    <w:lsdException w:name="Grid Table 4 Accent 5" w:uiPriority="49"/>
+    <w:lsdException w:name="Grid Table 5 Dark Accent 5" w:uiPriority="50"/>
+    <w:lsdException w:name="Grid Table 6 Colorful Accent 5" w:uiPriority="51"/>
+    <w:lsdException w:name="Grid Table 7 Colorful Accent 5" w:uiPriority="52"/>
+    <w:lsdException w:name="Grid Table 1 Light Accent 6" w:uiPriority="46"/>
+    <w:lsdException w:name="Grid Table 2 Accent 6" w:uiPriority="47"/>
+    <w:lsdException w:name="Grid Table 3 Accent 6" w:uiPriority="48"/>
+    <w:lsdException w:name="Grid Table 4 Accent 6" w:uiPriority="49"/>
+    <w:lsdException w:name="Grid Table 5 Dark Accent 6" w:uiPriority="50"/>
+    <w:lsdException w:name="Grid Table 6 Colorful Accent 6" w:uiPriority="51"/>
+    <w:lsdException w:name="Grid Table 7 Colorful Accent 6" w:uiPriority="52"/>
+    <w:lsdException w:name="List Table 1 Light" w:uiPriority="46"/>
+    <w:lsdException w:name="List Table 2" w:uiPriority="47"/>
+    <w:lsdException w:name="List Table 3" w:uiPriority="48"/>
+    <w:lsdException w:name="List Table 4" w:uiPriority="49"/>
+    <w:lsdException w:name="List Table 5 Dark" w:uiPriority="50"/>
+    <w:lsdException w:name="List Table 6 Colorful" w:uiPriority="51"/>
+    <w:lsdException w:name="List Table 7 Colorful" w:uiPriority="52"/>
+    <w:lsdException w:name="List Table 1 Light Accent 1" w:uiPriority="46"/>
+    <w:lsdException w:name="List Table 2 Accent 1" w:uiPriority="47"/>
+    <w:lsdException w:name="List Table 3 Accent 1" w:uiPriority="48"/>
+    <w:lsdException w:name="List Table 4 Accent 1" w:uiPriority="49"/>
+    <w:lsdException w:name="List Table 5 Dark Accent 1" w:uiPriority="50"/>
+    <w:lsdException w:name="List Table 6 Colorful Accent 1" w:uiPriority="51"/>
+    <w:lsdException w:name="List Table 7 Colorful Accent 1" w:uiPriority="52"/>
+    <w:lsdException w:name="List Table 1 Light Accent 2" w:uiPriority="46"/>
+    <w:lsdException w:name="List Table 2 Accent 2" w:uiPriority="47"/>
+    <w:lsdException w:name="List Table 3 Accent 2" w:uiPriority="48"/>
+    <w:lsdException w:name="List Table 4 Accent 2" w:uiPriority="49"/>
+    <w:lsdException w:name="List Table 5 Dark Accent 2" w:uiPriority="50"/>
+    <w:lsdException w:name="List Table 6 Colorful Accent 2" w:uiPriority="51"/>
+    <w:lsdException w:name="List Table 7 Colorful Accent 2" w:uiPriority="52"/>
+    <w:lsdException w:name="List Table 1 Light Accent 3" w:uiPriority="46"/>
+    <w:lsdException w:name="List Table 2 Accent 3" w:uiPriority="47"/>
+    <w:lsdException w:name="List Table 3 Accent 3" w:uiPriority="48"/>
+    <w:lsdException w:name="List Table 4 Accent 3" w:uiPriority="49"/>
+    <w:lsdException w:name="List Table 5 Dark Accent 3" w:uiPriority="50"/>
+    <w:lsdException w:name="List Table 6 Colorful Accent 3" w:uiPriority="51"/>
+    <w:lsdException w:name="List Table 7 Colorful Accent 3" w:uiPriority="52"/>
+    <w:lsdException w:name="List Table 1 Light Accent 4" w:uiPriority="46"/>
+    <w:lsdException w:name="List Table 2 Accent 4" w:uiPriority="47"/>
+    <w:lsdException w:name="List Table 3 Accent 4" w:uiPriority="48"/>
+    <w:lsdException w:name="List Table 4 Accent 4" w:uiPriority="49"/>
+    <w:lsdException w:name="List Table 5 Dark Accent 4" w:uiPriority="50"/>
+    <w:lsdException w:name="List Table 6 Colorful Accent 4" w:uiPriority="51"/>
+    <w:lsdException w:name="List Table 7 Colorful Accent 4" w:uiPriority="52"/>
+    <w:lsdException w:name="List Table 1 Light Accent 5" w:uiPriority="46"/>
+    <w:lsdException w:name="List Table 2 Accent 5" w:uiPriority="47"/>
+    <w:lsdException w:name="List Table 3 Accent 5" w:uiPriority="48"/>
+    <w:lsdException w:name="List Table 4 Accent 5" w:uiPriority="49"/>
+    <w:lsdException w:name="List Table 5 Dark Accent 5" w:uiPriority="50"/>
+    <w:lsdException w:name="List Table 6 Colorful Accent 5" w:uiPriority="51"/>
+    <w:lsdException w:name="List Table 7 Colorful Accent 5" w:uiPriority="52"/>
+    <w:lsdException w:name="List Table 1 Light Accent 6" w:uiPriority="46"/>
+    <w:lsdException w:name="List Table 2 Accent 6" w:uiPriority="47"/>
+    <w:lsdException w:name="List Table 3 Accent 6" w:uiPriority="48"/>
+    <w:lsdException w:name="List Table 4 Accent 6" w:uiPriority="49"/>
+    <w:lsdException w:name="List Table 5 Dark Accent 6" w:uiPriority="50"/>
+    <w:lsdException w:name="List Table 6 Colorful Accent 6" w:uiPriority="51"/>
+    <w:lsdException w:name="List Table 7 Colorful Accent 6" w:uiPriority="52"/>
+    <w:lsdException w:name="Mention" w:semiHidden="1" w:unhideWhenUsed="1"/>
+    <w:lsdException w:name="Smart Hyperlink" w:semiHidden="1" w:unhideWhenUsed="1"/>
+    <w:lsdException w:name="Hashtag" w:semiHidden="1" w:unhideWhenUsed="1"/>
+    <w:lsdException w:name="Unresolved Mention" w:semiHidden="1" w:unhideWhenUsed="1"/>
   </w:latentStyles>
   <w:style w:type="paragraph" w:default="1" w:styleId="Normal">
     <w:name w:val="Normal"/>
@@ -4158,6 +6203,7 @@
   <w:style w:type="character" w:default="1" w:styleId="DefaultParagraphFont">
     <w:name w:val="Default Paragraph Font"/>
     <w:uiPriority w:val="1"/>
+    <w:semiHidden/>
     <w:unhideWhenUsed/>
   </w:style>
   <w:style w:type="table" w:default="1" w:styleId="TableNormal">
@@ -4405,478 +6451,28 @@
     <w:uiPriority w:val="99"/>
     <w:rsid w:val="001C2183"/>
   </w:style>
-</w:styles>
-</file>
-
-<file path=word/stylesWithEffects.xml><?xml version="1.0" encoding="utf-8"?>
-<w:styles xmlns:wpc="http://schemas.microsoft.com/office/word/2010/wordprocessingCanvas" xmlns:mc="http://schemas.openxmlformats.org/markup-compatibility/2006" xmlns:o="urn:schemas-microsoft-com:office:office" xmlns:r="http://schemas.openxmlformats.org/officeDocument/2006/relationships" xmlns:m="http://schemas.openxmlformats.org/officeDocument/2006/math" xmlns:v="urn:schemas-microsoft-com:vml" xmlns:wp14="http://schemas.microsoft.com/office/word/2010/wordprocessingDrawing" xmlns:wp="http://schemas.openxmlformats.org/drawingml/2006/wordprocessingDrawing" xmlns:w10="urn:schemas-microsoft-com:office:word" xmlns:w="http://schemas.openxmlformats.org/wordprocessingml/2006/main" xmlns:w14="http://schemas.microsoft.com/office/word/2010/wordml" xmlns:wpg="http://schemas.microsoft.com/office/word/2010/wordprocessingGroup" xmlns:wpi="http://schemas.microsoft.com/office/word/2010/wordprocessingInk" xmlns:wne="http://schemas.microsoft.com/office/word/2006/wordml" xmlns:wps="http://schemas.microsoft.com/office/word/2010/wordprocessingShape" mc:Ignorable="w14 wp14">
-  <w:docDefaults>
-    <w:rPrDefault>
-      <w:rPr>
-        <w:rFonts w:asciiTheme="minorHAnsi" w:eastAsiaTheme="minorEastAsia" w:hAnsiTheme="minorHAnsi" w:cstheme="minorBidi"/>
-        <w:kern w:val="2"/>
-        <w:szCs w:val="22"/>
-        <w:lang w:val="en-US" w:eastAsia="ko-KR" w:bidi="ar-SA"/>
-      </w:rPr>
-    </w:rPrDefault>
-    <w:pPrDefault>
-      <w:pPr>
-        <w:spacing w:after="200" w:line="276" w:lineRule="auto"/>
-        <w:jc w:val="both"/>
-      </w:pPr>
-    </w:pPrDefault>
-  </w:docDefaults>
-  <w:latentStyles w:defLockedState="0" w:defUIPriority="99" w:defSemiHidden="1" w:defUnhideWhenUsed="1" w:defQFormat="0" w:count="267">
-    <w:lsdException w:name="Normal" w:semiHidden="0" w:uiPriority="0" w:unhideWhenUsed="0" w:qFormat="1"/>
-    <w:lsdException w:name="heading 1" w:semiHidden="0" w:uiPriority="9" w:unhideWhenUsed="0" w:qFormat="1"/>
-    <w:lsdException w:name="heading 2" w:uiPriority="9" w:qFormat="1"/>
-    <w:lsdException w:name="heading 3" w:uiPriority="9" w:qFormat="1"/>
-    <w:lsdException w:name="heading 4" w:uiPriority="9" w:qFormat="1"/>
-    <w:lsdException w:name="heading 5" w:uiPriority="9" w:qFormat="1"/>
-    <w:lsdException w:name="heading 6" w:uiPriority="9" w:qFormat="1"/>
-    <w:lsdException w:name="heading 7" w:uiPriority="9" w:qFormat="1"/>
-    <w:lsdException w:name="heading 8" w:uiPriority="9" w:qFormat="1"/>
-    <w:lsdException w:name="heading 9" w:uiPriority="9" w:qFormat="1"/>
-    <w:lsdException w:name="toc 1" w:uiPriority="39"/>
-    <w:lsdException w:name="toc 2" w:uiPriority="39"/>
-    <w:lsdException w:name="toc 3" w:uiPriority="39"/>
-    <w:lsdException w:name="toc 4" w:uiPriority="39"/>
-    <w:lsdException w:name="toc 5" w:uiPriority="39"/>
-    <w:lsdException w:name="toc 6" w:uiPriority="39"/>
-    <w:lsdException w:name="toc 7" w:uiPriority="39"/>
-    <w:lsdException w:name="toc 8" w:uiPriority="39"/>
-    <w:lsdException w:name="toc 9" w:uiPriority="39"/>
-    <w:lsdException w:name="caption" w:uiPriority="35" w:qFormat="1"/>
-    <w:lsdException w:name="Title" w:semiHidden="0" w:uiPriority="10" w:unhideWhenUsed="0" w:qFormat="1"/>
-    <w:lsdException w:name="Default Paragraph Font" w:uiPriority="1"/>
-    <w:lsdException w:name="Subtitle" w:semiHidden="0" w:uiPriority="11" w:unhideWhenUsed="0" w:qFormat="1"/>
-    <w:lsdException w:name="Strong" w:semiHidden="0" w:uiPriority="22" w:unhideWhenUsed="0" w:qFormat="1"/>
-    <w:lsdException w:name="Emphasis" w:semiHidden="0" w:uiPriority="20" w:unhideWhenUsed="0" w:qFormat="1"/>
-    <w:lsdException w:name="Table Grid" w:semiHidden="0" w:uiPriority="59" w:unhideWhenUsed="0"/>
-    <w:lsdException w:name="Placeholder Text" w:unhideWhenUsed="0"/>
-    <w:lsdException w:name="No Spacing" w:semiHidden="0" w:uiPriority="1" w:unhideWhenUsed="0" w:qFormat="1"/>
-    <w:lsdException w:name="Light Shading" w:semiHidden="0" w:uiPriority="60" w:unhideWhenUsed="0"/>
-    <w:lsdException w:name="Light List" w:semiHidden="0" w:uiPriority="61" w:unhideWhenUsed="0"/>
-    <w:lsdException w:name="Light Grid" w:semiHidden="0" w:uiPriority="62" w:unhideWhenUsed="0"/>
-    <w:lsdException w:name="Medium Shading 1" w:semiHidden="0" w:uiPriority="63" w:unhideWhenUsed="0"/>
-    <w:lsdException w:name="Medium Shading 2" w:semiHidden="0" w:uiPriority="64" w:unhideWhenUsed="0"/>
-    <w:lsdException w:name="Medium List 1" w:semiHidden="0" w:uiPriority="65" w:unhideWhenUsed="0"/>
-    <w:lsdException w:name="Medium List 2" w:semiHidden="0" w:uiPriority="66" w:unhideWhenUsed="0"/>
-    <w:lsdException w:name="Medium Grid 1" w:semiHidden="0" w:uiPriority="67" w:unhideWhenUsed="0"/>
-    <w:lsdException w:name="Medium Grid 2" w:semiHidden="0" w:uiPriority="68" w:unhideWhenUsed="0"/>
-    <w:lsdException w:name="Medium Grid 3" w:semiHidden="0" w:uiPriority="69" w:unhideWhenUsed="0"/>
-    <w:lsdException w:name="Dark List" w:semiHidden="0" w:uiPriority="70" w:unhideWhenUsed="0"/>
-    <w:lsdException w:name="Colorful Shading" w:semiHidden="0" w:uiPriority="71" w:unhideWhenUsed="0"/>
-    <w:lsdException w:name="Colorful List" w:semiHidden="0" w:uiPriority="72" w:unhideWhenUsed="0"/>
-    <w:lsdException w:name="Colorful Grid" w:semiHidden="0" w:uiPriority="73" w:unhideWhenUsed="0"/>
-    <w:lsdException w:name="Light Shading Accent 1" w:semiHidden="0" w:uiPriority="60" w:unhideWhenUsed="0"/>
-    <w:lsdException w:name="Light List Accent 1" w:semiHidden="0" w:uiPriority="61" w:unhideWhenUsed="0"/>
-    <w:lsdException w:name="Light Grid Accent 1" w:semiHidden="0" w:uiPriority="62" w:unhideWhenUsed="0"/>
-    <w:lsdException w:name="Medium Shading 1 Accent 1" w:semiHidden="0" w:uiPriority="63" w:unhideWhenUsed="0"/>
-    <w:lsdException w:name="Medium Shading 2 Accent 1" w:semiHidden="0" w:uiPriority="64" w:unhideWhenUsed="0"/>
-    <w:lsdException w:name="Medium List 1 Accent 1" w:semiHidden="0" w:uiPriority="65" w:unhideWhenUsed="0"/>
-    <w:lsdException w:name="Revision" w:unhideWhenUsed="0"/>
-    <w:lsdException w:name="List Paragraph" w:semiHidden="0" w:uiPriority="34" w:unhideWhenUsed="0" w:qFormat="1"/>
-    <w:lsdException w:name="Quote" w:semiHidden="0" w:uiPriority="29" w:unhideWhenUsed="0" w:qFormat="1"/>
-    <w:lsdException w:name="Intense Quote" w:semiHidden="0" w:uiPriority="30" w:unhideWhenUsed="0" w:qFormat="1"/>
-    <w:lsdException w:name="Medium List 2 Accent 1" w:semiHidden="0" w:uiPriority="66" w:unhideWhenUsed="0"/>
-    <w:lsdException w:name="Medium Grid 1 Accent 1" w:semiHidden="0" w:uiPriority="67" w:unhideWhenUsed="0"/>
-    <w:lsdException w:name="Medium Grid 2 Accent 1" w:semiHidden="0" w:uiPriority="68" w:unhideWhenUsed="0"/>
-    <w:lsdException w:name="Medium Grid 3 Accent 1" w:semiHidden="0" w:uiPriority="69" w:unhideWhenUsed="0"/>
-    <w:lsdException w:name="Dark List Accent 1" w:semiHidden="0" w:uiPriority="70" w:unhideWhenUsed="0"/>
-    <w:lsdException w:name="Colorful Shading Accent 1" w:semiHidden="0" w:uiPriority="71" w:unhideWhenUsed="0"/>
-    <w:lsdException w:name="Colorful List Accent 1" w:semiHidden="0" w:uiPriority="72" w:unhideWhenUsed="0"/>
-    <w:lsdException w:name="Colorful Grid Accent 1" w:semiHidden="0" w:uiPriority="73" w:unhideWhenUsed="0"/>
-    <w:lsdException w:name="Light Shading Accent 2" w:semiHidden="0" w:uiPriority="60" w:unhideWhenUsed="0"/>
-    <w:lsdException w:name="Light List Accent 2" w:semiHidden="0" w:uiPriority="61" w:unhideWhenUsed="0"/>
-    <w:lsdException w:name="Light Grid Accent 2" w:semiHidden="0" w:uiPriority="62" w:unhideWhenUsed="0"/>
-    <w:lsdException w:name="Medium Shading 1 Accent 2" w:semiHidden="0" w:uiPriority="63" w:unhideWhenUsed="0"/>
-    <w:lsdException w:name="Medium Shading 2 Accent 2" w:semiHidden="0" w:uiPriority="64" w:unhideWhenUsed="0"/>
-    <w:lsdException w:name="Medium List 1 Accent 2" w:semiHidden="0" w:uiPriority="65" w:unhideWhenUsed="0"/>
-    <w:lsdException w:name="Medium List 2 Accent 2" w:semiHidden="0" w:uiPriority="66" w:unhideWhenUsed="0"/>
-    <w:lsdException w:name="Medium Grid 1 Accent 2" w:semiHidden="0" w:uiPriority="67" w:unhideWhenUsed="0"/>
-    <w:lsdException w:name="Medium Grid 2 Accent 2" w:semiHidden="0" w:uiPriority="68" w:unhideWhenUsed="0"/>
-    <w:lsdException w:name="Medium Grid 3 Accent 2" w:semiHidden="0" w:uiPriority="69" w:unhideWhenUsed="0"/>
-    <w:lsdException w:name="Dark List Accent 2" w:semiHidden="0" w:uiPriority="70" w:unhideWhenUsed="0"/>
-    <w:lsdException w:name="Colorful Shading Accent 2" w:semiHidden="0" w:uiPriority="71" w:unhideWhenUsed="0"/>
-    <w:lsdException w:name="Colorful List Accent 2" w:semiHidden="0" w:uiPriority="72" w:unhideWhenUsed="0"/>
-    <w:lsdException w:name="Colorful Grid Accent 2" w:semiHidden="0" w:uiPriority="73" w:unhideWhenUsed="0"/>
-    <w:lsdException w:name="Light Shading Accent 3" w:semiHidden="0" w:uiPriority="60" w:unhideWhenUsed="0"/>
-    <w:lsdException w:name="Light List Accent 3" w:semiHidden="0" w:uiPriority="61" w:unhideWhenUsed="0"/>
-    <w:lsdException w:name="Light Grid Accent 3" w:semiHidden="0" w:uiPriority="62" w:unhideWhenUsed="0"/>
-    <w:lsdException w:name="Medium Shading 1 Accent 3" w:semiHidden="0" w:uiPriority="63" w:unhideWhenUsed="0"/>
-    <w:lsdException w:name="Medium Shading 2 Accent 3" w:semiHidden="0" w:uiPriority="64" w:unhideWhenUsed="0"/>
-    <w:lsdException w:name="Medium List 1 Accent 3" w:semiHidden="0" w:uiPriority="65" w:unhideWhenUsed="0"/>
-    <w:lsdException w:name="Medium List 2 Accent 3" w:semiHidden="0" w:uiPriority="66" w:unhideWhenUsed="0"/>
-    <w:lsdException w:name="Medium Grid 1 Accent 3" w:semiHidden="0" w:uiPriority="67" w:unhideWhenUsed="0"/>
-    <w:lsdException w:name="Medium Grid 2 Accent 3" w:semiHidden="0" w:uiPriority="68" w:unhideWhenUsed="0"/>
-    <w:lsdException w:name="Medium Grid 3 Accent 3" w:semiHidden="0" w:uiPriority="69" w:unhideWhenUsed="0"/>
-    <w:lsdException w:name="Dark List Accent 3" w:semiHidden="0" w:uiPriority="70" w:unhideWhenUsed="0"/>
-    <w:lsdException w:name="Colorful Shading Accent 3" w:semiHidden="0" w:uiPriority="71" w:unhideWhenUsed="0"/>
-    <w:lsdException w:name="Colorful List Accent 3" w:semiHidden="0" w:uiPriority="72" w:unhideWhenUsed="0"/>
-    <w:lsdException w:name="Colorful Grid Accent 3" w:semiHidden="0" w:uiPriority="73" w:unhideWhenUsed="0"/>
-    <w:lsdException w:name="Light Shading Accent 4" w:semiHidden="0" w:uiPriority="60" w:unhideWhenUsed="0"/>
-    <w:lsdException w:name="Light List Accent 4" w:semiHidden="0" w:uiPriority="61" w:unhideWhenUsed="0"/>
-    <w:lsdException w:name="Light Grid Accent 4" w:semiHidden="0" w:uiPriority="62" w:unhideWhenUsed="0"/>
-    <w:lsdException w:name="Medium Shading 1 Accent 4" w:semiHidden="0" w:uiPriority="63" w:unhideWhenUsed="0"/>
-    <w:lsdException w:name="Medium Shading 2 Accent 4" w:semiHidden="0" w:uiPriority="64" w:unhideWhenUsed="0"/>
-    <w:lsdException w:name="Medium List 1 Accent 4" w:semiHidden="0" w:uiPriority="65" w:unhideWhenUsed="0"/>
-    <w:lsdException w:name="Medium List 2 Accent 4" w:semiHidden="0" w:uiPriority="66" w:unhideWhenUsed="0"/>
-    <w:lsdException w:name="Medium Grid 1 Accent 4" w:semiHidden="0" w:uiPriority="67" w:unhideWhenUsed="0"/>
-    <w:lsdException w:name="Medium Grid 2 Accent 4" w:semiHidden="0" w:uiPriority="68" w:unhideWhenUsed="0"/>
-    <w:lsdException w:name="Medium Grid 3 Accent 4" w:semiHidden="0" w:uiPriority="69" w:unhideWhenUsed="0"/>
-    <w:lsdException w:name="Dark List Accent 4" w:semiHidden="0" w:uiPriority="70" w:unhideWhenUsed="0"/>
-    <w:lsdException w:name="Colorful Shading Accent 4" w:semiHidden="0" w:uiPriority="71" w:unhideWhenUsed="0"/>
-    <w:lsdException w:name="Colorful List Accent 4" w:semiHidden="0" w:uiPriority="72" w:unhideWhenUsed="0"/>
-    <w:lsdException w:name="Colorful Grid Accent 4" w:semiHidden="0" w:uiPriority="73" w:unhideWhenUsed="0"/>
-    <w:lsdException w:name="Light Shading Accent 5" w:semiHidden="0" w:uiPriority="60" w:unhideWhenUsed="0"/>
-    <w:lsdException w:name="Light List Accent 5" w:semiHidden="0" w:uiPriority="61" w:unhideWhenUsed="0"/>
-    <w:lsdException w:name="Light Grid Accent 5" w:semiHidden="0" w:uiPriority="62" w:unhideWhenUsed="0"/>
-    <w:lsdException w:name="Medium Shading 1 Accent 5" w:semiHidden="0" w:uiPriority="63" w:unhideWhenUsed="0"/>
-    <w:lsdException w:name="Medium Shading 2 Accent 5" w:semiHidden="0" w:uiPriority="64" w:unhideWhenUsed="0"/>
-    <w:lsdException w:name="Medium List 1 Accent 5" w:semiHidden="0" w:uiPriority="65" w:unhideWhenUsed="0"/>
-    <w:lsdException w:name="Medium List 2 Accent 5" w:semiHidden="0" w:uiPriority="66" w:unhideWhenUsed="0"/>
-    <w:lsdException w:name="Medium Grid 1 Accent 5" w:semiHidden="0" w:uiPriority="67" w:unhideWhenUsed="0"/>
-    <w:lsdException w:name="Medium Grid 2 Accent 5" w:semiHidden="0" w:uiPriority="68" w:unhideWhenUsed="0"/>
-    <w:lsdException w:name="Medium Grid 3 Accent 5" w:semiHidden="0" w:uiPriority="69" w:unhideWhenUsed="0"/>
-    <w:lsdException w:name="Dark List Accent 5" w:semiHidden="0" w:uiPriority="70" w:unhideWhenUsed="0"/>
-    <w:lsdException w:name="Colorful Shading Accent 5" w:semiHidden="0" w:uiPriority="71" w:unhideWhenUsed="0"/>
-    <w:lsdException w:name="Colorful List Accent 5" w:semiHidden="0" w:uiPriority="72" w:unhideWhenUsed="0"/>
-    <w:lsdException w:name="Colorful Grid Accent 5" w:semiHidden="0" w:uiPriority="73" w:unhideWhenUsed="0"/>
-    <w:lsdException w:name="Light Shading Accent 6" w:semiHidden="0" w:uiPriority="60" w:unhideWhenUsed="0"/>
-    <w:lsdException w:name="Light List Accent 6" w:semiHidden="0" w:uiPriority="61" w:unhideWhenUsed="0"/>
-    <w:lsdException w:name="Light Grid Accent 6" w:semiHidden="0" w:uiPriority="62" w:unhideWhenUsed="0"/>
-    <w:lsdException w:name="Medium Shading 1 Accent 6" w:semiHidden="0" w:uiPriority="63" w:unhideWhenUsed="0"/>
-    <w:lsdException w:name="Medium Shading 2 Accent 6" w:semiHidden="0" w:uiPriority="64" w:unhideWhenUsed="0"/>
-    <w:lsdException w:name="Medium List 1 Accent 6" w:semiHidden="0" w:uiPriority="65" w:unhideWhenUsed="0"/>
-    <w:lsdException w:name="Medium List 2 Accent 6" w:semiHidden="0" w:uiPriority="66" w:unhideWhenUsed="0"/>
-    <w:lsdException w:name="Medium Grid 1 Accent 6" w:semiHidden="0" w:uiPriority="67" w:unhideWhenUsed="0"/>
-    <w:lsdException w:name="Medium Grid 2 Accent 6" w:semiHidden="0" w:uiPriority="68" w:unhideWhenUsed="0"/>
-    <w:lsdException w:name="Medium Grid 3 Accent 6" w:semiHidden="0" w:uiPriority="69" w:unhideWhenUsed="0"/>
-    <w:lsdException w:name="Dark List Accent 6" w:semiHidden="0" w:uiPriority="70" w:unhideWhenUsed="0"/>
-    <w:lsdException w:name="Colorful Shading Accent 6" w:semiHidden="0" w:uiPriority="71" w:unhideWhenUsed="0"/>
-    <w:lsdException w:name="Colorful List Accent 6" w:semiHidden="0" w:uiPriority="72" w:unhideWhenUsed="0"/>
-    <w:lsdException w:name="Colorful Grid Accent 6" w:semiHidden="0" w:uiPriority="73" w:unhideWhenUsed="0"/>
-    <w:lsdException w:name="Subtle Emphasis" w:semiHidden="0" w:uiPriority="19" w:unhideWhenUsed="0" w:qFormat="1"/>
-    <w:lsdException w:name="Intense Emphasis" w:semiHidden="0" w:uiPriority="21" w:unhideWhenUsed="0" w:qFormat="1"/>
-    <w:lsdException w:name="Subtle Reference" w:semiHidden="0" w:uiPriority="31" w:unhideWhenUsed="0" w:qFormat="1"/>
-    <w:lsdException w:name="Intense Reference" w:semiHidden="0" w:uiPriority="32" w:unhideWhenUsed="0" w:qFormat="1"/>
-    <w:lsdException w:name="Book Title" w:semiHidden="0" w:uiPriority="33" w:unhideWhenUsed="0" w:qFormat="1"/>
-    <w:lsdException w:name="Bibliography" w:uiPriority="37"/>
-    <w:lsdException w:name="TOC Heading" w:uiPriority="39" w:qFormat="1"/>
-  </w:latentStyles>
-  <w:style w:type="paragraph" w:default="1" w:styleId="Normal">
-    <w:name w:val="Normal"/>
-    <w:qFormat/>
-    <w:pPr>
-      <w:widowControl w:val="0"/>
-      <w:wordWrap w:val="0"/>
-      <w:autoSpaceDE w:val="0"/>
-      <w:autoSpaceDN w:val="0"/>
-    </w:pPr>
-  </w:style>
-  <w:style w:type="paragraph" w:styleId="Heading1">
-    <w:name w:val="heading 1"/>
+  <w:style w:type="paragraph" w:styleId="NormalWeb">
+    <w:name w:val="Normal (Web)"/>
     <w:basedOn w:val="Normal"/>
-    <w:next w:val="Normal"/>
-    <w:link w:val="Heading1Char"/>
-    <w:uiPriority w:val="9"/>
-    <w:qFormat/>
-    <w:rsid w:val="00C26502"/>
-    <w:pPr>
-      <w:keepNext/>
-      <w:outlineLvl w:val="0"/>
-    </w:pPr>
-    <w:rPr>
-      <w:rFonts w:asciiTheme="majorHAnsi" w:eastAsiaTheme="majorEastAsia" w:hAnsiTheme="majorHAnsi" w:cstheme="majorBidi"/>
-      <w:sz w:val="28"/>
-      <w:szCs w:val="28"/>
-    </w:rPr>
-  </w:style>
-  <w:style w:type="paragraph" w:styleId="Heading2">
-    <w:name w:val="heading 2"/>
-    <w:basedOn w:val="Normal"/>
-    <w:next w:val="Normal"/>
-    <w:link w:val="Heading2Char"/>
-    <w:uiPriority w:val="9"/>
-    <w:unhideWhenUsed/>
-    <w:qFormat/>
-    <w:rsid w:val="00277C4F"/>
-    <w:pPr>
-      <w:keepNext/>
-      <w:outlineLvl w:val="1"/>
-    </w:pPr>
-    <w:rPr>
-      <w:rFonts w:asciiTheme="majorHAnsi" w:eastAsiaTheme="majorEastAsia" w:hAnsiTheme="majorHAnsi" w:cstheme="majorBidi"/>
-    </w:rPr>
-  </w:style>
-  <w:style w:type="paragraph" w:styleId="Heading3">
-    <w:name w:val="heading 3"/>
-    <w:basedOn w:val="Normal"/>
-    <w:next w:val="Normal"/>
-    <w:link w:val="Heading3Char"/>
-    <w:uiPriority w:val="9"/>
-    <w:unhideWhenUsed/>
-    <w:qFormat/>
-    <w:rsid w:val="00E72FAC"/>
-    <w:pPr>
-      <w:keepNext/>
-      <w:ind w:leftChars="300" w:left="300" w:hangingChars="200" w:hanging="2000"/>
-      <w:outlineLvl w:val="2"/>
-    </w:pPr>
-    <w:rPr>
-      <w:rFonts w:asciiTheme="majorHAnsi" w:eastAsiaTheme="majorEastAsia" w:hAnsiTheme="majorHAnsi" w:cstheme="majorBidi"/>
-    </w:rPr>
-  </w:style>
-  <w:style w:type="character" w:default="1" w:styleId="DefaultParagraphFont">
-    <w:name w:val="Default Paragraph Font"/>
-    <w:uiPriority w:val="1"/>
-    <w:unhideWhenUsed/>
-  </w:style>
-  <w:style w:type="table" w:default="1" w:styleId="TableNormal">
-    <w:name w:val="Normal Table"/>
     <w:uiPriority w:val="99"/>
     <w:semiHidden/>
     <w:unhideWhenUsed/>
-    <w:tblPr>
-      <w:tblInd w:w="0" w:type="dxa"/>
-      <w:tblCellMar>
-        <w:top w:w="0" w:type="dxa"/>
-        <w:left w:w="108" w:type="dxa"/>
-        <w:bottom w:w="0" w:type="dxa"/>
-        <w:right w:w="108" w:type="dxa"/>
-      </w:tblCellMar>
-    </w:tblPr>
-  </w:style>
-  <w:style w:type="numbering" w:default="1" w:styleId="NoList">
-    <w:name w:val="No List"/>
-    <w:uiPriority w:val="99"/>
-    <w:semiHidden/>
-    <w:unhideWhenUsed/>
-  </w:style>
-  <w:style w:type="character" w:customStyle="1" w:styleId="Heading1Char">
-    <w:name w:val="Heading 1 Char"/>
-    <w:basedOn w:val="DefaultParagraphFont"/>
-    <w:link w:val="Heading1"/>
-    <w:uiPriority w:val="9"/>
-    <w:rsid w:val="00C26502"/>
-    <w:rPr>
-      <w:rFonts w:asciiTheme="majorHAnsi" w:eastAsiaTheme="majorEastAsia" w:hAnsiTheme="majorHAnsi" w:cstheme="majorBidi"/>
-      <w:sz w:val="28"/>
-      <w:szCs w:val="28"/>
-    </w:rPr>
-  </w:style>
-  <w:style w:type="paragraph" w:styleId="TOCHeading">
-    <w:name w:val="TOC Heading"/>
-    <w:basedOn w:val="Heading1"/>
-    <w:next w:val="Normal"/>
-    <w:uiPriority w:val="39"/>
-    <w:semiHidden/>
-    <w:unhideWhenUsed/>
-    <w:qFormat/>
-    <w:rsid w:val="00C26502"/>
+    <w:rsid w:val="006A4BBF"/>
     <w:pPr>
-      <w:keepLines/>
       <w:widowControl/>
       <w:wordWrap/>
       <w:autoSpaceDE/>
       <w:autoSpaceDN/>
-      <w:spacing w:before="480" w:after="0"/>
+      <w:spacing w:before="100" w:beforeAutospacing="1" w:after="100" w:afterAutospacing="1" w:line="240" w:lineRule="auto"/>
       <w:jc w:val="left"/>
-      <w:outlineLvl w:val="9"/>
     </w:pPr>
     <w:rPr>
-      <w:b/>
-      <w:bCs/>
-      <w:color w:val="365F91" w:themeColor="accent1" w:themeShade="BF"/>
+      <w:rFonts w:ascii="Times New Roman" w:eastAsia="Times New Roman" w:hAnsi="Times New Roman" w:cs="Times New Roman"/>
       <w:kern w:val="0"/>
-      <w:lang w:eastAsia="ja-JP"/>
+      <w:sz w:val="24"/>
+      <w:szCs w:val="24"/>
+      <w:lang w:eastAsia="en-US"/>
     </w:rPr>
-  </w:style>
-  <w:style w:type="paragraph" w:styleId="BalloonText">
-    <w:name w:val="Balloon Text"/>
-    <w:basedOn w:val="Normal"/>
-    <w:link w:val="BalloonTextChar"/>
-    <w:uiPriority w:val="99"/>
-    <w:semiHidden/>
-    <w:unhideWhenUsed/>
-    <w:rsid w:val="00C26502"/>
-    <w:pPr>
-      <w:spacing w:after="0" w:line="240" w:lineRule="auto"/>
-    </w:pPr>
-    <w:rPr>
-      <w:rFonts w:asciiTheme="majorHAnsi" w:eastAsiaTheme="majorEastAsia" w:hAnsiTheme="majorHAnsi" w:cstheme="majorBidi"/>
-      <w:sz w:val="16"/>
-      <w:szCs w:val="16"/>
-    </w:rPr>
-  </w:style>
-  <w:style w:type="character" w:customStyle="1" w:styleId="BalloonTextChar">
-    <w:name w:val="Balloon Text Char"/>
-    <w:basedOn w:val="DefaultParagraphFont"/>
-    <w:link w:val="BalloonText"/>
-    <w:uiPriority w:val="99"/>
-    <w:semiHidden/>
-    <w:rsid w:val="00C26502"/>
-    <w:rPr>
-      <w:rFonts w:asciiTheme="majorHAnsi" w:eastAsiaTheme="majorEastAsia" w:hAnsiTheme="majorHAnsi" w:cstheme="majorBidi"/>
-      <w:sz w:val="16"/>
-      <w:szCs w:val="16"/>
-    </w:rPr>
-  </w:style>
-  <w:style w:type="paragraph" w:styleId="TOC1">
-    <w:name w:val="toc 1"/>
-    <w:basedOn w:val="Normal"/>
-    <w:next w:val="Normal"/>
-    <w:autoRedefine/>
-    <w:uiPriority w:val="39"/>
-    <w:unhideWhenUsed/>
-    <w:rsid w:val="00FC3BE9"/>
-    <w:pPr>
-      <w:tabs>
-        <w:tab w:val="right" w:leader="dot" w:pos="9016"/>
-      </w:tabs>
-    </w:pPr>
-  </w:style>
-  <w:style w:type="character" w:styleId="Hyperlink">
-    <w:name w:val="Hyperlink"/>
-    <w:basedOn w:val="DefaultParagraphFont"/>
-    <w:uiPriority w:val="99"/>
-    <w:unhideWhenUsed/>
-    <w:rsid w:val="0029247C"/>
-    <w:rPr>
-      <w:color w:val="0000FF" w:themeColor="hyperlink"/>
-      <w:u w:val="single"/>
-    </w:rPr>
-  </w:style>
-  <w:style w:type="character" w:customStyle="1" w:styleId="Heading2Char">
-    <w:name w:val="Heading 2 Char"/>
-    <w:basedOn w:val="DefaultParagraphFont"/>
-    <w:link w:val="Heading2"/>
-    <w:uiPriority w:val="9"/>
-    <w:rsid w:val="00277C4F"/>
-    <w:rPr>
-      <w:rFonts w:asciiTheme="majorHAnsi" w:eastAsiaTheme="majorEastAsia" w:hAnsiTheme="majorHAnsi" w:cstheme="majorBidi"/>
-    </w:rPr>
-  </w:style>
-  <w:style w:type="paragraph" w:styleId="TOC2">
-    <w:name w:val="toc 2"/>
-    <w:basedOn w:val="Normal"/>
-    <w:next w:val="Normal"/>
-    <w:autoRedefine/>
-    <w:uiPriority w:val="39"/>
-    <w:unhideWhenUsed/>
-    <w:rsid w:val="00277C4F"/>
-    <w:pPr>
-      <w:ind w:leftChars="200" w:left="425"/>
-    </w:pPr>
-  </w:style>
-  <w:style w:type="character" w:customStyle="1" w:styleId="Heading3Char">
-    <w:name w:val="Heading 3 Char"/>
-    <w:basedOn w:val="DefaultParagraphFont"/>
-    <w:link w:val="Heading3"/>
-    <w:uiPriority w:val="9"/>
-    <w:rsid w:val="00E72FAC"/>
-    <w:rPr>
-      <w:rFonts w:asciiTheme="majorHAnsi" w:eastAsiaTheme="majorEastAsia" w:hAnsiTheme="majorHAnsi" w:cstheme="majorBidi"/>
-    </w:rPr>
-  </w:style>
-  <w:style w:type="paragraph" w:styleId="TOC3">
-    <w:name w:val="toc 3"/>
-    <w:basedOn w:val="Normal"/>
-    <w:next w:val="Normal"/>
-    <w:autoRedefine/>
-    <w:uiPriority w:val="39"/>
-    <w:unhideWhenUsed/>
-    <w:rsid w:val="004E30AC"/>
-    <w:pPr>
-      <w:ind w:leftChars="400" w:left="850"/>
-    </w:pPr>
-  </w:style>
-  <w:style w:type="paragraph" w:styleId="ListParagraph">
-    <w:name w:val="List Paragraph"/>
-    <w:basedOn w:val="Normal"/>
-    <w:uiPriority w:val="34"/>
-    <w:qFormat/>
-    <w:rsid w:val="00E45978"/>
-    <w:pPr>
-      <w:ind w:leftChars="400" w:left="800"/>
-    </w:pPr>
-  </w:style>
-  <w:style w:type="paragraph" w:styleId="FootnoteText">
-    <w:name w:val="footnote text"/>
-    <w:basedOn w:val="Normal"/>
-    <w:link w:val="FootnoteTextChar"/>
-    <w:uiPriority w:val="99"/>
-    <w:semiHidden/>
-    <w:unhideWhenUsed/>
-    <w:rsid w:val="001C2183"/>
-    <w:pPr>
-      <w:snapToGrid w:val="0"/>
-      <w:jc w:val="left"/>
-    </w:pPr>
-  </w:style>
-  <w:style w:type="character" w:customStyle="1" w:styleId="FootnoteTextChar">
-    <w:name w:val="Footnote Text Char"/>
-    <w:basedOn w:val="DefaultParagraphFont"/>
-    <w:link w:val="FootnoteText"/>
-    <w:uiPriority w:val="99"/>
-    <w:semiHidden/>
-    <w:rsid w:val="001C2183"/>
-  </w:style>
-  <w:style w:type="character" w:styleId="FootnoteReference">
-    <w:name w:val="footnote reference"/>
-    <w:basedOn w:val="DefaultParagraphFont"/>
-    <w:uiPriority w:val="99"/>
-    <w:semiHidden/>
-    <w:unhideWhenUsed/>
-    <w:rsid w:val="001C2183"/>
-    <w:rPr>
-      <w:vertAlign w:val="superscript"/>
-    </w:rPr>
-  </w:style>
-  <w:style w:type="paragraph" w:styleId="Header">
-    <w:name w:val="header"/>
-    <w:basedOn w:val="Normal"/>
-    <w:link w:val="HeaderChar"/>
-    <w:uiPriority w:val="99"/>
-    <w:unhideWhenUsed/>
-    <w:rsid w:val="001C2183"/>
-    <w:pPr>
-      <w:tabs>
-        <w:tab w:val="center" w:pos="4513"/>
-        <w:tab w:val="right" w:pos="9026"/>
-      </w:tabs>
-      <w:snapToGrid w:val="0"/>
-    </w:pPr>
-  </w:style>
-  <w:style w:type="character" w:customStyle="1" w:styleId="HeaderChar">
-    <w:name w:val="Header Char"/>
-    <w:basedOn w:val="DefaultParagraphFont"/>
-    <w:link w:val="Header"/>
-    <w:uiPriority w:val="99"/>
-    <w:rsid w:val="001C2183"/>
-  </w:style>
-  <w:style w:type="paragraph" w:styleId="Footer">
-    <w:name w:val="footer"/>
-    <w:basedOn w:val="Normal"/>
-    <w:link w:val="FooterChar"/>
-    <w:uiPriority w:val="99"/>
-    <w:unhideWhenUsed/>
-    <w:rsid w:val="001C2183"/>
-    <w:pPr>
-      <w:tabs>
-        <w:tab w:val="center" w:pos="4513"/>
-        <w:tab w:val="right" w:pos="9026"/>
-      </w:tabs>
-      <w:snapToGrid w:val="0"/>
-    </w:pPr>
-  </w:style>
-  <w:style w:type="character" w:customStyle="1" w:styleId="FooterChar">
-    <w:name w:val="Footer Char"/>
-    <w:basedOn w:val="DefaultParagraphFont"/>
-    <w:link w:val="Footer"/>
-    <w:uiPriority w:val="99"/>
-    <w:rsid w:val="001C2183"/>
   </w:style>
 </w:styles>
 </file>
@@ -5171,7 +6767,7 @@
 </file>
 
 <file path=customXml/itemProps1.xml><?xml version="1.0" encoding="utf-8"?>
-<ds:datastoreItem xmlns:ds="http://schemas.openxmlformats.org/officeDocument/2006/customXml" ds:itemID="{E2B603DC-B479-4E52-BBEF-2433E41126A4}">
+<ds:datastoreItem xmlns:ds="http://schemas.openxmlformats.org/officeDocument/2006/customXml" ds:itemID="{249468D3-A709-4C85-AB7F-3F8142F1BED0}">
   <ds:schemaRefs>
     <ds:schemaRef ds:uri="http://schemas.openxmlformats.org/officeDocument/2006/bibliography"/>
   </ds:schemaRefs>

</xml_diff>